<commit_message>
explain installation of PsychtoolboxKernelDriver
</commit_message>
<xml_diff>
--- a/Install NoiseDiscrimination.docx
+++ b/Install NoiseDiscrimination.docx
@@ -34,7 +34,6 @@
       </w:r>
       <w:bookmarkStart w:id="0" w:name="criticalspacing-getting-started-guide"/>
       <w:bookmarkEnd w:id="0"/>
-      <w:proofErr w:type="spellStart"/>
       <w:r>
         <w:rPr>
           <w:sz w:val="48"/>
@@ -42,7 +41,6 @@
         </w:rPr>
         <w:t>NoiseDiscrimination</w:t>
       </w:r>
-      <w:proofErr w:type="spellEnd"/>
     </w:p>
     <w:p>
       <w:pPr>
@@ -103,7 +101,6 @@
       <w:pPr>
         <w:pStyle w:val="FirstParagraph"/>
       </w:pPr>
-      <w:proofErr w:type="spellStart"/>
       <w:r>
         <w:rPr>
           <w:rStyle w:val="VerbatimChar"/>
@@ -118,7 +115,6 @@
         </w:rPr>
         <w:t>.m</w:t>
       </w:r>
-      <w:proofErr w:type="spellEnd"/>
       <w:r>
         <w:t xml:space="preserve"> is a MATLAB program developed by Denis Pelli at NYU.</w:t>
       </w:r>
@@ -211,62 +207,50 @@
       <w:r>
         <w:t xml:space="preserve">o run </w:t>
       </w:r>
-      <w:proofErr w:type="spellStart"/>
+      <w:r>
+        <w:t xml:space="preserve">NoiseDiscrimination </w:t>
+      </w:r>
+      <w:r>
+        <w:t>on your machine</w:t>
+      </w:r>
+      <w:r>
+        <w:t xml:space="preserve"> (running </w:t>
+      </w:r>
+      <w:r>
+        <w:t>MacOS</w:t>
+      </w:r>
+      <w:r>
+        <w:t>, Windows, or Linux)</w:t>
+      </w:r>
+      <w:r>
+        <w:t xml:space="preserve">, you need </w:t>
+      </w:r>
+      <w:r>
+        <w:t>software (</w:t>
+      </w:r>
+      <w:r>
+        <w:t xml:space="preserve">MATLAB, Psychtoolbox, </w:t>
+      </w:r>
+      <w:r>
+        <w:t xml:space="preserve">and </w:t>
+      </w:r>
       <w:r>
         <w:t>NoiseDiscrimination</w:t>
       </w:r>
-      <w:proofErr w:type="spellEnd"/>
+      <w:r>
+        <w:t xml:space="preserve">) and a few </w:t>
+      </w:r>
+      <w:r>
+        <w:t>tools</w:t>
+      </w:r>
+      <w:r>
+        <w:t xml:space="preserve"> (a meter stick</w:t>
+      </w:r>
       <w:r>
         <w:t xml:space="preserve"> </w:t>
       </w:r>
       <w:r>
-        <w:t>on your machine</w:t>
-      </w:r>
-      <w:r>
-        <w:t xml:space="preserve"> (running </w:t>
-      </w:r>
-      <w:proofErr w:type="spellStart"/>
-      <w:r>
-        <w:t>MacOS</w:t>
-      </w:r>
-      <w:proofErr w:type="spellEnd"/>
-      <w:r>
-        <w:t>, Windows, or Linux)</w:t>
-      </w:r>
-      <w:r>
-        <w:t xml:space="preserve">, you need </w:t>
-      </w:r>
-      <w:r>
-        <w:t>software (</w:t>
-      </w:r>
-      <w:r>
-        <w:t xml:space="preserve">MATLAB, Psychtoolbox, </w:t>
-      </w:r>
-      <w:r>
-        <w:t xml:space="preserve">and </w:t>
-      </w:r>
-      <w:proofErr w:type="spellStart"/>
-      <w:r>
-        <w:t>NoiseDiscrimination</w:t>
-      </w:r>
-      <w:proofErr w:type="spellEnd"/>
-      <w:r>
-        <w:t xml:space="preserve">) and a few </w:t>
-      </w:r>
-      <w:r>
-        <w:t>tools</w:t>
-      </w:r>
-      <w:r>
-        <w:t xml:space="preserve"> (a meter stick</w:t>
-      </w:r>
-      <w:r>
-        <w:t xml:space="preserve"> </w:t>
-      </w:r>
-      <w:r>
-        <w:t xml:space="preserve">or </w:t>
-      </w:r>
-      <w:r>
-        <w:t>measuring tape</w:t>
+        <w:t>or measuring tape</w:t>
       </w:r>
       <w:r>
         <w:t xml:space="preserve"> </w:t>
@@ -422,14 +406,12 @@
         </w:rPr>
         <w:t xml:space="preserve"> </w:t>
       </w:r>
-      <w:proofErr w:type="spellStart"/>
       <w:r>
         <w:rPr>
           <w:b/>
         </w:rPr>
         <w:t>MacOS</w:t>
       </w:r>
-      <w:proofErr w:type="spellEnd"/>
       <w:r>
         <w:t>:</w:t>
       </w:r>
@@ -534,15 +516,7 @@
         <w:t>These</w:t>
       </w:r>
       <w:r>
-        <w:t xml:space="preserve"> “</w:t>
-      </w:r>
-      <w:proofErr w:type="spellStart"/>
-      <w:r>
-        <w:t>localweb</w:t>
-      </w:r>
-      <w:proofErr w:type="spellEnd"/>
-      <w:r>
-        <w:t>”</w:t>
+        <w:t xml:space="preserve"> “localweb”</w:t>
       </w:r>
       <w:r>
         <w:t xml:space="preserve"> links only work locally. You must be on the NYU network, connected either directly, or, if you’re off campus and you have an NYU net id, through a VPN connection to campus via the internet, using a free program called “</w:t>
@@ -784,15 +758,7 @@
         <w:t>Windows?</w:t>
       </w:r>
       <w:r>
-        <w:t xml:space="preserve"> You must mount the “</w:t>
-      </w:r>
-      <w:proofErr w:type="spellStart"/>
-      <w:r>
-        <w:t>iso</w:t>
-      </w:r>
-      <w:proofErr w:type="spellEnd"/>
-      <w:r>
-        <w:t xml:space="preserve">” file (a disk image). </w:t>
+        <w:t xml:space="preserve"> You must mount the “iso” file (a disk image). </w:t>
       </w:r>
       <w:r>
         <w:t xml:space="preserve">In </w:t>
@@ -819,15 +785,7 @@
         <w:t xml:space="preserve">click the archive. </w:t>
       </w:r>
       <w:r>
-        <w:t xml:space="preserve">To open an </w:t>
-      </w:r>
-      <w:proofErr w:type="spellStart"/>
-      <w:r>
-        <w:t>iso</w:t>
-      </w:r>
-      <w:proofErr w:type="spellEnd"/>
-      <w:r>
-        <w:t xml:space="preserve"> file </w:t>
+        <w:t xml:space="preserve">To open an iso file </w:t>
       </w:r>
       <w:r>
         <w:t>in</w:t>
@@ -1107,11 +1065,9 @@
       <w:r>
         <w:t xml:space="preserve">If you are in </w:t>
       </w:r>
-      <w:proofErr w:type="spellStart"/>
       <w:r>
         <w:t>MacOS</w:t>
       </w:r>
-      <w:proofErr w:type="spellEnd"/>
       <w:r>
         <w:t xml:space="preserve">, use </w:t>
       </w:r>
@@ -1151,7 +1107,6 @@
       <w:r>
         <w:t xml:space="preserve"> application, type </w:t>
       </w:r>
-      <w:proofErr w:type="spellStart"/>
       <w:r>
         <w:rPr>
           <w:rStyle w:val="VerbatimChar"/>
@@ -1159,7 +1114,6 @@
         </w:rPr>
         <w:t>ifconfig</w:t>
       </w:r>
-      <w:proofErr w:type="spellEnd"/>
       <w:r>
         <w:t xml:space="preserve">, </w:t>
       </w:r>
@@ -1188,7 +1142,6 @@
       <w:r>
         <w:t xml:space="preserve">If you are in Windows, press </w:t>
       </w:r>
-      <w:proofErr w:type="spellStart"/>
       <w:r>
         <w:rPr>
           <w:rStyle w:val="VerbatimChar"/>
@@ -1196,7 +1149,6 @@
         </w:rPr>
         <w:t>Win+R</w:t>
       </w:r>
-      <w:proofErr w:type="spellEnd"/>
       <w:r>
         <w:t xml:space="preserve"> and enter </w:t>
       </w:r>
@@ -1353,11 +1305,9 @@
       <w:r>
         <w:t xml:space="preserve">In </w:t>
       </w:r>
-      <w:proofErr w:type="spellStart"/>
       <w:r>
         <w:t>MacOS</w:t>
       </w:r>
-      <w:proofErr w:type="spellEnd"/>
       <w:r>
         <w:t>, t</w:t>
       </w:r>
@@ -1378,23 +1328,7 @@
           <w:rStyle w:val="VerbatimChar"/>
           <w:sz w:val="24"/>
         </w:rPr>
-        <w:t>/Applications/</w:t>
-      </w:r>
-      <w:proofErr w:type="spellStart"/>
-      <w:r>
-        <w:rPr>
-          <w:rStyle w:val="VerbatimChar"/>
-          <w:sz w:val="24"/>
-        </w:rPr>
-        <w:t>MATLAB.app</w:t>
-      </w:r>
-      <w:proofErr w:type="spellEnd"/>
-      <w:r>
-        <w:rPr>
-          <w:rStyle w:val="VerbatimChar"/>
-          <w:sz w:val="24"/>
-        </w:rPr>
-        <w:t>/licenses/</w:t>
+        <w:t>/Applications/MATLAB.app/licenses/</w:t>
       </w:r>
       <w:r>
         <w:t xml:space="preserve"> </w:t>
@@ -1528,14 +1462,12 @@
         </w:numPr>
         <w:spacing w:before="0"/>
       </w:pPr>
-      <w:proofErr w:type="spellStart"/>
       <w:r>
         <w:rPr>
           <w:b/>
         </w:rPr>
         <w:t>MacOS</w:t>
       </w:r>
-      <w:proofErr w:type="spellEnd"/>
       <w:r>
         <w:rPr>
           <w:b/>
@@ -1667,13 +1599,8 @@
       <w:r>
         <w:t xml:space="preserve">your downloaded </w:t>
       </w:r>
-      <w:proofErr w:type="spellStart"/>
-      <w:r>
-        <w:t>MATLAB.app</w:t>
-      </w:r>
-      <w:proofErr w:type="spellEnd"/>
-      <w:r>
-        <w:t xml:space="preserve"> from quarantine</w:t>
+      <w:r>
+        <w:t>MATLAB.app from quarantine</w:t>
       </w:r>
       <w:r>
         <w:t xml:space="preserve"> by opening the Terminal</w:t>
@@ -1693,7 +1620,6 @@
       <w:r>
         <w:br/>
       </w:r>
-      <w:proofErr w:type="spellStart"/>
       <w:r>
         <w:rPr>
           <w:rFonts w:ascii="Arial" w:eastAsia="Times New Roman" w:hAnsi="Arial" w:cs="Arial"/>
@@ -1702,65 +1628,8 @@
           <w:szCs w:val="19"/>
           <w:shd w:val="clear" w:color="auto" w:fill="FFFFFF"/>
         </w:rPr>
-        <w:t>xattr</w:t>
-      </w:r>
-      <w:proofErr w:type="spellEnd"/>
-      <w:r>
-        <w:rPr>
-          <w:rFonts w:ascii="Arial" w:eastAsia="Times New Roman" w:hAnsi="Arial" w:cs="Arial"/>
-          <w:color w:val="222222"/>
-          <w:sz w:val="19"/>
-          <w:szCs w:val="19"/>
-          <w:shd w:val="clear" w:color="auto" w:fill="FFFFFF"/>
-        </w:rPr>
-        <w:t xml:space="preserve"> -d </w:t>
-      </w:r>
-      <w:proofErr w:type="spellStart"/>
-      <w:proofErr w:type="gramStart"/>
-      <w:r>
-        <w:rPr>
-          <w:rFonts w:ascii="Arial" w:eastAsia="Times New Roman" w:hAnsi="Arial" w:cs="Arial"/>
-          <w:color w:val="222222"/>
-          <w:sz w:val="19"/>
-          <w:szCs w:val="19"/>
-          <w:shd w:val="clear" w:color="auto" w:fill="FFFFFF"/>
-        </w:rPr>
-        <w:t>com.apple</w:t>
-      </w:r>
-      <w:proofErr w:type="gramEnd"/>
-      <w:r>
-        <w:rPr>
-          <w:rFonts w:ascii="Arial" w:eastAsia="Times New Roman" w:hAnsi="Arial" w:cs="Arial"/>
-          <w:color w:val="222222"/>
-          <w:sz w:val="19"/>
-          <w:szCs w:val="19"/>
-          <w:shd w:val="clear" w:color="auto" w:fill="FFFFFF"/>
-        </w:rPr>
-        <w:t>.quarantine</w:t>
-      </w:r>
-      <w:proofErr w:type="spellEnd"/>
-      <w:r>
-        <w:rPr>
-          <w:rFonts w:ascii="Arial" w:eastAsia="Times New Roman" w:hAnsi="Arial" w:cs="Arial"/>
-          <w:color w:val="222222"/>
-          <w:sz w:val="19"/>
-          <w:szCs w:val="19"/>
-          <w:shd w:val="clear" w:color="auto" w:fill="FFFFFF"/>
-        </w:rPr>
-        <w:t xml:space="preserve"> </w:t>
-      </w:r>
-      <w:proofErr w:type="spellStart"/>
-      <w:r>
-        <w:rPr>
-          <w:rFonts w:ascii="Arial" w:eastAsia="Times New Roman" w:hAnsi="Arial" w:cs="Arial"/>
-          <w:color w:val="222222"/>
-          <w:sz w:val="19"/>
-          <w:szCs w:val="19"/>
-          <w:shd w:val="clear" w:color="auto" w:fill="FFFFFF"/>
-        </w:rPr>
-        <w:t>MATLAB.app</w:t>
-      </w:r>
-      <w:proofErr w:type="spellEnd"/>
+        <w:t>xattr -d com.apple.quarantine MATLAB.app</w:t>
+      </w:r>
       <w:r>
         <w:rPr>
           <w:rFonts w:ascii="Arial" w:eastAsia="Times New Roman" w:hAnsi="Arial" w:cs="Arial"/>
@@ -1800,14 +1669,12 @@
         </w:numPr>
         <w:spacing w:before="0" w:after="0"/>
       </w:pPr>
-      <w:proofErr w:type="spellStart"/>
       <w:r>
         <w:rPr>
           <w:b/>
         </w:rPr>
         <w:t>MacOS</w:t>
       </w:r>
-      <w:proofErr w:type="spellEnd"/>
       <w:r>
         <w:rPr>
           <w:b/>
@@ -1967,14 +1834,12 @@
         </w:numPr>
         <w:spacing w:before="0" w:after="0"/>
       </w:pPr>
-      <w:proofErr w:type="spellStart"/>
       <w:r>
         <w:rPr>
           <w:b/>
         </w:rPr>
         <w:t>MacOS</w:t>
       </w:r>
-      <w:proofErr w:type="spellEnd"/>
       <w:r>
         <w:t>: Using F</w:t>
       </w:r>
@@ -2089,14 +1954,12 @@
         </w:numPr>
         <w:spacing w:before="0"/>
       </w:pPr>
-      <w:proofErr w:type="spellStart"/>
       <w:r>
         <w:rPr>
           <w:b/>
         </w:rPr>
         <w:t>MacOS</w:t>
       </w:r>
-      <w:proofErr w:type="spellEnd"/>
       <w:r>
         <w:rPr>
           <w:b/>
@@ -2115,11 +1978,9 @@
       <w:r>
         <w:t xml:space="preserve">ick a file whose name has the extension .m (i.e. any MATLAB program), </w:t>
       </w:r>
-      <w:proofErr w:type="spellStart"/>
       <w:r>
         <w:t>MacOS</w:t>
       </w:r>
-      <w:proofErr w:type="spellEnd"/>
       <w:r>
         <w:t xml:space="preserve"> opens the file in its development system called XCode. If you’re reading this document, that is almost certainly not what you want. I suggest that you change </w:t>
       </w:r>
@@ -2328,11 +2189,9 @@
       <w:r>
         <w:t xml:space="preserve">when DownloadPsychtoolbox tries to use svn, you’ll get a dialog box from </w:t>
       </w:r>
-      <w:proofErr w:type="spellStart"/>
       <w:r>
         <w:t>MacOS</w:t>
       </w:r>
-      <w:proofErr w:type="spellEnd"/>
       <w:r>
         <w:t xml:space="preserve"> asking if you want to</w:t>
       </w:r>
@@ -2395,14 +2254,12 @@
       <w:r>
         <w:br/>
       </w:r>
-      <w:proofErr w:type="spellStart"/>
       <w:r>
         <w:rPr>
           <w:rFonts w:ascii="Consolas" w:hAnsi="Consolas"/>
         </w:rPr>
         <w:t>UpdatePsychtoolbox</w:t>
       </w:r>
-      <w:proofErr w:type="spellEnd"/>
     </w:p>
     <w:p>
       <w:pPr>
@@ -2464,41 +2321,19 @@
         <w:rPr>
           <w:rFonts w:ascii="Consolas" w:hAnsi="Consolas"/>
         </w:rPr>
-        <w:t>Snd('</w:t>
-      </w:r>
-      <w:proofErr w:type="spellStart"/>
+        <w:t>Snd('Play'</w:t>
+      </w:r>
       <w:r>
         <w:rPr>
           <w:rFonts w:ascii="Consolas" w:hAnsi="Consolas"/>
         </w:rPr>
-        <w:t>Play</w:t>
-      </w:r>
-      <w:proofErr w:type="gramStart"/>
+        <w:t>,</w:t>
+      </w:r>
       <w:r>
         <w:rPr>
           <w:rFonts w:ascii="Consolas" w:hAnsi="Consolas"/>
         </w:rPr>
-        <w:t>'</w:t>
-      </w:r>
-      <w:r>
-        <w:rPr>
-          <w:rFonts w:ascii="Consolas" w:hAnsi="Consolas"/>
-        </w:rPr>
-        <w:t>,</w:t>
-      </w:r>
-      <w:r>
-        <w:rPr>
-          <w:rFonts w:ascii="Consolas" w:hAnsi="Consolas"/>
-        </w:rPr>
-        <w:t>MakeBeep</w:t>
-      </w:r>
-      <w:proofErr w:type="spellEnd"/>
-      <w:proofErr w:type="gramEnd"/>
-      <w:r>
-        <w:rPr>
-          <w:rFonts w:ascii="Consolas" w:hAnsi="Consolas"/>
-        </w:rPr>
-        <w:t>(256,1));</w:t>
+        <w:t>MakeBeep(256,1));</w:t>
       </w:r>
     </w:p>
     <w:p>
@@ -2627,14 +2462,12 @@
           <w:color w:val="auto"/>
         </w:rPr>
       </w:pPr>
-      <w:proofErr w:type="spellStart"/>
       <w:r>
         <w:rPr>
           <w:b/>
         </w:rPr>
         <w:t>MacOS</w:t>
       </w:r>
-      <w:proofErr w:type="spellEnd"/>
       <w:r>
         <w:t>: In order for Psychtoolbox to be able to load the</w:t>
       </w:r>
@@ -2644,13 +2477,8 @@
       <w:r>
         <w:t xml:space="preserve">current </w:t>
       </w:r>
-      <w:proofErr w:type="spellStart"/>
-      <w:r>
-        <w:t>DrawText</w:t>
-      </w:r>
-      <w:proofErr w:type="spellEnd"/>
-      <w:r>
-        <w:t xml:space="preserve"> </w:t>
+      <w:r>
+        <w:t xml:space="preserve">DrawText </w:t>
       </w:r>
       <w:r>
         <w:t>p</w:t>
@@ -2678,11 +2506,9 @@
       <w:r>
         <w:t xml:space="preserve">In case of trouble, type “help </w:t>
       </w:r>
-      <w:proofErr w:type="spellStart"/>
       <w:r>
         <w:t>DrawTextPlugin</w:t>
       </w:r>
-      <w:proofErr w:type="spellEnd"/>
       <w:r>
         <w:t>” in the MATLAB Command Window.</w:t>
       </w:r>
@@ -2695,14 +2521,12 @@
           <w:numId w:val="10"/>
         </w:numPr>
       </w:pPr>
-      <w:proofErr w:type="spellStart"/>
       <w:r>
         <w:rPr>
           <w:b/>
         </w:rPr>
         <w:t>MacOS</w:t>
       </w:r>
-      <w:proofErr w:type="spellEnd"/>
       <w:r>
         <w:t>:</w:t>
       </w:r>
@@ -2740,15 +2564,7 @@
         <w:t>current</w:t>
       </w:r>
       <w:r>
-        <w:t xml:space="preserve"> </w:t>
-      </w:r>
-      <w:proofErr w:type="spellStart"/>
-      <w:r>
-        <w:t>DrawText</w:t>
-      </w:r>
-      <w:proofErr w:type="spellEnd"/>
-      <w:r>
-        <w:t xml:space="preserve"> </w:t>
+        <w:t xml:space="preserve"> DrawText </w:t>
       </w:r>
       <w:r>
         <w:t>p</w:t>
@@ -2802,11 +2618,9 @@
       <w:r>
         <w:t xml:space="preserve">In case of trouble, see “help </w:t>
       </w:r>
-      <w:proofErr w:type="spellStart"/>
       <w:r>
         <w:t>DrawTextPlugin</w:t>
       </w:r>
-      <w:proofErr w:type="spellEnd"/>
       <w:r>
         <w:t xml:space="preserve">” in the MATLAB Command Window. </w:t>
       </w:r>
@@ -2819,14 +2633,12 @@
           <w:numId w:val="10"/>
         </w:numPr>
       </w:pPr>
-      <w:proofErr w:type="spellStart"/>
       <w:r>
         <w:rPr>
           <w:b/>
         </w:rPr>
         <w:t>MacOS</w:t>
       </w:r>
-      <w:proofErr w:type="spellEnd"/>
       <w:r>
         <w:t>:</w:t>
       </w:r>
@@ -2843,19 +2655,8 @@
           <w:shd w:val="clear" w:color="auto" w:fill="FFFFFF"/>
           <w:lang w:eastAsia="zh-CN"/>
         </w:rPr>
-        <w:t>libfreetype.</w:t>
-      </w:r>
-      <w:proofErr w:type="gramStart"/>
-      <w:r>
-        <w:rPr>
-          <w:rFonts w:ascii="Arial" w:eastAsia="Times New Roman" w:hAnsi="Arial" w:cs="Arial"/>
-          <w:color w:val="222222"/>
-          <w:shd w:val="clear" w:color="auto" w:fill="FFFFFF"/>
-          <w:lang w:eastAsia="zh-CN"/>
-        </w:rPr>
-        <w:t>6.dylib</w:t>
-      </w:r>
-      <w:proofErr w:type="gramEnd"/>
+        <w:t>libfreetype.6.dylib</w:t>
+      </w:r>
       <w:r>
         <w:t xml:space="preserve">. </w:t>
       </w:r>
@@ -2865,13 +2666,8 @@
       <w:r>
         <w:t xml:space="preserve">the </w:t>
       </w:r>
-      <w:proofErr w:type="spellStart"/>
-      <w:r>
-        <w:t>macOS</w:t>
-      </w:r>
-      <w:proofErr w:type="spellEnd"/>
-      <w:r>
-        <w:t xml:space="preserve"> Terminal </w:t>
+      <w:r>
+        <w:t xml:space="preserve">macOS Terminal </w:t>
       </w:r>
       <w:r>
         <w:t xml:space="preserve">app </w:t>
@@ -2900,9 +2696,32 @@
           <w:szCs w:val="22"/>
           <w:lang w:eastAsia="zh-CN"/>
         </w:rPr>
-        <w:t>find / -name 'libfreetype.</w:t>
-      </w:r>
-      <w:proofErr w:type="gramStart"/>
+        <w:t>find / -name 'libfreetype.6.dylib'</w:t>
+      </w:r>
+    </w:p>
+    <w:p>
+      <w:pPr>
+        <w:pStyle w:val="ListParagraph"/>
+        <w:ind w:left="0" w:firstLine="360"/>
+      </w:pPr>
+      <w:r>
+        <w:t xml:space="preserve">and then checking the version number </w:t>
+      </w:r>
+      <w:r>
+        <w:t>of each one</w:t>
+      </w:r>
+      <w:r>
+        <w:t>, e.g.</w:t>
+      </w:r>
+      <w:r>
+        <w:t xml:space="preserve"> </w:t>
+      </w:r>
+    </w:p>
+    <w:p>
+      <w:pPr>
+        <w:pStyle w:val="ListParagraph"/>
+        <w:ind w:left="360" w:firstLine="360"/>
+      </w:pPr>
       <w:r>
         <w:rPr>
           <w:rFonts w:ascii="Courier" w:hAnsi="Courier" w:cs="Courier New"/>
@@ -2911,9 +2730,8 @@
           <w:szCs w:val="22"/>
           <w:lang w:eastAsia="zh-CN"/>
         </w:rPr>
-        <w:t>6.dylib</w:t>
-      </w:r>
-      <w:proofErr w:type="gramEnd"/>
+        <w:t>otool -L /opt/X11/lib/</w:t>
+      </w:r>
       <w:r>
         <w:rPr>
           <w:rFonts w:ascii="Courier" w:hAnsi="Courier" w:cs="Courier New"/>
@@ -2922,62 +2740,6 @@
           <w:szCs w:val="22"/>
           <w:lang w:eastAsia="zh-CN"/>
         </w:rPr>
-        <w:t>'</w:t>
-      </w:r>
-    </w:p>
-    <w:p>
-      <w:pPr>
-        <w:pStyle w:val="ListParagraph"/>
-        <w:ind w:left="0" w:firstLine="360"/>
-      </w:pPr>
-      <w:r>
-        <w:t xml:space="preserve">and then checking the version number </w:t>
-      </w:r>
-      <w:r>
-        <w:t>of each one</w:t>
-      </w:r>
-      <w:r>
-        <w:t>, e.g.</w:t>
-      </w:r>
-      <w:r>
-        <w:t xml:space="preserve"> </w:t>
-      </w:r>
-    </w:p>
-    <w:p>
-      <w:pPr>
-        <w:pStyle w:val="ListParagraph"/>
-        <w:ind w:left="360" w:firstLine="360"/>
-      </w:pPr>
-      <w:proofErr w:type="spellStart"/>
-      <w:r>
-        <w:rPr>
-          <w:rFonts w:ascii="Courier" w:hAnsi="Courier" w:cs="Courier New"/>
-          <w:color w:val="222222"/>
-          <w:sz w:val="22"/>
-          <w:szCs w:val="22"/>
-          <w:lang w:eastAsia="zh-CN"/>
-        </w:rPr>
-        <w:t>otool</w:t>
-      </w:r>
-      <w:proofErr w:type="spellEnd"/>
-      <w:r>
-        <w:rPr>
-          <w:rFonts w:ascii="Courier" w:hAnsi="Courier" w:cs="Courier New"/>
-          <w:color w:val="222222"/>
-          <w:sz w:val="22"/>
-          <w:szCs w:val="22"/>
-          <w:lang w:eastAsia="zh-CN"/>
-        </w:rPr>
-        <w:t xml:space="preserve"> -L /opt/X11/lib/</w:t>
-      </w:r>
-      <w:r>
-        <w:rPr>
-          <w:rFonts w:ascii="Courier" w:hAnsi="Courier" w:cs="Courier New"/>
-          <w:color w:val="222222"/>
-          <w:sz w:val="22"/>
-          <w:szCs w:val="22"/>
-          <w:lang w:eastAsia="zh-CN"/>
-        </w:rPr>
         <w:t>libfreetype.6.dylib</w:t>
       </w:r>
     </w:p>
@@ -3046,11 +2808,9 @@
       <w:r>
         <w:t xml:space="preserve"> with GNU/Octave: The libraries are bundled with Octave. In case of trouble, see “help </w:t>
       </w:r>
-      <w:proofErr w:type="spellStart"/>
       <w:r>
         <w:t>DrawTextPlugin</w:t>
       </w:r>
-      <w:proofErr w:type="spellEnd"/>
       <w:r>
         <w:t>” in the MATLAB Command Window.</w:t>
       </w:r>
@@ -3070,23 +2830,7 @@
         <w:t>Microsoft Windows</w:t>
       </w:r>
       <w:r>
-        <w:t xml:space="preserve"> with </w:t>
-      </w:r>
-      <w:proofErr w:type="spellStart"/>
-      <w:r>
-        <w:t>Matlab</w:t>
-      </w:r>
-      <w:proofErr w:type="spellEnd"/>
-      <w:r>
-        <w:t xml:space="preserve">: You will need to install the </w:t>
-      </w:r>
-      <w:proofErr w:type="spellStart"/>
-      <w:r>
-        <w:t>GStreamer</w:t>
-      </w:r>
-      <w:proofErr w:type="spellEnd"/>
-      <w:r>
-        <w:t xml:space="preserve"> multi-</w:t>
+        <w:t xml:space="preserve"> with Matlab: You will need to install the GStreamer multi-</w:t>
       </w:r>
     </w:p>
     <w:p>
@@ -3095,15 +2839,7 @@
         <w:ind w:left="360"/>
       </w:pPr>
       <w:r>
-        <w:t xml:space="preserve">media framework - see "help </w:t>
-      </w:r>
-      <w:proofErr w:type="spellStart"/>
-      <w:r>
-        <w:t>GStreamer</w:t>
-      </w:r>
-      <w:proofErr w:type="spellEnd"/>
-      <w:r>
-        <w:t>" for installation instructions.</w:t>
+        <w:t>media framework - see "help GStreamer" for installation instructions.</w:t>
       </w:r>
     </w:p>
     <w:p>
@@ -3123,11 +2859,9 @@
       <w:r>
         <w:t xml:space="preserve">instead. In case of trouble, see “help </w:t>
       </w:r>
-      <w:proofErr w:type="spellStart"/>
       <w:r>
         <w:t>DrawTextPlugin</w:t>
       </w:r>
-      <w:proofErr w:type="spellEnd"/>
       <w:r>
         <w:t>” in the MATLAB Command Window.</w:t>
       </w:r>
@@ -3147,14 +2881,12 @@
       <w:r>
         <w:t xml:space="preserve">Try </w:t>
       </w:r>
-      <w:proofErr w:type="spellStart"/>
       <w:r>
         <w:rPr>
           <w:rFonts w:ascii="Consolas" w:hAnsi="Consolas"/>
         </w:rPr>
         <w:t>DrawSomeTextDemo</w:t>
       </w:r>
-      <w:proofErr w:type="spellEnd"/>
       <w:r>
         <w:t xml:space="preserve">. </w:t>
       </w:r>
@@ -3165,26 +2897,10 @@
         <w:t>Warning</w:t>
       </w:r>
       <w:r>
-        <w:t xml:space="preserve">: the first time you load the </w:t>
-      </w:r>
-      <w:proofErr w:type="spellStart"/>
-      <w:r>
-        <w:t>DrawText</w:t>
-      </w:r>
-      <w:proofErr w:type="spellEnd"/>
-      <w:r>
-        <w:t xml:space="preserve"> plugin there will be a one-minute delay as it converts your fonts to its format. Be patient. </w:t>
-      </w:r>
-      <w:r>
-        <w:t xml:space="preserve">Hopefully you won’t get a warning message saying that Psychtoolbox was unable to load the </w:t>
-      </w:r>
-      <w:proofErr w:type="spellStart"/>
-      <w:r>
-        <w:t>DrawText</w:t>
-      </w:r>
-      <w:proofErr w:type="spellEnd"/>
-      <w:r>
-        <w:t xml:space="preserve"> plugin. If you do get a warning, the message </w:t>
+        <w:t xml:space="preserve">: the first time you load the DrawText plugin there will be a one-minute delay as it converts your fonts to its format. Be patient. </w:t>
+      </w:r>
+      <w:r>
+        <w:t xml:space="preserve">Hopefully you won’t get a warning message saying that Psychtoolbox was unable to load the DrawText plugin. If you do get a warning, the message </w:t>
       </w:r>
       <w:r>
         <w:t>may</w:t>
@@ -3211,19 +2927,11 @@
           <w:lang w:eastAsia="zh-CN"/>
         </w:rPr>
       </w:pPr>
-      <w:proofErr w:type="spellStart"/>
       <w:r>
         <w:rPr>
           <w:b/>
         </w:rPr>
-        <w:t>MacOS</w:t>
-      </w:r>
-      <w:proofErr w:type="spellEnd"/>
-      <w:r>
-        <w:rPr>
-          <w:b/>
-        </w:rPr>
-        <w:t xml:space="preserve">: </w:t>
+        <w:t xml:space="preserve">MacOS: </w:t>
       </w:r>
       <w:r>
         <w:rPr>
@@ -3235,44 +2943,10 @@
         <w:t>This is</w:t>
       </w:r>
       <w:r>
-        <w:t xml:space="preserve"> required for several </w:t>
-      </w:r>
-      <w:proofErr w:type="spellStart"/>
-      <w:r>
-        <w:t>Applescript</w:t>
-      </w:r>
-      <w:proofErr w:type="spellEnd"/>
-      <w:r>
-        <w:t xml:space="preserve"> routines that control the Brightness and </w:t>
-      </w:r>
-      <w:proofErr w:type="spellStart"/>
-      <w:r>
-        <w:t>Autobrightness</w:t>
-      </w:r>
-      <w:proofErr w:type="spellEnd"/>
-      <w:r>
-        <w:t xml:space="preserve"> setting in the System </w:t>
-      </w:r>
-      <w:proofErr w:type="spellStart"/>
-      <w:proofErr w:type="gramStart"/>
-      <w:r>
-        <w:t>Preferences:Displays</w:t>
-      </w:r>
-      <w:proofErr w:type="spellEnd"/>
-      <w:proofErr w:type="gramEnd"/>
-      <w:r>
-        <w:t xml:space="preserve"> panel. </w:t>
-      </w:r>
-      <w:r>
-        <w:t xml:space="preserve">The </w:t>
-      </w:r>
-      <w:proofErr w:type="spellStart"/>
-      <w:r>
-        <w:t>Applescripts</w:t>
-      </w:r>
-      <w:proofErr w:type="spellEnd"/>
-      <w:r>
-        <w:t xml:space="preserve"> work only</w:t>
+        <w:t xml:space="preserve"> required for several Applescript routines that control the Brightness and Autobrightness setting in the System Preferences:Displays panel. </w:t>
+      </w:r>
+      <w:r>
+        <w:t>The Applescripts work only</w:t>
       </w:r>
       <w:r>
         <w:t xml:space="preserve"> if your account has “admin” privileges</w:t>
@@ -3309,8 +2983,6 @@
           <w:lang w:eastAsia="zh-CN"/>
         </w:rPr>
       </w:pPr>
-      <w:bookmarkStart w:id="3" w:name="_GoBack"/>
-      <w:proofErr w:type="spellStart"/>
       <w:r>
         <w:rPr>
           <w:rFonts w:ascii="Times New Roman" w:eastAsia="Times New Roman" w:hAnsi="Times New Roman" w:cs="Times New Roman"/>
@@ -3319,8 +2991,6 @@
         </w:rPr>
         <w:t>MacOS</w:t>
       </w:r>
-      <w:bookmarkEnd w:id="3"/>
-      <w:proofErr w:type="spellEnd"/>
       <w:r>
         <w:rPr>
           <w:rFonts w:ascii="Times New Roman" w:eastAsia="Times New Roman" w:hAnsi="Times New Roman" w:cs="Times New Roman"/>
@@ -3335,28 +3005,129 @@
           <w:i/>
           <w:lang w:eastAsia="zh-CN"/>
         </w:rPr>
-        <w:t>Install the Psychtoolbox kernel.</w:t>
-      </w:r>
-    </w:p>
-    <w:p>
-      <w:pPr>
-        <w:pStyle w:val="ListParagraph"/>
-        <w:ind w:left="360"/>
+        <w:t>Install the Psychtoolbox kernel</w:t>
+      </w:r>
+      <w:r>
+        <w:rPr>
+          <w:rFonts w:ascii="Times New Roman" w:eastAsia="Times New Roman" w:hAnsi="Times New Roman" w:cs="Times New Roman"/>
+          <w:i/>
+          <w:lang w:eastAsia="zh-CN"/>
+        </w:rPr>
+        <w:t xml:space="preserve"> driver</w:t>
+      </w:r>
+      <w:r>
+        <w:rPr>
+          <w:rFonts w:ascii="Times New Roman" w:eastAsia="Times New Roman" w:hAnsi="Times New Roman" w:cs="Times New Roman"/>
+          <w:i/>
+          <w:lang w:eastAsia="zh-CN"/>
+        </w:rPr>
+        <w:t>.</w:t>
+      </w:r>
+      <w:r>
+        <w:rPr>
+          <w:rFonts w:ascii="Times New Roman" w:eastAsia="Times New Roman" w:hAnsi="Times New Roman" w:cs="Times New Roman"/>
+          <w:i/>
+          <w:lang w:eastAsia="zh-CN"/>
+        </w:rPr>
+        <w:t xml:space="preserve"> </w:t>
+      </w:r>
+      <w:r>
         <w:rPr>
           <w:rFonts w:ascii="Times New Roman" w:eastAsia="Times New Roman" w:hAnsi="Times New Roman" w:cs="Times New Roman"/>
           <w:lang w:eastAsia="zh-CN"/>
         </w:rPr>
-      </w:pPr>
-    </w:p>
-    <w:p>
-      <w:pPr>
-        <w:pStyle w:val="ListParagraph"/>
-        <w:ind w:left="360"/>
+        <w:t>For instructions, type “</w:t>
+      </w:r>
+      <w:r>
+        <w:rPr>
+          <w:rFonts w:ascii="Times New Roman" w:eastAsia="Times New Roman" w:hAnsi="Times New Roman" w:cs="Times New Roman"/>
+          <w:b/>
+          <w:lang w:eastAsia="zh-CN"/>
+        </w:rPr>
+        <w:t>help PsychtoolboxKernelDriver</w:t>
+      </w:r>
+      <w:r>
+        <w:rPr>
+          <w:rFonts w:ascii="Times New Roman" w:eastAsia="Times New Roman" w:hAnsi="Times New Roman" w:cs="Times New Roman"/>
+          <w:i/>
+          <w:lang w:eastAsia="zh-CN"/>
+        </w:rPr>
+        <w:t>”</w:t>
+      </w:r>
+      <w:r>
+        <w:rPr>
+          <w:rFonts w:ascii="Times New Roman" w:eastAsia="Times New Roman" w:hAnsi="Times New Roman" w:cs="Times New Roman"/>
+          <w:i/>
+          <w:lang w:eastAsia="zh-CN"/>
+        </w:rPr>
+        <w:t xml:space="preserve"> </w:t>
+      </w:r>
+      <w:r>
         <w:rPr>
           <w:rFonts w:ascii="Times New Roman" w:eastAsia="Times New Roman" w:hAnsi="Times New Roman" w:cs="Times New Roman"/>
           <w:lang w:eastAsia="zh-CN"/>
         </w:rPr>
-      </w:pPr>
+        <w:t>in the MATLAB command window</w:t>
+      </w:r>
+      <w:r>
+        <w:rPr>
+          <w:rFonts w:ascii="Times New Roman" w:eastAsia="Times New Roman" w:hAnsi="Times New Roman" w:cs="Times New Roman"/>
+          <w:i/>
+          <w:lang w:eastAsia="zh-CN"/>
+        </w:rPr>
+        <w:t xml:space="preserve">. </w:t>
+      </w:r>
+      <w:r>
+        <w:rPr>
+          <w:rFonts w:ascii="Times New Roman" w:eastAsia="Times New Roman" w:hAnsi="Times New Roman" w:cs="Times New Roman"/>
+          <w:lang w:eastAsia="zh-CN"/>
+        </w:rPr>
+        <w:t xml:space="preserve">Currently I believe this </w:t>
+      </w:r>
+      <w:r>
+        <w:rPr>
+          <w:rFonts w:ascii="Times New Roman" w:eastAsia="Times New Roman" w:hAnsi="Times New Roman" w:cs="Times New Roman"/>
+          <w:lang w:eastAsia="zh-CN"/>
+        </w:rPr>
+        <w:t>PsychtoolboxKernelDriver</w:t>
+      </w:r>
+      <w:r>
+        <w:rPr>
+          <w:rFonts w:ascii="Times New Roman" w:eastAsia="Times New Roman" w:hAnsi="Times New Roman" w:cs="Times New Roman"/>
+          <w:lang w:eastAsia="zh-CN"/>
+        </w:rPr>
+        <w:t xml:space="preserve"> </w:t>
+      </w:r>
+      <w:r>
+        <w:rPr>
+          <w:rFonts w:ascii="Times New Roman" w:eastAsia="Times New Roman" w:hAnsi="Times New Roman" w:cs="Times New Roman"/>
+          <w:lang w:eastAsia="zh-CN"/>
+        </w:rPr>
+        <w:t>help</w:t>
+      </w:r>
+      <w:bookmarkStart w:id="3" w:name="_GoBack"/>
+      <w:bookmarkEnd w:id="3"/>
+      <w:r>
+        <w:rPr>
+          <w:rFonts w:ascii="Times New Roman" w:eastAsia="Times New Roman" w:hAnsi="Times New Roman" w:cs="Times New Roman"/>
+          <w:lang w:eastAsia="zh-CN"/>
+        </w:rPr>
+        <w:t xml:space="preserve">s </w:t>
+      </w:r>
+      <w:r>
+        <w:rPr>
+          <w:rFonts w:ascii="Times New Roman" w:eastAsia="Times New Roman" w:hAnsi="Times New Roman" w:cs="Times New Roman"/>
+          <w:lang w:eastAsia="zh-CN"/>
+        </w:rPr>
+        <w:t xml:space="preserve">only </w:t>
+      </w:r>
+      <w:r>
+        <w:rPr>
+          <w:rFonts w:ascii="Times New Roman" w:eastAsia="Times New Roman" w:hAnsi="Times New Roman" w:cs="Times New Roman"/>
+          <w:lang w:eastAsia="zh-CN"/>
+        </w:rPr>
+        <w:t>if your video driver is from AMD (aka Radeon).</w:t>
+      </w:r>
     </w:p>
     <w:p>
       <w:pPr>
@@ -3397,7 +3168,6 @@
         </w:rPr>
         <w:t xml:space="preserve"> </w:t>
       </w:r>
-      <w:proofErr w:type="spellStart"/>
       <w:r>
         <w:rPr>
           <w:sz w:val="36"/>
@@ -3405,7 +3175,6 @@
         </w:rPr>
         <w:t>NoiseDiscrimination</w:t>
       </w:r>
-      <w:proofErr w:type="spellEnd"/>
     </w:p>
     <w:p>
       <w:pPr>
@@ -3422,16 +3191,11 @@
       <w:r>
         <w:t xml:space="preserve"> the </w:t>
       </w:r>
-      <w:proofErr w:type="spellStart"/>
       <w:r>
         <w:t>No</w:t>
       </w:r>
       <w:r>
-        <w:t>iseDiscrimination</w:t>
-      </w:r>
-      <w:proofErr w:type="spellEnd"/>
-      <w:r>
-        <w:t xml:space="preserve"> </w:t>
+        <w:t xml:space="preserve">iseDiscrimination </w:t>
       </w:r>
       <w:r>
         <w:t>software</w:t>
@@ -3588,7 +3352,6 @@
       <w:r>
         <w:t xml:space="preserve">To test an observer, double click </w:t>
       </w:r>
-      <w:proofErr w:type="spellStart"/>
       <w:r>
         <w:rPr>
           <w:rStyle w:val="VerbatimChar"/>
@@ -3601,7 +3364,6 @@
         </w:rPr>
         <w:t>NoiseDiscrimination</w:t>
       </w:r>
-      <w:proofErr w:type="spellEnd"/>
       <w:r>
         <w:t xml:space="preserve"> or your own modified script</w:t>
       </w:r>
@@ -3617,14 +3379,12 @@
       <w:r>
         <w:t xml:space="preserve"> data to the </w:t>
       </w:r>
-      <w:proofErr w:type="spellStart"/>
       <w:r>
         <w:rPr>
           <w:rStyle w:val="VerbatimChar"/>
         </w:rPr>
         <w:t>NoiseDiscrimination</w:t>
       </w:r>
-      <w:proofErr w:type="spellEnd"/>
       <w:r>
         <w:rPr>
           <w:rStyle w:val="VerbatimChar"/>
@@ -3656,15 +3416,7 @@
         <w:t xml:space="preserve">trials </w:t>
       </w:r>
       <w:r>
-        <w:t xml:space="preserve">per threshold), measuring four thresholds. (You can increase </w:t>
-      </w:r>
-      <w:proofErr w:type="gramStart"/>
-      <w:r>
-        <w:t>o.trials</w:t>
-      </w:r>
-      <w:proofErr w:type="gramEnd"/>
-      <w:r>
-        <w:t xml:space="preserve"> </w:t>
+        <w:t xml:space="preserve">per threshold), measuring four thresholds. (You can increase o.trials </w:t>
       </w:r>
       <w:r>
         <w:t xml:space="preserve"> in your script </w:t>
@@ -3706,14 +3458,12 @@
         </w:rPr>
         <w:t xml:space="preserve">Type “help </w:t>
       </w:r>
-      <w:proofErr w:type="spellStart"/>
       <w:r>
         <w:rPr>
           <w:i/>
         </w:rPr>
         <w:t>NoiseDiscrimination</w:t>
       </w:r>
-      <w:proofErr w:type="spellEnd"/>
       <w:r>
         <w:rPr>
           <w:i/>
@@ -3729,11 +3479,9 @@
       <w:r>
         <w:t xml:space="preserve"> </w:t>
       </w:r>
-      <w:proofErr w:type="spellStart"/>
       <w:r>
         <w:t>NoiseDiscrimination</w:t>
       </w:r>
-      <w:proofErr w:type="spellEnd"/>
       <w:r>
         <w:t>.</w:t>
       </w:r>
@@ -3926,21 +3674,7 @@
         <w:rPr>
           <w:i/>
         </w:rPr>
-        <w:t xml:space="preserve">eye </w:t>
-      </w:r>
-      <w:proofErr w:type="gramStart"/>
-      <w:r>
-        <w:rPr>
-          <w:i/>
-        </w:rPr>
-        <w:t>patch</w:t>
-      </w:r>
-      <w:proofErr w:type="gramEnd"/>
-      <w:r>
-        <w:rPr>
-          <w:i/>
-        </w:rPr>
-        <w:t>.</w:t>
+        <w:t>eye patch.</w:t>
       </w:r>
       <w:r>
         <w:t xml:space="preserve"> Each person should have his or her own</w:t>
@@ -4094,37 +3828,17 @@
       <w:r>
         <w:t xml:space="preserve"> In a small room, you might need a mirror to achieve a long viewing distance. When </w:t>
       </w:r>
-      <w:proofErr w:type="spellStart"/>
       <w:r>
         <w:t>NoiseDiscrimination</w:t>
       </w:r>
-      <w:proofErr w:type="spellEnd"/>
-      <w:r>
-        <w:t xml:space="preserve"> asks you about viewing distance, you can indicate that you're using a mirror by entering the viewing distance as a negative number. It will flip the display to be seen in a mirror. (You can also request this, in advance, by setting </w:t>
-      </w:r>
-      <w:proofErr w:type="spellStart"/>
-      <w:proofErr w:type="gramStart"/>
-      <w:r>
-        <w:t>o.flipScreenHorizontally</w:t>
-      </w:r>
-      <w:proofErr w:type="spellEnd"/>
-      <w:proofErr w:type="gramEnd"/>
-      <w:r>
-        <w:t>=1; in your run script.) I bought two acrylic front surface mirrors for this. 12x24 inches, $46 each fro</w:t>
-      </w:r>
-      <w:r>
-        <w:t xml:space="preserve">m </w:t>
-      </w:r>
-      <w:proofErr w:type="spellStart"/>
-      <w:r>
-        <w:t>I</w:t>
-      </w:r>
-      <w:r>
-        <w:t>nventables</w:t>
-      </w:r>
-      <w:proofErr w:type="spellEnd"/>
-      <w:r>
-        <w:t>. Front surface mirrors preserve image quality, and acrylic is hard to break, making it safer than glass. I'm not yet sure how big a mirror one needs to accom</w:t>
+      <w:r>
+        <w:t xml:space="preserve"> asks you about viewing distance, you can indicate that you're using a mirror by entering the viewing distance as a negative number. It will flip the display to be seen in a mirror. (You can also request this, in advance, by setting o.flipScreenHorizontally=1; in your run script.) I bought two acrylic front surface mirrors for this. 12x24 inches, $46 each fro</w:t>
+      </w:r>
+      <w:r>
+        <w:t>m I</w:t>
+      </w:r>
+      <w:r>
+        <w:t>nventables. Front surface mirrors preserve image quality, and acrylic is hard to break, making it safer than glass. I'm not yet sure how big a mirror one needs to accom</w:t>
       </w:r>
       <w:r>
         <w:t>m</w:t>
@@ -4438,7 +4152,7 @@
         <w:rFonts w:ascii="Cambria" w:hAnsi="Cambria"/>
         <w:noProof/>
       </w:rPr>
-      <w:t>4</w:t>
+      <w:t>5</w:t>
     </w:r>
     <w:r>
       <w:rPr>
@@ -6193,6 +5907,7 @@
   <w:style w:type="character" w:default="1" w:styleId="DefaultParagraphFont">
     <w:name w:val="Default Paragraph Font"/>
     <w:uiPriority w:val="1"/>
+    <w:semiHidden/>
     <w:unhideWhenUsed/>
   </w:style>
   <w:style w:type="table" w:default="1" w:styleId="TableNormal">

</xml_diff>

<commit_message>
add Paul Fan’s advice
</commit_message>
<xml_diff>
--- a/Install NoiseDiscrimination.docx
+++ b/Install NoiseDiscrimination.docx
@@ -1,6 +1,6 @@
 
 <file path=word/document.xml><?xml version="1.0" encoding="utf-8"?>
-<w:document xmlns:wpc="http://schemas.microsoft.com/office/word/2010/wordprocessingCanvas" xmlns:mo="http://schemas.microsoft.com/office/mac/office/2008/main" xmlns:mc="http://schemas.openxmlformats.org/markup-compatibility/2006" xmlns:mv="urn:schemas-microsoft-com:mac:vml" xmlns:o="urn:schemas-microsoft-com:office:office" xmlns:r="http://schemas.openxmlformats.org/officeDocument/2006/relationships" xmlns:m="http://schemas.openxmlformats.org/officeDocument/2006/math" xmlns:v="urn:schemas-microsoft-com:vml" xmlns:wp14="http://schemas.microsoft.com/office/word/2010/wordprocessingDrawing" xmlns:wp="http://schemas.openxmlformats.org/drawingml/2006/wordprocessingDrawing" xmlns:w10="urn:schemas-microsoft-com:office:word" xmlns:w="http://schemas.openxmlformats.org/wordprocessingml/2006/main" xmlns:w14="http://schemas.microsoft.com/office/word/2010/wordml" xmlns:w15="http://schemas.microsoft.com/office/word/2012/wordml" xmlns:wpg="http://schemas.microsoft.com/office/word/2010/wordprocessingGroup" xmlns:wpi="http://schemas.microsoft.com/office/word/2010/wordprocessingInk" xmlns:wne="http://schemas.microsoft.com/office/word/2006/wordml" xmlns:wps="http://schemas.microsoft.com/office/word/2010/wordprocessingShape" mc:Ignorable="w14 w15 wp14">
+<w:document xmlns:wpc="http://schemas.microsoft.com/office/word/2010/wordprocessingCanvas" xmlns:cx="http://schemas.microsoft.com/office/drawing/2014/chartex" xmlns:cx1="http://schemas.microsoft.com/office/drawing/2015/9/8/chartex" xmlns:cx2="http://schemas.microsoft.com/office/drawing/2015/10/21/chartex" xmlns:cx3="http://schemas.microsoft.com/office/drawing/2016/5/9/chartex" xmlns:cx4="http://schemas.microsoft.com/office/drawing/2016/5/10/chartex" xmlns:cx5="http://schemas.microsoft.com/office/drawing/2016/5/11/chartex" xmlns:cx6="http://schemas.microsoft.com/office/drawing/2016/5/12/chartex" xmlns:cx7="http://schemas.microsoft.com/office/drawing/2016/5/13/chartex" xmlns:cx8="http://schemas.microsoft.com/office/drawing/2016/5/14/chartex" xmlns:mc="http://schemas.openxmlformats.org/markup-compatibility/2006" xmlns:aink="http://schemas.microsoft.com/office/drawing/2016/ink" xmlns:am3d="http://schemas.microsoft.com/office/drawing/2017/model3d" xmlns:o="urn:schemas-microsoft-com:office:office" xmlns:r="http://schemas.openxmlformats.org/officeDocument/2006/relationships" xmlns:m="http://schemas.openxmlformats.org/officeDocument/2006/math" xmlns:v="urn:schemas-microsoft-com:vml" xmlns:wp14="http://schemas.microsoft.com/office/word/2010/wordprocessingDrawing" xmlns:wp="http://schemas.openxmlformats.org/drawingml/2006/wordprocessingDrawing" xmlns:w10="urn:schemas-microsoft-com:office:word" xmlns:w="http://schemas.openxmlformats.org/wordprocessingml/2006/main" xmlns:w14="http://schemas.microsoft.com/office/word/2010/wordml" xmlns:w15="http://schemas.microsoft.com/office/word/2012/wordml" xmlns:w16cid="http://schemas.microsoft.com/office/word/2016/wordml/cid" xmlns:w16se="http://schemas.microsoft.com/office/word/2015/wordml/symex" xmlns:wpg="http://schemas.microsoft.com/office/word/2010/wordprocessingGroup" xmlns:wpi="http://schemas.microsoft.com/office/word/2010/wordprocessingInk" xmlns:wne="http://schemas.microsoft.com/office/word/2006/wordml" xmlns:wps="http://schemas.microsoft.com/office/word/2010/wordprocessingShape" mc:Ignorable="w14 w15 w16se w16cid wp14">
   <w:body>
     <w:p>
       <w:pPr>
@@ -16,31 +16,26 @@
           <w:sz w:val="48"/>
           <w:szCs w:val="48"/>
         </w:rPr>
-        <w:tab/>
+        <w:t>Install</w:t>
       </w:r>
       <w:r>
         <w:rPr>
           <w:sz w:val="48"/>
           <w:szCs w:val="48"/>
         </w:rPr>
-        <w:t>Install</w:t>
-      </w:r>
+        <w:t xml:space="preserve"> </w:t>
+      </w:r>
+      <w:bookmarkStart w:id="0" w:name="criticalspacing-getting-started-guide"/>
+      <w:bookmarkEnd w:id="0"/>
+      <w:proofErr w:type="spellStart"/>
       <w:r>
         <w:rPr>
           <w:sz w:val="48"/>
           <w:szCs w:val="48"/>
         </w:rPr>
-        <w:t xml:space="preserve"> </w:t>
-      </w:r>
-      <w:bookmarkStart w:id="0" w:name="criticalspacing-getting-started-guide"/>
-      <w:bookmarkEnd w:id="0"/>
-      <w:r>
-        <w:rPr>
-          <w:sz w:val="48"/>
-          <w:szCs w:val="48"/>
-        </w:rPr>
         <w:t>NoiseDiscrimination</w:t>
       </w:r>
+      <w:proofErr w:type="spellEnd"/>
     </w:p>
     <w:p>
       <w:pPr>
@@ -57,16 +52,13 @@
         <w:t xml:space="preserve">Denis Pelli, </w:t>
       </w:r>
       <w:r>
-        <w:t>November</w:t>
-      </w:r>
-      <w:r>
-        <w:t xml:space="preserve"> </w:t>
-      </w:r>
-      <w:r>
-        <w:t>2</w:t>
-      </w:r>
-      <w:r>
-        <w:t>7</w:t>
+        <w:t>February</w:t>
+      </w:r>
+      <w:r>
+        <w:t xml:space="preserve"> </w:t>
+      </w:r>
+      <w:r>
+        <w:t>6</w:t>
       </w:r>
       <w:r>
         <w:t>,</w:t>
@@ -75,7 +67,7 @@
         <w:t xml:space="preserve"> 201</w:t>
       </w:r>
       <w:r>
-        <w:t>7</w:t>
+        <w:t>8</w:t>
       </w:r>
     </w:p>
     <w:p>
@@ -101,6 +93,7 @@
       <w:pPr>
         <w:pStyle w:val="FirstParagraph"/>
       </w:pPr>
+      <w:proofErr w:type="spellStart"/>
       <w:r>
         <w:rPr>
           <w:rStyle w:val="VerbatimChar"/>
@@ -115,6 +108,7 @@
         </w:rPr>
         <w:t>.m</w:t>
       </w:r>
+      <w:proofErr w:type="spellEnd"/>
       <w:r>
         <w:t xml:space="preserve"> is a MATLAB program developed by Denis Pelli at NYU.</w:t>
       </w:r>
@@ -132,62 +126,48 @@
       <w:pPr>
         <w:pStyle w:val="FirstParagraph"/>
         <w:rPr>
-          <w:rFonts w:ascii="Calibri" w:hAnsi="Calibri"/>
-          <w:sz w:val="20"/>
-          <w:szCs w:val="20"/>
-        </w:rPr>
-      </w:pPr>
-      <w:r>
-        <w:rPr>
-          <w:rFonts w:ascii="Calibri" w:hAnsi="Calibri"/>
-          <w:sz w:val="20"/>
-          <w:szCs w:val="20"/>
+          <w:rFonts w:ascii="Calibri" w:hAnsi="Calibri" w:cs="Calibri"/>
+        </w:rPr>
+      </w:pPr>
+      <w:r>
+        <w:rPr>
+          <w:rFonts w:ascii="Calibri" w:hAnsi="Calibri" w:cs="Calibri"/>
         </w:rPr>
         <w:t>Pelli, D. G. &amp; Farell, B. (1999) </w:t>
       </w:r>
       <w:r>
         <w:rPr>
-          <w:rFonts w:ascii="Calibri" w:hAnsi="Calibri"/>
+          <w:rFonts w:ascii="Calibri" w:hAnsi="Calibri" w:cs="Calibri"/>
           <w:b/>
           <w:bCs/>
-          <w:sz w:val="20"/>
-          <w:szCs w:val="20"/>
         </w:rPr>
         <w:t>Why use noise? </w:t>
       </w:r>
       <w:r>
         <w:rPr>
-          <w:rFonts w:ascii="Calibri" w:hAnsi="Calibri"/>
+          <w:rFonts w:ascii="Calibri" w:hAnsi="Calibri" w:cs="Calibri"/>
           <w:i/>
           <w:iCs/>
-          <w:sz w:val="20"/>
-          <w:szCs w:val="20"/>
         </w:rPr>
         <w:t>Journal of the Optical Society of America </w:t>
       </w:r>
       <w:r>
         <w:rPr>
-          <w:rFonts w:ascii="Calibri" w:hAnsi="Calibri"/>
-          <w:sz w:val="20"/>
-          <w:szCs w:val="20"/>
+          <w:rFonts w:ascii="Calibri" w:hAnsi="Calibri" w:cs="Calibri"/>
         </w:rPr>
         <w:t>A, 16, 647-653.</w:t>
       </w:r>
       <w:r>
         <w:rPr>
-          <w:rFonts w:ascii="Calibri" w:hAnsi="Calibri"/>
-          <w:sz w:val="20"/>
-          <w:szCs w:val="20"/>
-        </w:rPr>
-        <w:br/>
+          <w:rFonts w:ascii="Calibri" w:hAnsi="Calibri" w:cs="Calibri"/>
+        </w:rPr>
+        <w:t xml:space="preserve"> </w:t>
       </w:r>
       <w:hyperlink r:id="rId8" w:history="1">
         <w:r>
           <w:rPr>
             <w:rStyle w:val="Hyperlink"/>
-            <w:rFonts w:ascii="Calibri" w:hAnsi="Calibri"/>
-            <w:sz w:val="20"/>
-            <w:szCs w:val="20"/>
+            <w:rFonts w:ascii="Calibri" w:hAnsi="Calibri" w:cs="Calibri"/>
           </w:rPr>
           <w:t>http://psych.nyu.edu/pelli/pubs/pelli1999noise.pdf</w:t>
         </w:r>
@@ -207,8 +187,13 @@
       <w:r>
         <w:t xml:space="preserve">o run </w:t>
       </w:r>
-      <w:r>
-        <w:t xml:space="preserve">NoiseDiscrimination </w:t>
+      <w:proofErr w:type="spellStart"/>
+      <w:r>
+        <w:t>NoiseDiscrimination</w:t>
+      </w:r>
+      <w:proofErr w:type="spellEnd"/>
+      <w:r>
+        <w:t xml:space="preserve"> </w:t>
       </w:r>
       <w:r>
         <w:t>on your machine</w:t>
@@ -216,9 +201,11 @@
       <w:r>
         <w:t xml:space="preserve"> (running </w:t>
       </w:r>
+      <w:proofErr w:type="spellStart"/>
       <w:r>
         <w:t>MacOS</w:t>
       </w:r>
+      <w:proofErr w:type="spellEnd"/>
       <w:r>
         <w:t>, Windows, or Linux)</w:t>
       </w:r>
@@ -234,9 +221,11 @@
       <w:r>
         <w:t xml:space="preserve">and </w:t>
       </w:r>
+      <w:proofErr w:type="spellStart"/>
       <w:r>
         <w:t>NoiseDiscrimination</w:t>
       </w:r>
+      <w:proofErr w:type="spellEnd"/>
       <w:r>
         <w:t xml:space="preserve">) and a few </w:t>
       </w:r>
@@ -314,7 +303,12 @@
           <w:ilvl w:val="0"/>
           <w:numId w:val="3"/>
         </w:numPr>
+        <w:tabs>
+          <w:tab w:val="clear" w:pos="270"/>
+          <w:tab w:val="num" w:pos="0"/>
+        </w:tabs>
         <w:spacing w:before="0" w:after="0"/>
+        <w:ind w:left="480"/>
       </w:pPr>
       <w:r>
         <w:rPr>
@@ -406,12 +400,14 @@
         </w:rPr>
         <w:t xml:space="preserve"> </w:t>
       </w:r>
+      <w:proofErr w:type="spellStart"/>
       <w:r>
         <w:rPr>
           <w:b/>
         </w:rPr>
         <w:t>MacOS</w:t>
       </w:r>
+      <w:proofErr w:type="spellEnd"/>
       <w:r>
         <w:t>:</w:t>
       </w:r>
@@ -516,7 +512,15 @@
         <w:t>These</w:t>
       </w:r>
       <w:r>
-        <w:t xml:space="preserve"> “localweb”</w:t>
+        <w:t xml:space="preserve"> “</w:t>
+      </w:r>
+      <w:proofErr w:type="spellStart"/>
+      <w:r>
+        <w:t>localweb</w:t>
+      </w:r>
+      <w:proofErr w:type="spellEnd"/>
+      <w:r>
+        <w:t>”</w:t>
       </w:r>
       <w:r>
         <w:t xml:space="preserve"> links only work locally. You must be on the NYU network, connected either directly, or, if you’re off campus and you have an NYU net id, through a VPN connection to campus via the internet, using a free program called “</w:t>
@@ -589,7 +593,19 @@
           <w:rPr>
             <w:rStyle w:val="Hyperlink"/>
           </w:rPr>
-          <w:t>http://localweb.cns.nyu.edu/unixadmin/</w:t>
+          <w:t>http://localweb.c</w:t>
+        </w:r>
+        <w:r>
+          <w:rPr>
+            <w:rStyle w:val="Hyperlink"/>
+          </w:rPr>
+          <w:t>n</w:t>
+        </w:r>
+        <w:r>
+          <w:rPr>
+            <w:rStyle w:val="Hyperlink"/>
+          </w:rPr>
+          <w:t>s.nyu.edu/unixadmin/</w:t>
         </w:r>
       </w:hyperlink>
     </w:p>
@@ -604,75 +620,766 @@
           <w:rStyle w:val="Hyperlink"/>
           <w:color w:val="auto"/>
         </w:rPr>
-        <w:t>Paul recently reminded us that</w:t>
-      </w:r>
-      <w:r>
-        <w:t xml:space="preserve"> this CNS MATLAB p</w:t>
-      </w:r>
-      <w:r>
-        <w:t>age</w:t>
-      </w:r>
-      <w:r>
-        <w:t xml:space="preserve"> suggests using</w:t>
-      </w:r>
-      <w:r>
-        <w:t xml:space="preserve"> just the 3network.lic</w:t>
-      </w:r>
-      <w:r>
-        <w:t xml:space="preserve"> </w:t>
-      </w:r>
-      <w:r>
-        <w:t>file</w:t>
-      </w:r>
-      <w:r>
-        <w:t xml:space="preserve"> (removing any other license files)</w:t>
-      </w:r>
-      <w:r>
-        <w:t xml:space="preserve"> if you will</w:t>
-      </w:r>
-      <w:r>
-        <w:t xml:space="preserve"> </w:t>
-      </w:r>
-      <w:r>
-        <w:t xml:space="preserve">be using </w:t>
-      </w:r>
-      <w:r>
-        <w:t>MATLAB</w:t>
-      </w:r>
-      <w:r>
-        <w:t xml:space="preserve"> </w:t>
-      </w:r>
-      <w:r>
-        <w:t xml:space="preserve">by VPN or not directly connected to </w:t>
-      </w:r>
-      <w:r>
-        <w:t xml:space="preserve">the </w:t>
-      </w:r>
-      <w:r>
-        <w:t>NYU M</w:t>
-      </w:r>
-      <w:r>
-        <w:t xml:space="preserve">eyer </w:t>
-      </w:r>
-      <w:r>
-        <w:t xml:space="preserve">Hall </w:t>
-      </w:r>
-      <w:r>
-        <w:t>network.</w:t>
-      </w:r>
-      <w:r>
-        <w:t xml:space="preserve"> MATLAB takes many minutes to time out with each file, and thus may waste</w:t>
-      </w:r>
-      <w:r>
-        <w:t xml:space="preserve"> 10 to 15 minutes</w:t>
-      </w:r>
-      <w:r>
-        <w:t xml:space="preserve"> attempting to connect with other license files before eventually succeeding with </w:t>
-      </w:r>
-      <w:r>
+        <w:t xml:space="preserve">The following paragraphs, in </w:t>
+      </w:r>
+      <w:r>
+        <w:rPr>
+          <w:rStyle w:val="Hyperlink"/>
+          <w:color w:val="auto"/>
+        </w:rPr>
+        <w:t>italic</w:t>
+      </w:r>
+      <w:r>
+        <w:rPr>
+          <w:rStyle w:val="Hyperlink"/>
+          <w:color w:val="auto"/>
+        </w:rPr>
+        <w:t>, are copied from Paul’s advice.</w:t>
+      </w:r>
+    </w:p>
+    <w:p>
+      <w:pPr>
+        <w:pStyle w:val="Compact"/>
+        <w:ind w:left="480"/>
+        <w:rPr>
+          <w:i/>
+        </w:rPr>
+      </w:pPr>
+      <w:r>
+        <w:rPr>
+          <w:b/>
+          <w:bCs/>
+          <w:i/>
+          <w:iCs/>
+        </w:rPr>
+        <w:t xml:space="preserve">Important </w:t>
+      </w:r>
+      <w:proofErr w:type="spellStart"/>
+      <w:r>
+        <w:rPr>
+          <w:b/>
+          <w:bCs/>
+          <w:i/>
+          <w:iCs/>
+        </w:rPr>
+        <w:t>macOS</w:t>
+      </w:r>
+      <w:proofErr w:type="spellEnd"/>
+      <w:r>
+        <w:rPr>
+          <w:b/>
+          <w:bCs/>
+          <w:i/>
+          <w:iCs/>
+        </w:rPr>
+        <w:t xml:space="preserve"> Note - Please Read Before Unwrapping </w:t>
+      </w:r>
+      <w:proofErr w:type="spellStart"/>
+      <w:r>
+        <w:rPr>
+          <w:b/>
+          <w:bCs/>
+          <w:i/>
+          <w:iCs/>
+        </w:rPr>
+        <w:t>Tarball</w:t>
+      </w:r>
+      <w:proofErr w:type="spellEnd"/>
+      <w:r>
+        <w:rPr>
+          <w:b/>
+          <w:bCs/>
+          <w:i/>
+          <w:iCs/>
+        </w:rPr>
+        <w:t>:</w:t>
+      </w:r>
+    </w:p>
+    <w:p>
+      <w:pPr>
+        <w:pStyle w:val="Compact"/>
+        <w:ind w:left="480"/>
+        <w:rPr>
+          <w:i/>
+        </w:rPr>
+      </w:pPr>
+      <w:r>
+        <w:rPr>
+          <w:i/>
+        </w:rPr>
+        <w:t xml:space="preserve">If you download the </w:t>
+      </w:r>
+      <w:proofErr w:type="spellStart"/>
+      <w:r>
+        <w:rPr>
+          <w:i/>
+        </w:rPr>
+        <w:t>Matlab</w:t>
+      </w:r>
+      <w:proofErr w:type="spellEnd"/>
+      <w:r>
+        <w:rPr>
+          <w:i/>
+        </w:rPr>
+        <w:t xml:space="preserve"> </w:t>
+      </w:r>
+      <w:proofErr w:type="spellStart"/>
+      <w:r>
+        <w:rPr>
+          <w:i/>
+        </w:rPr>
+        <w:t>tarball</w:t>
+      </w:r>
+      <w:proofErr w:type="spellEnd"/>
+      <w:r>
+        <w:rPr>
+          <w:i/>
+        </w:rPr>
+        <w:t xml:space="preserve"> via your browser, please run the following commands in Terminal and then unwrap the </w:t>
+      </w:r>
+      <w:proofErr w:type="spellStart"/>
+      <w:r>
+        <w:rPr>
+          <w:i/>
+        </w:rPr>
+        <w:t>tarball</w:t>
+      </w:r>
+      <w:proofErr w:type="spellEnd"/>
+      <w:r>
+        <w:rPr>
+          <w:i/>
+        </w:rPr>
+        <w:t>.</w:t>
+      </w:r>
+    </w:p>
+    <w:p>
+      <w:pPr>
+        <w:pStyle w:val="Compact"/>
+        <w:ind w:left="480"/>
+        <w:rPr>
+          <w:i/>
+        </w:rPr>
+      </w:pPr>
+      <w:r>
+        <w:rPr>
+          <w:i/>
+        </w:rPr>
+        <w:t xml:space="preserve">    </w:t>
+      </w:r>
+      <w:r>
+        <w:rPr>
+          <w:b/>
+          <w:bCs/>
+          <w:i/>
+        </w:rPr>
+        <w:t>cd ~/Downloads</w:t>
+      </w:r>
+    </w:p>
+    <w:p>
+      <w:pPr>
+        <w:pStyle w:val="Compact"/>
+        <w:ind w:left="480"/>
+        <w:rPr>
+          <w:i/>
+        </w:rPr>
+      </w:pPr>
+      <w:r>
+        <w:rPr>
+          <w:i/>
+        </w:rPr>
+        <w:t xml:space="preserve">    </w:t>
+      </w:r>
+      <w:proofErr w:type="spellStart"/>
+      <w:r>
+        <w:rPr>
+          <w:b/>
+          <w:bCs/>
+          <w:i/>
+        </w:rPr>
+        <w:t>xattr</w:t>
+      </w:r>
+      <w:proofErr w:type="spellEnd"/>
+      <w:r>
+        <w:rPr>
+          <w:b/>
+          <w:bCs/>
+          <w:i/>
+        </w:rPr>
+        <w:t xml:space="preserve"> -d </w:t>
+      </w:r>
+      <w:proofErr w:type="spellStart"/>
+      <w:proofErr w:type="gramStart"/>
+      <w:r>
+        <w:rPr>
+          <w:b/>
+          <w:bCs/>
+          <w:i/>
+        </w:rPr>
+        <w:t>com.apple</w:t>
+      </w:r>
+      <w:proofErr w:type="gramEnd"/>
+      <w:r>
+        <w:rPr>
+          <w:b/>
+          <w:bCs/>
+          <w:i/>
+        </w:rPr>
+        <w:t>.quarantine</w:t>
+      </w:r>
+      <w:proofErr w:type="spellEnd"/>
+      <w:r>
+        <w:rPr>
+          <w:b/>
+          <w:bCs/>
+          <w:i/>
+        </w:rPr>
+        <w:t xml:space="preserve"> MATLAB.app.tgz</w:t>
+      </w:r>
+    </w:p>
+    <w:p>
+      <w:pPr>
+        <w:pStyle w:val="Compact"/>
+        <w:ind w:left="480"/>
+        <w:rPr>
+          <w:i/>
+        </w:rPr>
+      </w:pPr>
+      <w:r>
+        <w:rPr>
+          <w:i/>
+        </w:rPr>
+        <w:t xml:space="preserve">(or whichever MATLAB </w:t>
+      </w:r>
+      <w:proofErr w:type="spellStart"/>
+      <w:r>
+        <w:rPr>
+          <w:i/>
+        </w:rPr>
+        <w:t>tarball</w:t>
+      </w:r>
+      <w:proofErr w:type="spellEnd"/>
+      <w:r>
+        <w:rPr>
+          <w:i/>
+        </w:rPr>
+        <w:t xml:space="preserve"> you downloaded).</w:t>
+      </w:r>
+      <w:r>
+        <w:rPr>
+          <w:i/>
+        </w:rPr>
+        <w:t xml:space="preserve"> </w:t>
+      </w:r>
+      <w:r>
+        <w:rPr>
+          <w:i/>
+        </w:rPr>
+        <w:t xml:space="preserve">For more recent </w:t>
+      </w:r>
+      <w:proofErr w:type="spellStart"/>
+      <w:r>
+        <w:rPr>
+          <w:i/>
+        </w:rPr>
+        <w:t>macOS</w:t>
+      </w:r>
+      <w:proofErr w:type="spellEnd"/>
+      <w:r>
+        <w:rPr>
+          <w:i/>
+        </w:rPr>
+        <w:t xml:space="preserve">, if you download the </w:t>
+      </w:r>
+      <w:proofErr w:type="spellStart"/>
+      <w:r>
+        <w:rPr>
+          <w:i/>
+        </w:rPr>
+        <w:t>Matlab</w:t>
+      </w:r>
+      <w:proofErr w:type="spellEnd"/>
+      <w:r>
+        <w:rPr>
+          <w:i/>
+        </w:rPr>
+        <w:t xml:space="preserve"> </w:t>
+      </w:r>
+      <w:proofErr w:type="spellStart"/>
+      <w:r>
+        <w:rPr>
+          <w:i/>
+        </w:rPr>
+        <w:t>tarball</w:t>
+      </w:r>
+      <w:proofErr w:type="spellEnd"/>
+      <w:r>
+        <w:rPr>
+          <w:i/>
+        </w:rPr>
+        <w:t xml:space="preserve"> via your browser,</w:t>
+      </w:r>
+      <w:r>
+        <w:rPr>
+          <w:i/>
+        </w:rPr>
+        <w:t xml:space="preserve"> </w:t>
+      </w:r>
+      <w:proofErr w:type="spellStart"/>
+      <w:r>
+        <w:rPr>
+          <w:i/>
+        </w:rPr>
+        <w:t>macOS</w:t>
+      </w:r>
+      <w:proofErr w:type="spellEnd"/>
+      <w:r>
+        <w:rPr>
+          <w:i/>
+        </w:rPr>
+        <w:t xml:space="preserve"> will tag all the files within your </w:t>
+      </w:r>
+      <w:proofErr w:type="spellStart"/>
+      <w:r>
+        <w:rPr>
+          <w:i/>
+        </w:rPr>
+        <w:lastRenderedPageBreak/>
+        <w:t>MATLAB.app</w:t>
+      </w:r>
+      <w:proofErr w:type="spellEnd"/>
+      <w:r>
+        <w:rPr>
+          <w:i/>
+        </w:rPr>
+        <w:t xml:space="preserve"> </w:t>
+      </w:r>
+      <w:r>
+        <w:rPr>
+          <w:i/>
+        </w:rPr>
+        <w:t>with a</w:t>
+      </w:r>
+      <w:r>
+        <w:rPr>
+          <w:i/>
+        </w:rPr>
+        <w:t xml:space="preserve"> </w:t>
+      </w:r>
+      <w:proofErr w:type="spellStart"/>
+      <w:proofErr w:type="gramStart"/>
+      <w:r>
+        <w:rPr>
+          <w:i/>
+        </w:rPr>
+        <w:t>com.apple</w:t>
+      </w:r>
+      <w:proofErr w:type="gramEnd"/>
+      <w:r>
+        <w:rPr>
+          <w:i/>
+        </w:rPr>
+        <w:t>.quarantine</w:t>
+      </w:r>
+      <w:proofErr w:type="spellEnd"/>
+      <w:r>
+        <w:rPr>
+          <w:i/>
+        </w:rPr>
+        <w:t xml:space="preserve"> </w:t>
+      </w:r>
+      <w:r>
+        <w:rPr>
+          <w:i/>
+        </w:rPr>
+        <w:t>attribute.  It will then take</w:t>
+      </w:r>
+      <w:r>
+        <w:rPr>
+          <w:i/>
+        </w:rPr>
+        <w:t xml:space="preserve"> MATLAB</w:t>
+      </w:r>
+      <w:r>
+        <w:rPr>
+          <w:i/>
+        </w:rPr>
+        <w:t xml:space="preserve"> forever to launch.</w:t>
+      </w:r>
+      <w:r>
+        <w:rPr>
+          <w:i/>
+        </w:rPr>
+        <w:t xml:space="preserve"> </w:t>
+      </w:r>
+      <w:r>
+        <w:rPr>
+          <w:i/>
+        </w:rPr>
+        <w:t xml:space="preserve">If you already unwrapped the </w:t>
+      </w:r>
+      <w:proofErr w:type="spellStart"/>
+      <w:r>
+        <w:rPr>
+          <w:i/>
+        </w:rPr>
+        <w:t>tarball</w:t>
+      </w:r>
+      <w:proofErr w:type="spellEnd"/>
+      <w:r>
+        <w:rPr>
+          <w:i/>
+        </w:rPr>
+        <w:t>, then do</w:t>
+      </w:r>
+    </w:p>
+    <w:p>
+      <w:pPr>
+        <w:pStyle w:val="Compact"/>
+        <w:ind w:left="480"/>
+        <w:rPr>
+          <w:i/>
+        </w:rPr>
+      </w:pPr>
+      <w:r>
+        <w:rPr>
+          <w:i/>
+        </w:rPr>
+        <w:t xml:space="preserve">   </w:t>
+      </w:r>
+      <w:proofErr w:type="spellStart"/>
+      <w:r>
+        <w:rPr>
+          <w:b/>
+          <w:i/>
+        </w:rPr>
+        <w:t>xattr</w:t>
+      </w:r>
+      <w:proofErr w:type="spellEnd"/>
+      <w:r>
+        <w:rPr>
+          <w:b/>
+          <w:i/>
+        </w:rPr>
+        <w:t xml:space="preserve"> -</w:t>
+      </w:r>
+      <w:proofErr w:type="spellStart"/>
+      <w:r>
+        <w:rPr>
+          <w:b/>
+          <w:i/>
+        </w:rPr>
+        <w:t>dr</w:t>
+      </w:r>
+      <w:proofErr w:type="spellEnd"/>
+      <w:r>
+        <w:rPr>
+          <w:b/>
+          <w:i/>
+        </w:rPr>
+        <w:t xml:space="preserve"> </w:t>
+      </w:r>
+      <w:proofErr w:type="spellStart"/>
+      <w:proofErr w:type="gramStart"/>
+      <w:r>
+        <w:rPr>
+          <w:b/>
+          <w:i/>
+        </w:rPr>
+        <w:t>com.apple</w:t>
+      </w:r>
+      <w:proofErr w:type="gramEnd"/>
+      <w:r>
+        <w:rPr>
+          <w:b/>
+          <w:i/>
+        </w:rPr>
+        <w:t>.quarantine</w:t>
+      </w:r>
+      <w:proofErr w:type="spellEnd"/>
+      <w:r>
+        <w:rPr>
+          <w:b/>
+          <w:i/>
+        </w:rPr>
+        <w:t xml:space="preserve"> </w:t>
+      </w:r>
+      <w:proofErr w:type="spellStart"/>
+      <w:r>
+        <w:rPr>
+          <w:b/>
+          <w:i/>
+        </w:rPr>
+        <w:t>MATLAB.app</w:t>
+      </w:r>
+      <w:proofErr w:type="spellEnd"/>
+      <w:r>
+        <w:rPr>
+          <w:i/>
+        </w:rPr>
+        <w:t xml:space="preserve">.  </w:t>
+      </w:r>
+    </w:p>
+    <w:p>
+      <w:pPr>
+        <w:pStyle w:val="Compact"/>
+        <w:ind w:left="480"/>
+        <w:rPr>
+          <w:i/>
+        </w:rPr>
+      </w:pPr>
+      <w:hyperlink r:id="rId14" w:anchor="february22-2016" w:history="1">
+        <w:r>
+          <w:rPr>
+            <w:rStyle w:val="Hyperlink"/>
+            <w:bCs/>
+            <w:i/>
+            <w:color w:val="auto"/>
+            <w:u w:val="single"/>
+          </w:rPr>
+          <w:t xml:space="preserve">For a bit more detail on </w:t>
+        </w:r>
+        <w:proofErr w:type="spellStart"/>
+        <w:r>
+          <w:rPr>
+            <w:rStyle w:val="Hyperlink"/>
+            <w:bCs/>
+            <w:i/>
+            <w:color w:val="auto"/>
+            <w:u w:val="single"/>
+          </w:rPr>
+          <w:t>xattr</w:t>
+        </w:r>
+        <w:proofErr w:type="spellEnd"/>
+        <w:r>
+          <w:rPr>
+            <w:rStyle w:val="Hyperlink"/>
+            <w:bCs/>
+            <w:i/>
+            <w:color w:val="auto"/>
+            <w:u w:val="single"/>
+          </w:rPr>
+          <w:t xml:space="preserve">, see our </w:t>
+        </w:r>
+        <w:proofErr w:type="spellStart"/>
+        <w:r>
+          <w:rPr>
+            <w:rStyle w:val="Hyperlink"/>
+            <w:bCs/>
+            <w:i/>
+            <w:color w:val="auto"/>
+            <w:u w:val="single"/>
+          </w:rPr>
+          <w:t>unixadmin</w:t>
+        </w:r>
+        <w:proofErr w:type="spellEnd"/>
+        <w:r>
+          <w:rPr>
+            <w:rStyle w:val="Hyperlink"/>
+            <w:bCs/>
+            <w:i/>
+            <w:color w:val="auto"/>
+            <w:u w:val="single"/>
+          </w:rPr>
+          <w:t xml:space="preserve"> note</w:t>
+        </w:r>
+      </w:hyperlink>
+      <w:r>
+        <w:rPr>
+          <w:i/>
+        </w:rPr>
+        <w:t xml:space="preserve">.  </w:t>
+      </w:r>
+    </w:p>
+    <w:p>
+      <w:pPr>
+        <w:pStyle w:val="Compact"/>
+        <w:ind w:left="480"/>
+        <w:rPr>
+          <w:i/>
+        </w:rPr>
+      </w:pPr>
+      <w:r>
+        <w:rPr>
+          <w:b/>
+          <w:bCs/>
+          <w:i/>
+          <w:iCs/>
+        </w:rPr>
+        <w:t>License Note for Off-Meyer Usage:</w:t>
+      </w:r>
+    </w:p>
+    <w:p>
+      <w:pPr>
+        <w:pStyle w:val="Compact"/>
+        <w:ind w:left="480"/>
+        <w:rPr>
+          <w:color w:val="9BBB59" w:themeColor="accent3"/>
+        </w:rPr>
+      </w:pPr>
+      <w:r>
+        <w:rPr>
+          <w:i/>
+        </w:rPr>
+        <w:t>The versions above contain the license files we use on the Meyer network.</w:t>
+      </w:r>
+      <w:r>
+        <w:rPr>
+          <w:i/>
+        </w:rPr>
+        <w:t xml:space="preserve"> </w:t>
+      </w:r>
+      <w:r>
+        <w:rPr>
+          <w:i/>
+        </w:rPr>
+        <w:t xml:space="preserve">They are in a subfolder of the </w:t>
+      </w:r>
+      <w:proofErr w:type="spellStart"/>
+      <w:r>
+        <w:rPr>
+          <w:i/>
+        </w:rPr>
+        <w:t>Matlab</w:t>
+      </w:r>
+      <w:proofErr w:type="spellEnd"/>
+      <w:r>
+        <w:rPr>
+          <w:i/>
+        </w:rPr>
+        <w:t xml:space="preserve"> app named licenses and are</w:t>
+      </w:r>
+      <w:r>
+        <w:rPr>
+          <w:i/>
+        </w:rPr>
+        <w:t xml:space="preserve"> </w:t>
+      </w:r>
+      <w:r>
+        <w:rPr>
+          <w:i/>
+        </w:rPr>
+        <w:t>configured for the Meyer network (wired / wireless). However</w:t>
+      </w:r>
+      <w:r>
+        <w:rPr>
+          <w:i/>
+        </w:rPr>
+        <w:t>,</w:t>
+      </w:r>
+      <w:r>
+        <w:rPr>
+          <w:i/>
+        </w:rPr>
+        <w:t xml:space="preserve"> if this</w:t>
+      </w:r>
+      <w:r>
+        <w:rPr>
+          <w:i/>
+        </w:rPr>
+        <w:t xml:space="preserve"> </w:t>
+      </w:r>
+      <w:proofErr w:type="spellStart"/>
+      <w:r>
+        <w:rPr>
+          <w:i/>
+        </w:rPr>
+        <w:t>Matlab</w:t>
+      </w:r>
+      <w:proofErr w:type="spellEnd"/>
+      <w:r>
+        <w:rPr>
+          <w:i/>
+        </w:rPr>
+        <w:t xml:space="preserve"> will be used off the Meyer network, then it is highly recommended</w:t>
+      </w:r>
+      <w:r>
+        <w:rPr>
+          <w:i/>
+        </w:rPr>
+        <w:t xml:space="preserve"> </w:t>
+      </w:r>
+      <w:r>
+        <w:rPr>
+          <w:i/>
+        </w:rPr>
+        <w:t xml:space="preserve">you just use the </w:t>
+      </w:r>
+      <w:r>
+        <w:rPr>
+          <w:b/>
+          <w:bCs/>
+          <w:i/>
+        </w:rPr>
         <w:t>3network.lic</w:t>
       </w:r>
       <w:r>
+        <w:rPr>
+          <w:i/>
+        </w:rPr>
+        <w:t xml:space="preserve"> license file.  </w:t>
+      </w:r>
+      <w:proofErr w:type="gramStart"/>
+      <w:r>
+        <w:rPr>
+          <w:i/>
+        </w:rPr>
+        <w:t>So</w:t>
+      </w:r>
+      <w:proofErr w:type="gramEnd"/>
+      <w:r>
+        <w:rPr>
+          <w:i/>
+        </w:rPr>
+        <w:t xml:space="preserve"> go to the</w:t>
+      </w:r>
+      <w:r>
+        <w:rPr>
+          <w:i/>
+        </w:rPr>
+        <w:t xml:space="preserve"> </w:t>
+      </w:r>
+      <w:r>
+        <w:rPr>
+          <w:i/>
+        </w:rPr>
+        <w:t xml:space="preserve">licenses folder and </w:t>
+      </w:r>
+      <w:r>
+        <w:rPr>
+          <w:i/>
+        </w:rPr>
+        <w:t>move all files there apart from 3network.lic</w:t>
+      </w:r>
+      <w:r>
+        <w:rPr>
+          <w:i/>
+        </w:rPr>
+        <w:t xml:space="preserve"> to</w:t>
+      </w:r>
+      <w:r>
+        <w:rPr>
+          <w:i/>
+        </w:rPr>
+        <w:t xml:space="preserve"> </w:t>
+      </w:r>
+      <w:r>
+        <w:rPr>
+          <w:i/>
+        </w:rPr>
+        <w:t xml:space="preserve">a subfolder for safe keeping and rename 3network.lic to </w:t>
+      </w:r>
+      <w:proofErr w:type="spellStart"/>
+      <w:r>
+        <w:rPr>
+          <w:i/>
+        </w:rPr>
+        <w:t>network.lic</w:t>
+      </w:r>
+      <w:proofErr w:type="spellEnd"/>
+      <w:r>
+        <w:rPr>
+          <w:i/>
+        </w:rPr>
         <w:t>.</w:t>
       </w:r>
     </w:p>
@@ -683,7 +1390,12 @@
           <w:ilvl w:val="0"/>
           <w:numId w:val="3"/>
         </w:numPr>
+        <w:tabs>
+          <w:tab w:val="clear" w:pos="270"/>
+          <w:tab w:val="num" w:pos="0"/>
+        </w:tabs>
         <w:spacing w:after="0"/>
+        <w:ind w:left="480"/>
       </w:pPr>
       <w:r>
         <w:rPr>
@@ -708,7 +1420,12 @@
           <w:ilvl w:val="0"/>
           <w:numId w:val="3"/>
         </w:numPr>
+        <w:tabs>
+          <w:tab w:val="clear" w:pos="270"/>
+          <w:tab w:val="num" w:pos="0"/>
+        </w:tabs>
         <w:spacing w:after="0"/>
+        <w:ind w:left="480"/>
         <w:rPr>
           <w:rStyle w:val="Hyperlink"/>
           <w:color w:val="auto"/>
@@ -718,7 +1435,6 @@
         <w:rPr>
           <w:i/>
         </w:rPr>
-        <w:lastRenderedPageBreak/>
         <w:t>Rest of world?</w:t>
       </w:r>
       <w:r>
@@ -733,7 +1449,7 @@
       <w:r>
         <w:t xml:space="preserve">99/year: </w:t>
       </w:r>
-      <w:hyperlink r:id="rId14" w:history="1">
+      <w:hyperlink r:id="rId15" w:history="1">
         <w:r>
           <w:rPr>
             <w:rStyle w:val="Hyperlink"/>
@@ -750,6 +1466,11 @@
           <w:ilvl w:val="0"/>
           <w:numId w:val="3"/>
         </w:numPr>
+        <w:tabs>
+          <w:tab w:val="clear" w:pos="270"/>
+          <w:tab w:val="num" w:pos="0"/>
+        </w:tabs>
+        <w:ind w:left="480"/>
       </w:pPr>
       <w:r>
         <w:rPr>
@@ -758,7 +1479,15 @@
         <w:t>Windows?</w:t>
       </w:r>
       <w:r>
-        <w:t xml:space="preserve"> You must mount the “iso” file (a disk image). </w:t>
+        <w:t xml:space="preserve"> You must mount the “</w:t>
+      </w:r>
+      <w:proofErr w:type="spellStart"/>
+      <w:r>
+        <w:t>iso</w:t>
+      </w:r>
+      <w:proofErr w:type="spellEnd"/>
+      <w:r>
+        <w:t xml:space="preserve">” file (a disk image). </w:t>
       </w:r>
       <w:r>
         <w:t xml:space="preserve">In </w:t>
@@ -785,7 +1514,15 @@
         <w:t xml:space="preserve">click the archive. </w:t>
       </w:r>
       <w:r>
-        <w:t xml:space="preserve">To open an iso file </w:t>
+        <w:t xml:space="preserve">To open an </w:t>
+      </w:r>
+      <w:proofErr w:type="spellStart"/>
+      <w:r>
+        <w:t>iso</w:t>
+      </w:r>
+      <w:proofErr w:type="spellEnd"/>
+      <w:r>
+        <w:t xml:space="preserve"> file </w:t>
       </w:r>
       <w:r>
         <w:t>in</w:t>
@@ -799,7 +1536,7 @@
       <w:r>
         <w:t xml:space="preserve"> </w:t>
       </w:r>
-      <w:hyperlink r:id="rId15" w:history="1">
+      <w:hyperlink r:id="rId16" w:history="1">
         <w:r>
           <w:rPr>
             <w:rStyle w:val="Hyperlink"/>
@@ -811,7 +1548,7 @@
       <w:r>
         <w:t xml:space="preserve"> or </w:t>
       </w:r>
-      <w:hyperlink r:id="rId16" w:history="1">
+      <w:hyperlink r:id="rId17" w:history="1">
         <w:r>
           <w:rPr>
             <w:rStyle w:val="Hyperlink"/>
@@ -831,7 +1568,12 @@
           <w:ilvl w:val="0"/>
           <w:numId w:val="3"/>
         </w:numPr>
+        <w:tabs>
+          <w:tab w:val="clear" w:pos="270"/>
+          <w:tab w:val="num" w:pos="0"/>
+        </w:tabs>
         <w:spacing w:after="0"/>
+        <w:ind w:left="480"/>
       </w:pPr>
       <w:r>
         <w:rPr>
@@ -867,10 +1609,21 @@
         <w:t xml:space="preserve"> installer</w:t>
       </w:r>
       <w:r>
-        <w:t xml:space="preserve"> file</w:t>
-      </w:r>
-      <w:r>
-        <w:t>, and install with the default options.</w:t>
+        <w:t xml:space="preserve"> </w:t>
+      </w:r>
+      <w:proofErr w:type="gramStart"/>
+      <w:r>
+        <w:t>file</w:t>
+      </w:r>
+      <w:r>
+        <w:t>, and</w:t>
+      </w:r>
+      <w:proofErr w:type="gramEnd"/>
+      <w:r>
+        <w:t xml:space="preserve"> </w:t>
+      </w:r>
+      <w:r>
+        <w:t>install with the default options.</w:t>
       </w:r>
       <w:r>
         <w:t xml:space="preserve"> You should end up with a MATLAB app with the familiar rust-colored icon.</w:t>
@@ -883,7 +1636,12 @@
           <w:ilvl w:val="0"/>
           <w:numId w:val="3"/>
         </w:numPr>
+        <w:tabs>
+          <w:tab w:val="clear" w:pos="270"/>
+          <w:tab w:val="num" w:pos="0"/>
+        </w:tabs>
         <w:spacing w:after="0"/>
+        <w:ind w:left="480"/>
       </w:pPr>
       <w:r>
         <w:rPr>
@@ -948,7 +1706,7 @@
       <w:r>
         <w:br/>
       </w:r>
-      <w:hyperlink r:id="rId17" w:history="1">
+      <w:hyperlink r:id="rId18" w:history="1">
         <w:r>
           <w:rPr>
             <w:rStyle w:val="Hyperlink"/>
@@ -968,7 +1726,12 @@
           <w:ilvl w:val="0"/>
           <w:numId w:val="3"/>
         </w:numPr>
+        <w:tabs>
+          <w:tab w:val="clear" w:pos="270"/>
+          <w:tab w:val="num" w:pos="0"/>
+        </w:tabs>
         <w:spacing w:before="0" w:after="0"/>
+        <w:ind w:left="480"/>
       </w:pPr>
       <w:r>
         <w:rPr>
@@ -1060,14 +1823,20 @@
           <w:ilvl w:val="0"/>
           <w:numId w:val="4"/>
         </w:numPr>
+        <w:tabs>
+          <w:tab w:val="num" w:pos="210"/>
+        </w:tabs>
         <w:spacing w:before="0" w:after="0"/>
+        <w:ind w:left="960"/>
       </w:pPr>
       <w:r>
         <w:t xml:space="preserve">If you are in </w:t>
       </w:r>
+      <w:proofErr w:type="spellStart"/>
       <w:r>
         <w:t>MacOS</w:t>
       </w:r>
+      <w:proofErr w:type="spellEnd"/>
       <w:r>
         <w:t xml:space="preserve">, use </w:t>
       </w:r>
@@ -1107,6 +1876,7 @@
       <w:r>
         <w:t xml:space="preserve"> application, type </w:t>
       </w:r>
+      <w:proofErr w:type="spellStart"/>
       <w:r>
         <w:rPr>
           <w:rStyle w:val="VerbatimChar"/>
@@ -1114,6 +1884,7 @@
         </w:rPr>
         <w:t>ifconfig</w:t>
       </w:r>
+      <w:proofErr w:type="spellEnd"/>
       <w:r>
         <w:t xml:space="preserve">, </w:t>
       </w:r>
@@ -1137,11 +1908,16 @@
           <w:ilvl w:val="0"/>
           <w:numId w:val="4"/>
         </w:numPr>
+        <w:tabs>
+          <w:tab w:val="num" w:pos="210"/>
+        </w:tabs>
         <w:spacing w:before="0" w:after="0"/>
+        <w:ind w:left="960"/>
       </w:pPr>
       <w:r>
         <w:t xml:space="preserve">If you are in Windows, press </w:t>
       </w:r>
+      <w:proofErr w:type="spellStart"/>
       <w:r>
         <w:rPr>
           <w:rStyle w:val="VerbatimChar"/>
@@ -1149,6 +1925,7 @@
         </w:rPr>
         <w:t>Win+R</w:t>
       </w:r>
+      <w:proofErr w:type="spellEnd"/>
       <w:r>
         <w:t xml:space="preserve"> and enter </w:t>
       </w:r>
@@ -1203,7 +1980,11 @@
           <w:ilvl w:val="0"/>
           <w:numId w:val="4"/>
         </w:numPr>
+        <w:tabs>
+          <w:tab w:val="num" w:pos="210"/>
+        </w:tabs>
         <w:spacing w:before="0" w:after="0"/>
+        <w:ind w:left="960"/>
       </w:pPr>
       <w:r>
         <w:t>E</w:t>
@@ -1211,7 +1992,7 @@
       <w:r>
         <w:t xml:space="preserve">mail </w:t>
       </w:r>
-      <w:hyperlink r:id="rId18" w:history="1">
+      <w:hyperlink r:id="rId19" w:history="1">
         <w:r>
           <w:rPr>
             <w:rStyle w:val="Hyperlink"/>
@@ -1282,9 +2063,14 @@
           <w:ilvl w:val="0"/>
           <w:numId w:val="4"/>
         </w:numPr>
+        <w:tabs>
+          <w:tab w:val="num" w:pos="210"/>
+        </w:tabs>
         <w:spacing w:before="0" w:after="0"/>
-      </w:pPr>
-      <w:r>
+        <w:ind w:left="960"/>
+      </w:pPr>
+      <w:r>
+        <w:lastRenderedPageBreak/>
         <w:t>If eligible, y</w:t>
       </w:r>
       <w:r>
@@ -1305,9 +2091,11 @@
       <w:r>
         <w:t xml:space="preserve">In </w:t>
       </w:r>
+      <w:proofErr w:type="spellStart"/>
       <w:r>
         <w:t>MacOS</w:t>
       </w:r>
+      <w:proofErr w:type="spellEnd"/>
       <w:r>
         <w:t>, t</w:t>
       </w:r>
@@ -1328,7 +2116,23 @@
           <w:rStyle w:val="VerbatimChar"/>
           <w:sz w:val="24"/>
         </w:rPr>
-        <w:t>/Applications/MATLAB.app/licenses/</w:t>
+        <w:t>/Applications/</w:t>
+      </w:r>
+      <w:proofErr w:type="spellStart"/>
+      <w:r>
+        <w:rPr>
+          <w:rStyle w:val="VerbatimChar"/>
+          <w:sz w:val="24"/>
+        </w:rPr>
+        <w:t>MATLAB.app</w:t>
+      </w:r>
+      <w:proofErr w:type="spellEnd"/>
+      <w:r>
+        <w:rPr>
+          <w:rStyle w:val="VerbatimChar"/>
+          <w:sz w:val="24"/>
+        </w:rPr>
+        <w:t>/licenses/</w:t>
       </w:r>
       <w:r>
         <w:t xml:space="preserve"> </w:t>
@@ -1378,7 +2182,12 @@
           <w:ilvl w:val="0"/>
           <w:numId w:val="3"/>
         </w:numPr>
+        <w:tabs>
+          <w:tab w:val="clear" w:pos="270"/>
+          <w:tab w:val="num" w:pos="0"/>
+        </w:tabs>
         <w:spacing w:after="0"/>
+        <w:ind w:left="480"/>
       </w:pPr>
       <w:r>
         <w:rPr>
@@ -1413,7 +2222,7 @@
       <w:r>
         <w:br/>
       </w:r>
-      <w:hyperlink r:id="rId19" w:history="1">
+      <w:hyperlink r:id="rId20" w:history="1">
         <w:r>
           <w:rPr>
             <w:rStyle w:val="Hyperlink"/>
@@ -1430,7 +2239,12 @@
           <w:ilvl w:val="0"/>
           <w:numId w:val="3"/>
         </w:numPr>
+        <w:tabs>
+          <w:tab w:val="clear" w:pos="270"/>
+          <w:tab w:val="num" w:pos="0"/>
+        </w:tabs>
         <w:spacing w:before="0"/>
+        <w:ind w:left="480"/>
       </w:pPr>
       <w:r>
         <w:rPr>
@@ -1441,7 +2255,7 @@
       <w:r>
         <w:t xml:space="preserve"> If you’re using an NYU license (on or off campus) please contact </w:t>
       </w:r>
-      <w:hyperlink r:id="rId20" w:history="1">
+      <w:hyperlink r:id="rId21" w:history="1">
         <w:r>
           <w:rPr>
             <w:rStyle w:val="Hyperlink"/>
@@ -1460,14 +2274,21 @@
           <w:ilvl w:val="0"/>
           <w:numId w:val="3"/>
         </w:numPr>
+        <w:tabs>
+          <w:tab w:val="clear" w:pos="270"/>
+          <w:tab w:val="num" w:pos="0"/>
+        </w:tabs>
         <w:spacing w:before="0"/>
-      </w:pPr>
+        <w:ind w:left="480"/>
+      </w:pPr>
+      <w:proofErr w:type="spellStart"/>
       <w:r>
         <w:rPr>
           <w:b/>
         </w:rPr>
         <w:t>MacOS</w:t>
       </w:r>
+      <w:proofErr w:type="spellEnd"/>
       <w:r>
         <w:rPr>
           <w:b/>
@@ -1521,7 +2342,6 @@
         <w:rPr>
           <w:b/>
         </w:rPr>
-        <w:lastRenderedPageBreak/>
         <w:t>A.</w:t>
       </w:r>
       <w:r>
@@ -1599,20 +2419,36 @@
       <w:r>
         <w:t xml:space="preserve">your downloaded </w:t>
       </w:r>
-      <w:r>
-        <w:t>MATLAB.app from quarantine</w:t>
+      <w:proofErr w:type="spellStart"/>
+      <w:r>
+        <w:t>MATLAB.app</w:t>
+      </w:r>
+      <w:proofErr w:type="spellEnd"/>
+      <w:r>
+        <w:t xml:space="preserve"> from quarantine</w:t>
       </w:r>
       <w:r>
         <w:t xml:space="preserve"> by opening the Terminal</w:t>
       </w:r>
       <w:r>
-        <w:t xml:space="preserve"> app</w:t>
+        <w:t xml:space="preserve"> </w:t>
+      </w:r>
+      <w:proofErr w:type="gramStart"/>
+      <w:r>
+        <w:t>app</w:t>
       </w:r>
       <w:r>
         <w:t>,</w:t>
       </w:r>
       <w:r>
-        <w:t xml:space="preserve"> and typing</w:t>
+        <w:t xml:space="preserve"> </w:t>
+      </w:r>
+      <w:r>
+        <w:t>and</w:t>
+      </w:r>
+      <w:proofErr w:type="gramEnd"/>
+      <w:r>
+        <w:t xml:space="preserve"> typing</w:t>
       </w:r>
       <w:r>
         <w:t xml:space="preserve"> the following command. I suggest you cut and paste: </w:t>
@@ -1620,6 +2456,7 @@
       <w:r>
         <w:br/>
       </w:r>
+      <w:proofErr w:type="spellStart"/>
       <w:r>
         <w:rPr>
           <w:rFonts w:ascii="Arial" w:eastAsia="Times New Roman" w:hAnsi="Arial" w:cs="Arial"/>
@@ -1628,21 +2465,66 @@
           <w:szCs w:val="19"/>
           <w:shd w:val="clear" w:color="auto" w:fill="FFFFFF"/>
         </w:rPr>
-        <w:t>xattr -d com.apple.quarantine MATLAB.app</w:t>
-      </w:r>
+        <w:t>xattr</w:t>
+      </w:r>
+      <w:proofErr w:type="spellEnd"/>
       <w:r>
         <w:rPr>
           <w:rFonts w:ascii="Arial" w:eastAsia="Times New Roman" w:hAnsi="Arial" w:cs="Arial"/>
           <w:color w:val="222222"/>
           <w:sz w:val="19"/>
           <w:szCs w:val="19"/>
+          <w:shd w:val="clear" w:color="auto" w:fill="FFFFFF"/>
+        </w:rPr>
+        <w:t xml:space="preserve"> -d </w:t>
+      </w:r>
+      <w:proofErr w:type="spellStart"/>
+      <w:r>
+        <w:rPr>
+          <w:rFonts w:ascii="Arial" w:eastAsia="Times New Roman" w:hAnsi="Arial" w:cs="Arial"/>
+          <w:color w:val="222222"/>
+          <w:sz w:val="19"/>
+          <w:szCs w:val="19"/>
+          <w:shd w:val="clear" w:color="auto" w:fill="FFFFFF"/>
+        </w:rPr>
+        <w:t>com.apple.quarantine</w:t>
+      </w:r>
+      <w:proofErr w:type="spellEnd"/>
+      <w:r>
+        <w:rPr>
+          <w:rFonts w:ascii="Arial" w:eastAsia="Times New Roman" w:hAnsi="Arial" w:cs="Arial"/>
+          <w:color w:val="222222"/>
+          <w:sz w:val="19"/>
+          <w:szCs w:val="19"/>
+          <w:shd w:val="clear" w:color="auto" w:fill="FFFFFF"/>
+        </w:rPr>
+        <w:t xml:space="preserve"> </w:t>
+      </w:r>
+      <w:proofErr w:type="spellStart"/>
+      <w:r>
+        <w:rPr>
+          <w:rFonts w:ascii="Arial" w:eastAsia="Times New Roman" w:hAnsi="Arial" w:cs="Arial"/>
+          <w:color w:val="222222"/>
+          <w:sz w:val="19"/>
+          <w:szCs w:val="19"/>
+          <w:shd w:val="clear" w:color="auto" w:fill="FFFFFF"/>
+        </w:rPr>
+        <w:t>MATLAB.app</w:t>
+      </w:r>
+      <w:proofErr w:type="spellEnd"/>
+      <w:r>
+        <w:rPr>
+          <w:rFonts w:ascii="Arial" w:eastAsia="Times New Roman" w:hAnsi="Arial" w:cs="Arial"/>
+          <w:color w:val="222222"/>
+          <w:sz w:val="19"/>
+          <w:szCs w:val="19"/>
         </w:rPr>
         <w:br/>
       </w:r>
       <w:r>
         <w:t xml:space="preserve">This is explained here: </w:t>
       </w:r>
-      <w:hyperlink r:id="rId21" w:anchor="february22-2016" w:tgtFrame="_blank" w:history="1">
+      <w:hyperlink r:id="rId22" w:anchor="february22-2016" w:tgtFrame="_blank" w:history="1">
         <w:r>
           <w:rPr>
             <w:rStyle w:val="Hyperlink"/>
@@ -1650,15 +2532,6 @@
           <w:t>http://www.cns.nyu.edu/unixadmin/#february22-2016</w:t>
         </w:r>
       </w:hyperlink>
-      <w:r>
-        <w:rPr>
-          <w:rFonts w:ascii="Arial" w:eastAsia="Times New Roman" w:hAnsi="Arial" w:cs="Arial"/>
-          <w:color w:val="222222"/>
-          <w:sz w:val="19"/>
-          <w:szCs w:val="19"/>
-        </w:rPr>
-        <w:br/>
-      </w:r>
     </w:p>
     <w:p>
       <w:pPr>
@@ -1667,14 +2540,21 @@
           <w:ilvl w:val="0"/>
           <w:numId w:val="3"/>
         </w:numPr>
+        <w:tabs>
+          <w:tab w:val="clear" w:pos="270"/>
+          <w:tab w:val="num" w:pos="0"/>
+        </w:tabs>
         <w:spacing w:before="0" w:after="0"/>
-      </w:pPr>
+        <w:ind w:left="480"/>
+      </w:pPr>
+      <w:proofErr w:type="spellStart"/>
       <w:r>
         <w:rPr>
           <w:b/>
         </w:rPr>
         <w:t>MacOS</w:t>
       </w:r>
+      <w:proofErr w:type="spellEnd"/>
       <w:r>
         <w:rPr>
           <w:b/>
@@ -1738,7 +2618,7 @@
       <w:r>
         <w:t xml:space="preserve">you from saving the </w:t>
       </w:r>
-      <w:hyperlink r:id="rId22">
+      <w:hyperlink r:id="rId23">
         <w:r>
           <w:rPr>
             <w:rStyle w:val="Hyperlink"/>
@@ -1832,14 +2712,20 @@
           <w:ilvl w:val="0"/>
           <w:numId w:val="7"/>
         </w:numPr>
+        <w:tabs>
+          <w:tab w:val="num" w:pos="210"/>
+        </w:tabs>
         <w:spacing w:before="0" w:after="0"/>
-      </w:pPr>
+        <w:ind w:left="960"/>
+      </w:pPr>
+      <w:proofErr w:type="spellStart"/>
       <w:r>
         <w:rPr>
           <w:b/>
         </w:rPr>
         <w:t>MacOS</w:t>
       </w:r>
+      <w:proofErr w:type="spellEnd"/>
       <w:r>
         <w:t>: Using F</w:t>
       </w:r>
@@ -1952,14 +2838,21 @@
           <w:ilvl w:val="0"/>
           <w:numId w:val="3"/>
         </w:numPr>
+        <w:tabs>
+          <w:tab w:val="clear" w:pos="270"/>
+          <w:tab w:val="num" w:pos="0"/>
+        </w:tabs>
         <w:spacing w:before="0"/>
-      </w:pPr>
+        <w:ind w:left="480"/>
+      </w:pPr>
+      <w:proofErr w:type="spellStart"/>
       <w:r>
         <w:rPr>
           <w:b/>
         </w:rPr>
         <w:t>MacOS</w:t>
       </w:r>
+      <w:proofErr w:type="spellEnd"/>
       <w:r>
         <w:rPr>
           <w:b/>
@@ -1978,9 +2871,11 @@
       <w:r>
         <w:t xml:space="preserve">ick a file whose name has the extension .m (i.e. any MATLAB program), </w:t>
       </w:r>
+      <w:proofErr w:type="spellStart"/>
       <w:r>
         <w:t>MacOS</w:t>
       </w:r>
+      <w:proofErr w:type="spellEnd"/>
       <w:r>
         <w:t xml:space="preserve"> opens the file in its development system called XCode. If you’re reading this document, that is almost certainly not what you want. I suggest that you change </w:t>
       </w:r>
@@ -1996,6 +2891,7 @@
           <w:numId w:val="17"/>
         </w:numPr>
         <w:spacing w:before="0" w:after="0"/>
+        <w:ind w:left="840"/>
       </w:pPr>
       <w:r>
         <w:t xml:space="preserve">Select any file with the .m extension. Hit Command-I. The Finder will open a window with information about your file. About halfway down is “Open with:”. Use the pop-up menu to select MATLAB. And, </w:t>
@@ -2037,6 +2933,7 @@
           <w:sz w:val="36"/>
           <w:szCs w:val="36"/>
         </w:rPr>
+        <w:lastRenderedPageBreak/>
         <w:t xml:space="preserve">B. </w:t>
       </w:r>
       <w:r>
@@ -2084,7 +2981,7 @@
         <w:spacing w:before="0" w:after="0"/>
         <w:ind w:left="480" w:firstLine="240"/>
       </w:pPr>
-      <w:hyperlink r:id="rId23">
+      <w:hyperlink r:id="rId24">
         <w:r>
           <w:rPr>
             <w:rStyle w:val="Hyperlink"/>
@@ -2189,9 +3086,11 @@
       <w:r>
         <w:t xml:space="preserve">when DownloadPsychtoolbox tries to use svn, you’ll get a dialog box from </w:t>
       </w:r>
+      <w:proofErr w:type="spellStart"/>
       <w:r>
         <w:t>MacOS</w:t>
       </w:r>
+      <w:proofErr w:type="spellEnd"/>
       <w:r>
         <w:t xml:space="preserve"> asking if you want to</w:t>
       </w:r>
@@ -2248,18 +3147,19 @@
         <w:spacing w:before="0" w:after="0"/>
       </w:pPr>
       <w:r>
-        <w:lastRenderedPageBreak/>
         <w:t>If you already have Psychtoolbox, from some time ago, please update to the latest version (at least February 2016) by typing in the Command Window:</w:t>
       </w:r>
       <w:r>
         <w:br/>
       </w:r>
+      <w:proofErr w:type="spellStart"/>
       <w:r>
         <w:rPr>
           <w:rFonts w:ascii="Consolas" w:hAnsi="Consolas"/>
         </w:rPr>
         <w:t>UpdatePsychtoolbox</w:t>
       </w:r>
+      <w:proofErr w:type="spellEnd"/>
     </w:p>
     <w:p>
       <w:pPr>
@@ -2321,19 +3221,41 @@
         <w:rPr>
           <w:rFonts w:ascii="Consolas" w:hAnsi="Consolas"/>
         </w:rPr>
-        <w:t>Snd('Play'</w:t>
-      </w:r>
+        <w:t>Snd('</w:t>
+      </w:r>
+      <w:proofErr w:type="spellStart"/>
       <w:r>
         <w:rPr>
           <w:rFonts w:ascii="Consolas" w:hAnsi="Consolas"/>
         </w:rPr>
+        <w:t>Play</w:t>
+      </w:r>
+      <w:proofErr w:type="gramStart"/>
+      <w:r>
+        <w:rPr>
+          <w:rFonts w:ascii="Consolas" w:hAnsi="Consolas"/>
+        </w:rPr>
+        <w:t>'</w:t>
+      </w:r>
+      <w:r>
+        <w:rPr>
+          <w:rFonts w:ascii="Consolas" w:hAnsi="Consolas"/>
+        </w:rPr>
         <w:t>,</w:t>
       </w:r>
       <w:r>
         <w:rPr>
           <w:rFonts w:ascii="Consolas" w:hAnsi="Consolas"/>
         </w:rPr>
-        <w:t>MakeBeep(256,1));</w:t>
+        <w:t>MakeBeep</w:t>
+      </w:r>
+      <w:proofErr w:type="spellEnd"/>
+      <w:proofErr w:type="gramEnd"/>
+      <w:r>
+        <w:rPr>
+          <w:rFonts w:ascii="Consolas" w:hAnsi="Consolas"/>
+        </w:rPr>
+        <w:t>(256,1));</w:t>
       </w:r>
     </w:p>
     <w:p>
@@ -2462,12 +3384,14 @@
           <w:color w:val="auto"/>
         </w:rPr>
       </w:pPr>
+      <w:proofErr w:type="spellStart"/>
       <w:r>
         <w:rPr>
           <w:b/>
         </w:rPr>
         <w:t>MacOS</w:t>
       </w:r>
+      <w:proofErr w:type="spellEnd"/>
       <w:r>
         <w:t>: In order for Psychtoolbox to be able to load the</w:t>
       </w:r>
@@ -2477,8 +3401,13 @@
       <w:r>
         <w:t xml:space="preserve">current </w:t>
       </w:r>
-      <w:r>
-        <w:t xml:space="preserve">DrawText </w:t>
+      <w:proofErr w:type="spellStart"/>
+      <w:r>
+        <w:t>DrawText</w:t>
+      </w:r>
+      <w:proofErr w:type="spellEnd"/>
+      <w:r>
+        <w:t xml:space="preserve"> </w:t>
       </w:r>
       <w:r>
         <w:t>p</w:t>
@@ -2489,7 +3418,7 @@
       <w:r>
         <w:br/>
       </w:r>
-      <w:hyperlink r:id="rId24" w:tgtFrame="_blank" w:history="1">
+      <w:hyperlink r:id="rId25" w:tgtFrame="_blank" w:history="1">
         <w:r>
           <w:rPr>
             <w:rStyle w:val="Hyperlink"/>
@@ -2506,9 +3435,11 @@
       <w:r>
         <w:t xml:space="preserve">In case of trouble, type “help </w:t>
       </w:r>
+      <w:proofErr w:type="spellStart"/>
       <w:r>
         <w:t>DrawTextPlugin</w:t>
       </w:r>
+      <w:proofErr w:type="spellEnd"/>
       <w:r>
         <w:t>” in the MATLAB Command Window.</w:t>
       </w:r>
@@ -2521,12 +3452,14 @@
           <w:numId w:val="10"/>
         </w:numPr>
       </w:pPr>
+      <w:proofErr w:type="spellStart"/>
       <w:r>
         <w:rPr>
           <w:b/>
         </w:rPr>
         <w:t>MacOS</w:t>
       </w:r>
+      <w:proofErr w:type="spellEnd"/>
       <w:r>
         <w:t>:</w:t>
       </w:r>
@@ -2564,7 +3497,15 @@
         <w:t>current</w:t>
       </w:r>
       <w:r>
-        <w:t xml:space="preserve"> DrawText </w:t>
+        <w:t xml:space="preserve"> </w:t>
+      </w:r>
+      <w:proofErr w:type="spellStart"/>
+      <w:r>
+        <w:t>DrawText</w:t>
+      </w:r>
+      <w:proofErr w:type="spellEnd"/>
+      <w:r>
+        <w:t xml:space="preserve"> </w:t>
       </w:r>
       <w:r>
         <w:t>p</w:t>
@@ -2618,9 +3559,11 @@
       <w:r>
         <w:t xml:space="preserve">In case of trouble, see “help </w:t>
       </w:r>
+      <w:proofErr w:type="spellStart"/>
       <w:r>
         <w:t>DrawTextPlugin</w:t>
       </w:r>
+      <w:proofErr w:type="spellEnd"/>
       <w:r>
         <w:t xml:space="preserve">” in the MATLAB Command Window. </w:t>
       </w:r>
@@ -2633,12 +3576,14 @@
           <w:numId w:val="10"/>
         </w:numPr>
       </w:pPr>
+      <w:proofErr w:type="spellStart"/>
       <w:r>
         <w:rPr>
           <w:b/>
         </w:rPr>
         <w:t>MacOS</w:t>
       </w:r>
+      <w:proofErr w:type="spellEnd"/>
       <w:r>
         <w:t>:</w:t>
       </w:r>
@@ -2655,8 +3600,19 @@
           <w:shd w:val="clear" w:color="auto" w:fill="FFFFFF"/>
           <w:lang w:eastAsia="zh-CN"/>
         </w:rPr>
-        <w:t>libfreetype.6.dylib</w:t>
-      </w:r>
+        <w:t>libfreetype.</w:t>
+      </w:r>
+      <w:proofErr w:type="gramStart"/>
+      <w:r>
+        <w:rPr>
+          <w:rFonts w:ascii="Arial" w:eastAsia="Times New Roman" w:hAnsi="Arial" w:cs="Arial"/>
+          <w:color w:val="222222"/>
+          <w:shd w:val="clear" w:color="auto" w:fill="FFFFFF"/>
+          <w:lang w:eastAsia="zh-CN"/>
+        </w:rPr>
+        <w:t>6.dylib</w:t>
+      </w:r>
+      <w:proofErr w:type="gramEnd"/>
       <w:r>
         <w:t xml:space="preserve">. </w:t>
       </w:r>
@@ -2666,8 +3622,13 @@
       <w:r>
         <w:t xml:space="preserve">the </w:t>
       </w:r>
-      <w:r>
-        <w:t xml:space="preserve">macOS Terminal </w:t>
+      <w:proofErr w:type="spellStart"/>
+      <w:r>
+        <w:t>macOS</w:t>
+      </w:r>
+      <w:proofErr w:type="spellEnd"/>
+      <w:r>
+        <w:t xml:space="preserve"> Terminal </w:t>
       </w:r>
       <w:r>
         <w:t xml:space="preserve">app </w:t>
@@ -2696,32 +3657,9 @@
           <w:szCs w:val="22"/>
           <w:lang w:eastAsia="zh-CN"/>
         </w:rPr>
-        <w:t>find / -name 'libfreetype.6.dylib'</w:t>
-      </w:r>
-    </w:p>
-    <w:p>
-      <w:pPr>
-        <w:pStyle w:val="ListParagraph"/>
-        <w:ind w:left="0" w:firstLine="360"/>
-      </w:pPr>
-      <w:r>
-        <w:t xml:space="preserve">and then checking the version number </w:t>
-      </w:r>
-      <w:r>
-        <w:t>of each one</w:t>
-      </w:r>
-      <w:r>
-        <w:t>, e.g.</w:t>
-      </w:r>
-      <w:r>
-        <w:t xml:space="preserve"> </w:t>
-      </w:r>
-    </w:p>
-    <w:p>
-      <w:pPr>
-        <w:pStyle w:val="ListParagraph"/>
-        <w:ind w:left="360" w:firstLine="360"/>
-      </w:pPr>
+        <w:t>find / -name 'libfreetype.</w:t>
+      </w:r>
+      <w:proofErr w:type="gramStart"/>
       <w:r>
         <w:rPr>
           <w:rFonts w:ascii="Courier" w:hAnsi="Courier" w:cs="Courier New"/>
@@ -2730,8 +3668,9 @@
           <w:szCs w:val="22"/>
           <w:lang w:eastAsia="zh-CN"/>
         </w:rPr>
-        <w:t>otool -L /opt/X11/lib/</w:t>
-      </w:r>
+        <w:t>6.dylib</w:t>
+      </w:r>
+      <w:proofErr w:type="gramEnd"/>
       <w:r>
         <w:rPr>
           <w:rFonts w:ascii="Courier" w:hAnsi="Courier" w:cs="Courier New"/>
@@ -2740,6 +3679,62 @@
           <w:szCs w:val="22"/>
           <w:lang w:eastAsia="zh-CN"/>
         </w:rPr>
+        <w:t>'</w:t>
+      </w:r>
+    </w:p>
+    <w:p>
+      <w:pPr>
+        <w:pStyle w:val="ListParagraph"/>
+        <w:ind w:left="0" w:firstLine="360"/>
+      </w:pPr>
+      <w:r>
+        <w:t xml:space="preserve">and then checking the version number </w:t>
+      </w:r>
+      <w:r>
+        <w:t>of each one</w:t>
+      </w:r>
+      <w:r>
+        <w:t>, e.g.</w:t>
+      </w:r>
+      <w:r>
+        <w:t xml:space="preserve"> </w:t>
+      </w:r>
+    </w:p>
+    <w:p>
+      <w:pPr>
+        <w:pStyle w:val="ListParagraph"/>
+        <w:ind w:left="360" w:firstLine="360"/>
+      </w:pPr>
+      <w:proofErr w:type="spellStart"/>
+      <w:r>
+        <w:rPr>
+          <w:rFonts w:ascii="Courier" w:hAnsi="Courier" w:cs="Courier New"/>
+          <w:color w:val="222222"/>
+          <w:sz w:val="22"/>
+          <w:szCs w:val="22"/>
+          <w:lang w:eastAsia="zh-CN"/>
+        </w:rPr>
+        <w:t>otool</w:t>
+      </w:r>
+      <w:proofErr w:type="spellEnd"/>
+      <w:r>
+        <w:rPr>
+          <w:rFonts w:ascii="Courier" w:hAnsi="Courier" w:cs="Courier New"/>
+          <w:color w:val="222222"/>
+          <w:sz w:val="22"/>
+          <w:szCs w:val="22"/>
+          <w:lang w:eastAsia="zh-CN"/>
+        </w:rPr>
+        <w:t xml:space="preserve"> -L /opt/X11/lib/</w:t>
+      </w:r>
+      <w:r>
+        <w:rPr>
+          <w:rFonts w:ascii="Courier" w:hAnsi="Courier" w:cs="Courier New"/>
+          <w:color w:val="222222"/>
+          <w:sz w:val="22"/>
+          <w:szCs w:val="22"/>
+          <w:lang w:eastAsia="zh-CN"/>
+        </w:rPr>
         <w:t>libfreetype.6.dylib</w:t>
       </w:r>
     </w:p>
@@ -2808,9 +3803,11 @@
       <w:r>
         <w:t xml:space="preserve"> with GNU/Octave: The libraries are bundled with Octave. In case of trouble, see “help </w:t>
       </w:r>
+      <w:proofErr w:type="spellStart"/>
       <w:r>
         <w:t>DrawTextPlugin</w:t>
       </w:r>
+      <w:proofErr w:type="spellEnd"/>
       <w:r>
         <w:t>” in the MATLAB Command Window.</w:t>
       </w:r>
@@ -2830,7 +3827,23 @@
         <w:t>Microsoft Windows</w:t>
       </w:r>
       <w:r>
-        <w:t xml:space="preserve"> with Matlab: You will need to install the GStreamer multi-</w:t>
+        <w:t xml:space="preserve"> with </w:t>
+      </w:r>
+      <w:proofErr w:type="spellStart"/>
+      <w:r>
+        <w:t>Matlab</w:t>
+      </w:r>
+      <w:proofErr w:type="spellEnd"/>
+      <w:r>
+        <w:t xml:space="preserve">: You will need to install the </w:t>
+      </w:r>
+      <w:proofErr w:type="spellStart"/>
+      <w:r>
+        <w:t>GStreamer</w:t>
+      </w:r>
+      <w:proofErr w:type="spellEnd"/>
+      <w:r>
+        <w:t xml:space="preserve"> multi-</w:t>
       </w:r>
     </w:p>
     <w:p>
@@ -2839,29 +3852,33 @@
         <w:ind w:left="360"/>
       </w:pPr>
       <w:r>
-        <w:t>media framework - see "help GStreamer" for installation instructions.</w:t>
-      </w:r>
-    </w:p>
-    <w:p>
-      <w:pPr>
-        <w:pStyle w:val="ListParagraph"/>
-        <w:ind w:left="360"/>
-      </w:pPr>
+        <w:t xml:space="preserve">media framework - see "help </w:t>
+      </w:r>
+      <w:proofErr w:type="spellStart"/>
+      <w:r>
+        <w:t>GStreamer</w:t>
+      </w:r>
+      <w:proofErr w:type="spellEnd"/>
+      <w:r>
+        <w:t>" for installation instructions.</w:t>
+      </w:r>
+      <w:r>
+        <w:t xml:space="preserve"> </w:t>
+      </w:r>
       <w:r>
         <w:t>Otherwise Psychtoolbox will use the old lower quality GDI text renderer</w:t>
       </w:r>
-    </w:p>
-    <w:p>
-      <w:pPr>
-        <w:pStyle w:val="ListParagraph"/>
-        <w:ind w:left="360"/>
-      </w:pPr>
+      <w:r>
+        <w:t xml:space="preserve"> </w:t>
+      </w:r>
       <w:r>
         <w:t xml:space="preserve">instead. In case of trouble, see “help </w:t>
       </w:r>
+      <w:proofErr w:type="spellStart"/>
       <w:r>
         <w:t>DrawTextPlugin</w:t>
       </w:r>
+      <w:proofErr w:type="spellEnd"/>
       <w:r>
         <w:t>” in the MATLAB Command Window.</w:t>
       </w:r>
@@ -2879,14 +3896,17 @@
         </w:rPr>
       </w:pPr>
       <w:r>
+        <w:lastRenderedPageBreak/>
         <w:t xml:space="preserve">Try </w:t>
       </w:r>
+      <w:proofErr w:type="spellStart"/>
       <w:r>
         <w:rPr>
           <w:rFonts w:ascii="Consolas" w:hAnsi="Consolas"/>
         </w:rPr>
         <w:t>DrawSomeTextDemo</w:t>
       </w:r>
+      <w:proofErr w:type="spellEnd"/>
       <w:r>
         <w:t xml:space="preserve">. </w:t>
       </w:r>
@@ -2897,10 +3917,29 @@
         <w:t>Warning</w:t>
       </w:r>
       <w:r>
-        <w:t xml:space="preserve">: the first time you load the DrawText plugin there will be a one-minute delay as it converts your fonts to its format. Be patient. </w:t>
-      </w:r>
-      <w:r>
-        <w:t xml:space="preserve">Hopefully you won’t get a warning message saying that Psychtoolbox was unable to load the DrawText plugin. If you do get a warning, the message </w:t>
+        <w:t xml:space="preserve">: the first time you load the </w:t>
+      </w:r>
+      <w:proofErr w:type="spellStart"/>
+      <w:r>
+        <w:t>DrawText</w:t>
+      </w:r>
+      <w:proofErr w:type="spellEnd"/>
+      <w:r>
+        <w:t xml:space="preserve"> plugin there will be a one-minute delay as it converts your fonts to its format. Be patient. </w:t>
+      </w:r>
+      <w:r>
+        <w:t>If you</w:t>
+      </w:r>
+      <w:r>
+        <w:t xml:space="preserve"> get a warning message saying that Psychtoolbox was unable to load the </w:t>
+      </w:r>
+      <w:proofErr w:type="spellStart"/>
+      <w:r>
+        <w:t>DrawText</w:t>
+      </w:r>
+      <w:proofErr w:type="spellEnd"/>
+      <w:r>
+        <w:t xml:space="preserve"> plugin, the message </w:t>
       </w:r>
       <w:r>
         <w:t>may</w:t>
@@ -2927,11 +3966,19 @@
           <w:lang w:eastAsia="zh-CN"/>
         </w:rPr>
       </w:pPr>
+      <w:proofErr w:type="spellStart"/>
       <w:r>
         <w:rPr>
           <w:b/>
         </w:rPr>
-        <w:t xml:space="preserve">MacOS: </w:t>
+        <w:t>MacOS</w:t>
+      </w:r>
+      <w:proofErr w:type="spellEnd"/>
+      <w:r>
+        <w:rPr>
+          <w:b/>
+        </w:rPr>
+        <w:t xml:space="preserve">: </w:t>
       </w:r>
       <w:r>
         <w:rPr>
@@ -2943,10 +3990,44 @@
         <w:t>This is</w:t>
       </w:r>
       <w:r>
-        <w:t xml:space="preserve"> required for several Applescript routines that control the Brightness and Autobrightness setting in the System Preferences:Displays panel. </w:t>
-      </w:r>
-      <w:r>
-        <w:t>The Applescripts work only</w:t>
+        <w:t xml:space="preserve"> required for several </w:t>
+      </w:r>
+      <w:proofErr w:type="spellStart"/>
+      <w:r>
+        <w:t>Applescript</w:t>
+      </w:r>
+      <w:proofErr w:type="spellEnd"/>
+      <w:r>
+        <w:t xml:space="preserve"> routines that control the Brightness and </w:t>
+      </w:r>
+      <w:proofErr w:type="spellStart"/>
+      <w:r>
+        <w:t>Autobrightness</w:t>
+      </w:r>
+      <w:proofErr w:type="spellEnd"/>
+      <w:r>
+        <w:t xml:space="preserve"> setting in the System </w:t>
+      </w:r>
+      <w:proofErr w:type="spellStart"/>
+      <w:proofErr w:type="gramStart"/>
+      <w:r>
+        <w:t>Preferences:Displays</w:t>
+      </w:r>
+      <w:proofErr w:type="spellEnd"/>
+      <w:proofErr w:type="gramEnd"/>
+      <w:r>
+        <w:t xml:space="preserve"> panel. </w:t>
+      </w:r>
+      <w:r>
+        <w:t xml:space="preserve">The </w:t>
+      </w:r>
+      <w:proofErr w:type="spellStart"/>
+      <w:r>
+        <w:t>Applescripts</w:t>
+      </w:r>
+      <w:proofErr w:type="spellEnd"/>
+      <w:r>
+        <w:t xml:space="preserve"> work only</w:t>
       </w:r>
       <w:r>
         <w:t xml:space="preserve"> if your account has “admin” privileges</w:t>
@@ -2964,11 +4045,7 @@
         <w:t xml:space="preserve">Open the System Preferences: Security and Privacy: Privacy tab. </w:t>
       </w:r>
       <w:r>
-        <w:t xml:space="preserve">Select Accessibility. Click to open the lock in lower left, providing </w:t>
-      </w:r>
-      <w:r>
-        <w:lastRenderedPageBreak/>
-        <w:t>your computer password. Click to select MATLAB, allowing it to control your computer. Click the lock to close it.</w:t>
+        <w:t>Select Accessibility. Click to open the lock in lower left, providing your computer password. Click to select MATLAB, allowing it to control your computer. Click the lock to close it.</w:t>
       </w:r>
     </w:p>
     <w:p>
@@ -2983,6 +4060,7 @@
           <w:lang w:eastAsia="zh-CN"/>
         </w:rPr>
       </w:pPr>
+      <w:proofErr w:type="spellStart"/>
       <w:r>
         <w:rPr>
           <w:rFonts w:ascii="Times New Roman" w:eastAsia="Times New Roman" w:hAnsi="Times New Roman" w:cs="Times New Roman"/>
@@ -2991,6 +4069,7 @@
         </w:rPr>
         <w:t>MacOS</w:t>
       </w:r>
+      <w:proofErr w:type="spellEnd"/>
       <w:r>
         <w:rPr>
           <w:rFonts w:ascii="Times New Roman" w:eastAsia="Times New Roman" w:hAnsi="Times New Roman" w:cs="Times New Roman"/>
@@ -3044,8 +4123,18 @@
           <w:b/>
           <w:lang w:eastAsia="zh-CN"/>
         </w:rPr>
-        <w:t>help PsychtoolboxKernelDriver</w:t>
-      </w:r>
+        <w:t xml:space="preserve">help </w:t>
+      </w:r>
+      <w:proofErr w:type="spellStart"/>
+      <w:r>
+        <w:rPr>
+          <w:rFonts w:ascii="Times New Roman" w:eastAsia="Times New Roman" w:hAnsi="Times New Roman" w:cs="Times New Roman"/>
+          <w:b/>
+          <w:lang w:eastAsia="zh-CN"/>
+        </w:rPr>
+        <w:t>PsychtoolboxKernelDriver</w:t>
+      </w:r>
+      <w:proofErr w:type="spellEnd"/>
       <w:r>
         <w:rPr>
           <w:rFonts w:ascii="Times New Roman" w:eastAsia="Times New Roman" w:hAnsi="Times New Roman" w:cs="Times New Roman"/>
@@ -3084,6 +4173,7 @@
         </w:rPr>
         <w:t xml:space="preserve">Currently I believe this </w:t>
       </w:r>
+      <w:proofErr w:type="spellStart"/>
       <w:r>
         <w:rPr>
           <w:rFonts w:ascii="Times New Roman" w:eastAsia="Times New Roman" w:hAnsi="Times New Roman" w:cs="Times New Roman"/>
@@ -3091,6 +4181,7 @@
         </w:rPr>
         <w:t>PsychtoolboxKernelDriver</w:t>
       </w:r>
+      <w:proofErr w:type="spellEnd"/>
       <w:r>
         <w:rPr>
           <w:rFonts w:ascii="Times New Roman" w:eastAsia="Times New Roman" w:hAnsi="Times New Roman" w:cs="Times New Roman"/>
@@ -3103,16 +4194,7 @@
           <w:rFonts w:ascii="Times New Roman" w:eastAsia="Times New Roman" w:hAnsi="Times New Roman" w:cs="Times New Roman"/>
           <w:lang w:eastAsia="zh-CN"/>
         </w:rPr>
-        <w:t>help</w:t>
-      </w:r>
-      <w:bookmarkStart w:id="3" w:name="_GoBack"/>
-      <w:bookmarkEnd w:id="3"/>
-      <w:r>
-        <w:rPr>
-          <w:rFonts w:ascii="Times New Roman" w:eastAsia="Times New Roman" w:hAnsi="Times New Roman" w:cs="Times New Roman"/>
-          <w:lang w:eastAsia="zh-CN"/>
-        </w:rPr>
-        <w:t xml:space="preserve">s </w:t>
+        <w:t xml:space="preserve">helps </w:t>
       </w:r>
       <w:r>
         <w:rPr>
@@ -3145,8 +4227,8 @@
           <w:szCs w:val="36"/>
         </w:rPr>
       </w:pPr>
-      <w:bookmarkStart w:id="4" w:name="setting-up-criticalspacing"/>
-      <w:bookmarkEnd w:id="4"/>
+      <w:bookmarkStart w:id="3" w:name="setting-up-criticalspacing"/>
+      <w:bookmarkEnd w:id="3"/>
       <w:r>
         <w:rPr>
           <w:sz w:val="36"/>
@@ -3168,6 +4250,7 @@
         </w:rPr>
         <w:t xml:space="preserve"> </w:t>
       </w:r>
+      <w:proofErr w:type="spellStart"/>
       <w:r>
         <w:rPr>
           <w:sz w:val="36"/>
@@ -3175,6 +4258,7 @@
         </w:rPr>
         <w:t>NoiseDiscrimination</w:t>
       </w:r>
+      <w:proofErr w:type="spellEnd"/>
     </w:p>
     <w:p>
       <w:pPr>
@@ -3191,11 +4275,16 @@
       <w:r>
         <w:t xml:space="preserve"> the </w:t>
       </w:r>
+      <w:proofErr w:type="spellStart"/>
       <w:r>
         <w:t>No</w:t>
       </w:r>
       <w:r>
-        <w:t xml:space="preserve">iseDiscrimination </w:t>
+        <w:t>iseDiscrimination</w:t>
+      </w:r>
+      <w:proofErr w:type="spellEnd"/>
+      <w:r>
+        <w:t xml:space="preserve"> </w:t>
       </w:r>
       <w:r>
         <w:t>software</w:t>
@@ -3212,7 +4301,7 @@
       <w:r>
         <w:br/>
       </w:r>
-      <w:hyperlink r:id="rId25" w:history="1">
+      <w:hyperlink r:id="rId26" w:history="1">
         <w:r>
           <w:rPr>
             <w:rStyle w:val="Hyperlink"/>
@@ -3228,7 +4317,7 @@
       <w:pPr>
         <w:pStyle w:val="Compact"/>
         <w:spacing w:before="0" w:after="0"/>
-        <w:ind w:left="930"/>
+        <w:ind w:left="750"/>
       </w:pPr>
       <w:r>
         <w:t xml:space="preserve">My favorite GitHub client is Tower. It’s much more intuitive than the free clients that I tried. </w:t>
@@ -3290,6 +4379,39 @@
         </w:numPr>
         <w:spacing w:before="0" w:after="0"/>
       </w:pPr>
+      <w:r>
+        <w:rPr>
+          <w:i/>
+        </w:rPr>
+        <w:t>Measure distance.</w:t>
+      </w:r>
+      <w:r>
+        <w:t xml:space="preserve"> </w:t>
+      </w:r>
+      <w:r>
+        <w:t>If the</w:t>
+      </w:r>
+      <w:r>
+        <w:t xml:space="preserve"> viewing distance </w:t>
+      </w:r>
+      <w:r>
+        <w:t>is</w:t>
+      </w:r>
+      <w:r>
+        <w:t xml:space="preserve"> more that 2 meters</w:t>
+      </w:r>
+      <w:r>
+        <w:t xml:space="preserve"> y</w:t>
+      </w:r>
+      <w:r>
+        <w:t>ou’ll need a tape measure, with centimeters, or a</w:t>
+      </w:r>
+      <w:r>
+        <w:t xml:space="preserve"> laser</w:t>
+      </w:r>
+      <w:r>
+        <w:t xml:space="preserve"> measure.</w:t>
+      </w:r>
     </w:p>
     <w:p>
       <w:pPr>
@@ -3304,34 +4426,128 @@
         <w:rPr>
           <w:i/>
         </w:rPr>
-        <w:t>Measure distance.</w:t>
-      </w:r>
-      <w:r>
-        <w:t xml:space="preserve"> </w:t>
-      </w:r>
-      <w:r>
-        <w:t>If the</w:t>
-      </w:r>
-      <w:r>
-        <w:t xml:space="preserve"> viewing distance </w:t>
-      </w:r>
-      <w:r>
-        <w:t>is</w:t>
-      </w:r>
-      <w:r>
-        <w:t xml:space="preserve"> more that 2 meters</w:t>
-      </w:r>
-      <w:r>
-        <w:t xml:space="preserve"> y</w:t>
-      </w:r>
-      <w:r>
-        <w:t>ou’ll need a tape measure, with centimeters, or a</w:t>
-      </w:r>
-      <w:r>
-        <w:t xml:space="preserve"> laser</w:t>
-      </w:r>
-      <w:r>
-        <w:t xml:space="preserve"> measure.</w:t>
+        <w:t xml:space="preserve">Run a script. </w:t>
+      </w:r>
+      <w:r>
+        <w:t xml:space="preserve">To test an observer, double click </w:t>
+      </w:r>
+      <w:proofErr w:type="spellStart"/>
+      <w:r>
+        <w:rPr>
+          <w:rStyle w:val="VerbatimChar"/>
+        </w:rPr>
+        <w:t>run</w:t>
+      </w:r>
+      <w:r>
+        <w:rPr>
+          <w:rStyle w:val="VerbatimChar"/>
+        </w:rPr>
+        <w:t>NoiseDiscrimination</w:t>
+      </w:r>
+      <w:proofErr w:type="spellEnd"/>
+      <w:r>
+        <w:t xml:space="preserve"> or your own modified script</w:t>
+      </w:r>
+      <w:r>
+        <w:t>. T</w:t>
+      </w:r>
+      <w:r>
+        <w:t xml:space="preserve">hey're easy to write. Say "Ok" if MATLAB offers to change the current folder. The program automatically saves </w:t>
+      </w:r>
+      <w:r>
+        <w:t>your</w:t>
+      </w:r>
+      <w:r>
+        <w:t xml:space="preserve"> data to the </w:t>
+      </w:r>
+      <w:proofErr w:type="spellStart"/>
+      <w:r>
+        <w:rPr>
+          <w:rStyle w:val="VerbatimChar"/>
+        </w:rPr>
+        <w:t>NoiseDiscrimination</w:t>
+      </w:r>
+      <w:proofErr w:type="spellEnd"/>
+      <w:r>
+        <w:rPr>
+          <w:rStyle w:val="VerbatimChar"/>
+        </w:rPr>
+        <w:t>/data</w:t>
+      </w:r>
+      <w:r>
+        <w:rPr>
+          <w:rStyle w:val="VerbatimChar"/>
+        </w:rPr>
+        <w:t>/</w:t>
+      </w:r>
+      <w:r>
+        <w:t xml:space="preserve"> folder.</w:t>
+      </w:r>
+      <w:r>
+        <w:t xml:space="preserve"> (If necessary, the folder will be created.)</w:t>
+      </w:r>
+      <w:r>
+        <w:t xml:space="preserve"> The test takes 10 min to test one observer (with </w:t>
+      </w:r>
+      <w:r>
+        <w:t>20</w:t>
+      </w:r>
+      <w:r>
+        <w:t xml:space="preserve"> </w:t>
+      </w:r>
+      <w:r>
+        <w:t xml:space="preserve">trials </w:t>
+      </w:r>
+      <w:r>
+        <w:t xml:space="preserve">per threshold), measuring four thresholds. (You can increase </w:t>
+      </w:r>
+      <w:proofErr w:type="spellStart"/>
+      <w:proofErr w:type="gramStart"/>
+      <w:r>
+        <w:t>o.</w:t>
+      </w:r>
+      <w:bookmarkStart w:id="4" w:name="_GoBack"/>
+      <w:r>
+        <w:t>trials</w:t>
+      </w:r>
+      <w:bookmarkEnd w:id="4"/>
+      <w:r>
+        <w:t>PerRun</w:t>
+      </w:r>
+      <w:proofErr w:type="spellEnd"/>
+      <w:proofErr w:type="gramEnd"/>
+      <w:r>
+        <w:t xml:space="preserve"> </w:t>
+      </w:r>
+      <w:r>
+        <w:t xml:space="preserve"> in your script </w:t>
+      </w:r>
+      <w:r>
+        <w:t xml:space="preserve">from </w:t>
+      </w:r>
+      <w:r>
+        <w:rPr>
+          <w:rStyle w:val="VerbatimChar"/>
+        </w:rPr>
+        <w:t>20</w:t>
+      </w:r>
+      <w:r>
+        <w:t xml:space="preserve"> to </w:t>
+      </w:r>
+      <w:r>
+        <w:rPr>
+          <w:rStyle w:val="VerbatimChar"/>
+        </w:rPr>
+        <w:t>40</w:t>
+      </w:r>
+      <w:r>
+        <w:t xml:space="preserve"> </w:t>
+      </w:r>
+      <w:r>
+        <w:t xml:space="preserve">or more </w:t>
+      </w:r>
+      <w:r>
+        <w:t>for a more precise threshold estimate.)</w:t>
       </w:r>
     </w:p>
     <w:p>
@@ -3347,141 +4563,36 @@
         <w:rPr>
           <w:i/>
         </w:rPr>
-        <w:t xml:space="preserve">Run a script. </w:t>
-      </w:r>
-      <w:r>
-        <w:t xml:space="preserve">To test an observer, double click </w:t>
-      </w:r>
-      <w:r>
-        <w:rPr>
-          <w:rStyle w:val="VerbatimChar"/>
-        </w:rPr>
-        <w:t>run</w:t>
-      </w:r>
-      <w:r>
-        <w:rPr>
-          <w:rStyle w:val="VerbatimChar"/>
+        <w:t xml:space="preserve">Type “help </w:t>
+      </w:r>
+      <w:proofErr w:type="spellStart"/>
+      <w:r>
+        <w:rPr>
+          <w:i/>
         </w:rPr>
         <w:t>NoiseDiscrimination</w:t>
       </w:r>
-      <w:r>
-        <w:t xml:space="preserve"> or your own modified script</w:t>
-      </w:r>
-      <w:r>
-        <w:t>. T</w:t>
-      </w:r>
-      <w:r>
-        <w:t xml:space="preserve">hey're easy to write. Say "Ok" if MATLAB offers to change the current folder. The program automatically saves </w:t>
-      </w:r>
-      <w:r>
-        <w:t>your</w:t>
-      </w:r>
-      <w:r>
-        <w:t xml:space="preserve"> data to the </w:t>
-      </w:r>
-      <w:r>
-        <w:rPr>
-          <w:rStyle w:val="VerbatimChar"/>
-        </w:rPr>
+      <w:proofErr w:type="spellEnd"/>
+      <w:r>
+        <w:rPr>
+          <w:i/>
+        </w:rPr>
+        <w:t>”</w:t>
+      </w:r>
+      <w:r>
+        <w:t xml:space="preserve"> in the MATLAB Command Window for </w:t>
+      </w:r>
+      <w:r>
+        <w:t>documentation on use of</w:t>
+      </w:r>
+      <w:r>
+        <w:t xml:space="preserve"> </w:t>
+      </w:r>
+      <w:proofErr w:type="spellStart"/>
+      <w:r>
         <w:t>NoiseDiscrimination</w:t>
       </w:r>
-      <w:r>
-        <w:rPr>
-          <w:rStyle w:val="VerbatimChar"/>
-        </w:rPr>
-        <w:t>/data</w:t>
-      </w:r>
-      <w:r>
-        <w:rPr>
-          <w:rStyle w:val="VerbatimChar"/>
-        </w:rPr>
-        <w:t>/</w:t>
-      </w:r>
-      <w:r>
-        <w:t xml:space="preserve"> folder.</w:t>
-      </w:r>
-      <w:r>
-        <w:t xml:space="preserve"> (If necessary, the folder will be created.)</w:t>
-      </w:r>
-      <w:r>
-        <w:t xml:space="preserve"> The test takes 10 min to test one observer (with </w:t>
-      </w:r>
-      <w:r>
-        <w:t>20</w:t>
-      </w:r>
-      <w:r>
-        <w:t xml:space="preserve"> </w:t>
-      </w:r>
-      <w:r>
-        <w:t xml:space="preserve">trials </w:t>
-      </w:r>
-      <w:r>
-        <w:t xml:space="preserve">per threshold), measuring four thresholds. (You can increase o.trials </w:t>
-      </w:r>
-      <w:r>
-        <w:t xml:space="preserve"> in your script </w:t>
-      </w:r>
-      <w:r>
-        <w:t xml:space="preserve">from </w:t>
-      </w:r>
-      <w:r>
-        <w:rPr>
-          <w:rStyle w:val="VerbatimChar"/>
-        </w:rPr>
-        <w:t>20</w:t>
-      </w:r>
-      <w:r>
-        <w:t xml:space="preserve"> to </w:t>
-      </w:r>
-      <w:r>
-        <w:rPr>
-          <w:rStyle w:val="VerbatimChar"/>
-        </w:rPr>
-        <w:t>40</w:t>
-      </w:r>
-      <w:r>
-        <w:t xml:space="preserve"> for a more precise threshold estimate.)</w:t>
-      </w:r>
-    </w:p>
-    <w:p>
-      <w:pPr>
-        <w:pStyle w:val="Compact"/>
-        <w:numPr>
-          <w:ilvl w:val="0"/>
-          <w:numId w:val="9"/>
-        </w:numPr>
-        <w:spacing w:before="0" w:after="0"/>
-      </w:pPr>
-      <w:r>
-        <w:rPr>
-          <w:i/>
-        </w:rPr>
-        <w:t xml:space="preserve">Type “help </w:t>
-      </w:r>
-      <w:r>
-        <w:rPr>
-          <w:i/>
-        </w:rPr>
-        <w:t>NoiseDiscrimination</w:t>
-      </w:r>
-      <w:r>
-        <w:rPr>
-          <w:i/>
-        </w:rPr>
-        <w:t>”</w:t>
-      </w:r>
-      <w:r>
-        <w:t xml:space="preserve"> in the MATLAB Command Window for </w:t>
-      </w:r>
-      <w:r>
-        <w:t>documentation on use of</w:t>
-      </w:r>
-      <w:r>
-        <w:t xml:space="preserve"> </w:t>
-      </w:r>
-      <w:r>
-        <w:t>NoiseDiscrimination</w:t>
-      </w:r>
+      <w:proofErr w:type="spellEnd"/>
       <w:r>
         <w:t>.</w:t>
       </w:r>
@@ -3526,34 +4637,43 @@
         <w:spacing w:after="0"/>
       </w:pPr>
       <w:r>
-        <w:rPr>
-          <w:i/>
-        </w:rPr>
-        <w:t xml:space="preserve">A meter stick for short viewing distance; </w:t>
-      </w:r>
-      <w:r>
-        <w:rPr>
-          <w:i/>
-        </w:rPr>
-        <w:t xml:space="preserve">Tape or laser measure for </w:t>
-      </w:r>
-      <w:r>
-        <w:rPr>
-          <w:i/>
-        </w:rPr>
+        <w:t>A</w:t>
+      </w:r>
+      <w:r>
+        <w:rPr>
+          <w:i/>
+        </w:rPr>
+        <w:t xml:space="preserve"> meter stick</w:t>
+      </w:r>
+      <w:r>
+        <w:t xml:space="preserve"> for short viewing distance;</w:t>
+      </w:r>
+      <w:r>
+        <w:rPr>
+          <w:i/>
+        </w:rPr>
+        <w:t xml:space="preserve"> </w:t>
+      </w:r>
+      <w:r>
+        <w:rPr>
+          <w:i/>
+        </w:rPr>
+        <w:t>Tape or laser measure</w:t>
+      </w:r>
+      <w:r>
+        <w:t xml:space="preserve"> for </w:t>
+      </w:r>
+      <w:r>
         <w:t xml:space="preserve">long </w:t>
       </w:r>
       <w:r>
-        <w:rPr>
-          <w:i/>
-        </w:rPr>
-        <w:t>viewing distance.</w:t>
-      </w:r>
-      <w:r>
-        <w:t xml:space="preserve"> </w:t>
-      </w:r>
-      <w:r>
-        <w:t>If the</w:t>
+        <w:t xml:space="preserve">viewing distance. </w:t>
+      </w:r>
+      <w:r>
+        <w:t>If th</w:t>
+      </w:r>
+      <w:r>
+        <w:t>e</w:t>
       </w:r>
       <w:r>
         <w:t xml:space="preserve"> viewing distance </w:t>
@@ -3562,7 +4682,11 @@
         <w:t>exceeds a meter, a meter stick won’t be enough. I</w:t>
       </w:r>
       <w:r>
-        <w:t xml:space="preserve">t's important that you set </w:t>
+        <w:t xml:space="preserve">t's </w:t>
+      </w:r>
+      <w:r>
+        <w:lastRenderedPageBreak/>
+        <w:t xml:space="preserve">important that you set </w:t>
       </w:r>
       <w:r>
         <w:t xml:space="preserve">viewing distance </w:t>
@@ -3584,7 +4708,7 @@
       <w:r>
         <w:t xml:space="preserve">  </w:t>
       </w:r>
-      <w:hyperlink r:id="rId26" w:history="1">
+      <w:hyperlink r:id="rId27" w:history="1">
         <w:r>
           <w:rPr>
             <w:rStyle w:val="Hyperlink"/>
@@ -3612,7 +4736,7 @@
         </w:rPr>
         <w:t xml:space="preserve">  </w:t>
       </w:r>
-      <w:hyperlink r:id="rId27" w:history="1">
+      <w:hyperlink r:id="rId28" w:history="1">
         <w:r>
           <w:rPr>
             <w:rStyle w:val="Hyperlink"/>
@@ -3640,7 +4764,7 @@
         </w:rPr>
         <w:t xml:space="preserve">  </w:t>
       </w:r>
-      <w:hyperlink r:id="rId28" w:history="1">
+      <w:hyperlink r:id="rId29" w:history="1">
         <w:r>
           <w:rPr>
             <w:rStyle w:val="Hyperlink"/>
@@ -3667,17 +4791,33 @@
         <w:ind w:left="480"/>
       </w:pPr>
       <w:r>
-        <w:lastRenderedPageBreak/>
         <w:t xml:space="preserve">An </w:t>
       </w:r>
       <w:r>
         <w:rPr>
           <w:i/>
         </w:rPr>
-        <w:t>eye patch.</w:t>
-      </w:r>
-      <w:r>
-        <w:t xml:space="preserve"> Each person should have his or her own</w:t>
+        <w:t xml:space="preserve">eye </w:t>
+      </w:r>
+      <w:proofErr w:type="gramStart"/>
+      <w:r>
+        <w:rPr>
+          <w:i/>
+        </w:rPr>
+        <w:t>patch</w:t>
+      </w:r>
+      <w:proofErr w:type="gramEnd"/>
+      <w:r>
+        <w:rPr>
+          <w:i/>
+        </w:rPr>
+        <w:t>.</w:t>
+      </w:r>
+      <w:r>
+        <w:t xml:space="preserve"> </w:t>
+      </w:r>
+      <w:r>
+        <w:t>Each person should have his or her own</w:t>
       </w:r>
       <w:r>
         <w:t xml:space="preserve"> eye patch</w:t>
@@ -3710,84 +4850,158 @@
           <w:szCs w:val="18"/>
         </w:rPr>
       </w:pPr>
-      <w:r>
-        <w:t xml:space="preserve">For long viewing distance: </w:t>
-      </w:r>
-      <w:r>
-        <w:rPr>
-          <w:i/>
-        </w:rPr>
-        <w:t>A wireless or long-cable keyboard</w:t>
-      </w:r>
-      <w:r>
-        <w:t xml:space="preserve"> is highly desirable because a normally sighted observer viewing foveally has excellent vision and must be many meters away from the screen, and thus will be unable to reach a built-in keyboard attached to the screen. If you must use the built-in keyboard, then have the experimenter type the observer's verbal answers. I like the Logitech K760 $86 solar-powered wireless keyboard, because its batteries never run out. It's no longer made, but sti</w:t>
-      </w:r>
-      <w:r>
-        <w:t xml:space="preserve">ll available on Amazon and eBay (below). </w:t>
-      </w:r>
-      <w:r>
-        <w:t xml:space="preserve">To "pair" the </w:t>
-      </w:r>
-      <w:r>
-        <w:t xml:space="preserve">Logitech </w:t>
-      </w:r>
-      <w:r>
-        <w:t>keyboard with your computer's blue tooth,</w:t>
-      </w:r>
-      <w:r>
-        <w:t xml:space="preserve"> </w:t>
-      </w:r>
-      <w:r>
-        <w:t>press the tiny button on the back of the keyboard.</w:t>
-      </w:r>
+      <w:hyperlink r:id="rId30" w:history="1">
+        <w:r>
+          <w:rPr>
+            <w:rStyle w:val="Hyperlink"/>
+            <w:sz w:val="18"/>
+            <w:szCs w:val="18"/>
+          </w:rPr>
+          <w:t>https://www.amazon.com/Black-Elastic-Eye-Patch-Single/dp/B00BCNKU2C</w:t>
+        </w:r>
+      </w:hyperlink>
     </w:p>
     <w:p>
       <w:pPr>
         <w:pStyle w:val="Compact"/>
         <w:spacing w:after="0"/>
-      </w:pPr>
-      <w:r>
-        <w:t xml:space="preserve"> </w:t>
-      </w:r>
+        <w:ind w:left="480"/>
+        <w:rPr>
+          <w:sz w:val="18"/>
+          <w:szCs w:val="18"/>
+        </w:rPr>
+      </w:pPr>
+      <w:hyperlink r:id="rId31" w:history="1">
+        <w:r>
+          <w:rPr>
+            <w:rStyle w:val="Hyperlink"/>
+            <w:sz w:val="18"/>
+            <w:szCs w:val="18"/>
+          </w:rPr>
+          <w:t>https://www.amazon.com/Flents-Eye-Patch-3-Pack/dp/B001THK0BM/ref=pd_bxgy_121_2</w:t>
+        </w:r>
+      </w:hyperlink>
     </w:p>
     <w:p>
       <w:pPr>
         <w:pStyle w:val="Compact"/>
         <w:spacing w:after="0"/>
-      </w:pPr>
-      <w:r>
-        <w:t xml:space="preserve">  </w:t>
-      </w:r>
-      <w:r>
-        <w:tab/>
-      </w:r>
-      <w:r>
-        <w:t>Logitech Wireless Solar Keyboard K760 for Mac/iPad/iPhone</w:t>
-      </w:r>
+        <w:ind w:left="480"/>
+        <w:rPr>
+          <w:sz w:val="16"/>
+          <w:szCs w:val="16"/>
+        </w:rPr>
+      </w:pPr>
+      <w:hyperlink r:id="rId32" w:history="1">
+        <w:r>
+          <w:rPr>
+            <w:rStyle w:val="Hyperlink"/>
+            <w:sz w:val="16"/>
+            <w:szCs w:val="16"/>
+          </w:rPr>
+          <w:t>https://www.amazon.com/FCAROLYN-Pirate-Leakage-Smooth-Comfortable/dp/B01CWRSWBW/ref=pd_bxgy_121_3</w:t>
+        </w:r>
+      </w:hyperlink>
     </w:p>
     <w:p>
       <w:pPr>
         <w:pStyle w:val="Compact"/>
         <w:spacing w:after="0"/>
+        <w:ind w:left="480"/>
         <w:rPr>
           <w:sz w:val="18"/>
           <w:szCs w:val="18"/>
         </w:rPr>
       </w:pPr>
-      <w:r>
-        <w:t xml:space="preserve"> </w:t>
-      </w:r>
-      <w:r>
-        <w:tab/>
-      </w:r>
-      <w:r>
+    </w:p>
+    <w:p>
+      <w:pPr>
+        <w:pStyle w:val="Compact"/>
+        <w:spacing w:after="0"/>
+        <w:ind w:left="480"/>
         <w:rPr>
           <w:sz w:val="18"/>
           <w:szCs w:val="18"/>
         </w:rPr>
-        <w:t xml:space="preserve"> </w:t>
-      </w:r>
-      <w:hyperlink r:id="rId29" w:history="1">
+      </w:pPr>
+      <w:r>
+        <w:t xml:space="preserve">For long viewing distance: </w:t>
+      </w:r>
+      <w:r>
+        <w:rPr>
+          <w:i/>
+        </w:rPr>
+        <w:t>A wireless or long-cable keyboard</w:t>
+      </w:r>
+      <w:r>
+        <w:t xml:space="preserve"> is highly desirable because a normally sighted observer viewing foveally has excellent vision and must be many meters away from the screen, and thus will be unable to reach a built-in keyboard attached to the screen. If you must use the built-in keyboard, then have the experimenter type the observer's verbal answers. I like the Logitech K760 $86 solar-powered wireless keyboard, because its batteries never run out. It's no longer made, but sti</w:t>
+      </w:r>
+      <w:r>
+        <w:t xml:space="preserve">ll available on Amazon and eBay (below). </w:t>
+      </w:r>
+      <w:r>
+        <w:t xml:space="preserve">To "pair" the </w:t>
+      </w:r>
+      <w:r>
+        <w:t xml:space="preserve">Logitech </w:t>
+      </w:r>
+      <w:r>
+        <w:t>keyboard with your computer's blue tooth,</w:t>
+      </w:r>
+      <w:r>
+        <w:t xml:space="preserve"> </w:t>
+      </w:r>
+      <w:r>
+        <w:t>press the tiny button on the back of the keyboard.</w:t>
+      </w:r>
+    </w:p>
+    <w:p>
+      <w:pPr>
+        <w:pStyle w:val="Compact"/>
+        <w:spacing w:after="0"/>
+      </w:pPr>
+      <w:r>
+        <w:t xml:space="preserve"> </w:t>
+      </w:r>
+    </w:p>
+    <w:p>
+      <w:pPr>
+        <w:pStyle w:val="Compact"/>
+        <w:spacing w:after="0"/>
+      </w:pPr>
+      <w:r>
+        <w:t xml:space="preserve">  </w:t>
+      </w:r>
+      <w:r>
+        <w:tab/>
+      </w:r>
+      <w:r>
+        <w:t>Logitech Wireless Solar Keyboard K760 for Mac/iPad/iPhone</w:t>
+      </w:r>
+    </w:p>
+    <w:p>
+      <w:pPr>
+        <w:pStyle w:val="Compact"/>
+        <w:spacing w:after="0"/>
+        <w:rPr>
+          <w:sz w:val="18"/>
+          <w:szCs w:val="18"/>
+        </w:rPr>
+      </w:pPr>
+      <w:r>
+        <w:t xml:space="preserve"> </w:t>
+      </w:r>
+      <w:r>
+        <w:tab/>
+      </w:r>
+      <w:r>
+        <w:rPr>
+          <w:sz w:val="18"/>
+          <w:szCs w:val="18"/>
+        </w:rPr>
+        <w:t xml:space="preserve"> </w:t>
+      </w:r>
+      <w:hyperlink r:id="rId33" w:history="1">
         <w:r>
           <w:rPr>
             <w:rStyle w:val="Hyperlink"/>
@@ -3828,17 +5042,37 @@
       <w:r>
         <w:t xml:space="preserve"> In a small room, you might need a mirror to achieve a long viewing distance. When </w:t>
       </w:r>
+      <w:proofErr w:type="spellStart"/>
       <w:r>
         <w:t>NoiseDiscrimination</w:t>
       </w:r>
-      <w:r>
-        <w:t xml:space="preserve"> asks you about viewing distance, you can indicate that you're using a mirror by entering the viewing distance as a negative number. It will flip the display to be seen in a mirror. (You can also request this, in advance, by setting o.flipScreenHorizontally=1; in your run script.) I bought two acrylic front surface mirrors for this. 12x24 inches, $46 each fro</w:t>
-      </w:r>
-      <w:r>
-        <w:t>m I</w:t>
-      </w:r>
-      <w:r>
-        <w:t>nventables. Front surface mirrors preserve image quality, and acrylic is hard to break, making it safer than glass. I'm not yet sure how big a mirror one needs to accom</w:t>
+      <w:proofErr w:type="spellEnd"/>
+      <w:r>
+        <w:t xml:space="preserve"> asks you about viewing distance, you can indicate that you're using a mirror by entering the viewing distance as a negative number. It will flip the display to be seen in a mirror. (You can also request this, in advance, by setting </w:t>
+      </w:r>
+      <w:proofErr w:type="spellStart"/>
+      <w:proofErr w:type="gramStart"/>
+      <w:r>
+        <w:t>o.flipScreenHorizontally</w:t>
+      </w:r>
+      <w:proofErr w:type="spellEnd"/>
+      <w:proofErr w:type="gramEnd"/>
+      <w:r>
+        <w:t>=1; in your run script.) I bought two acrylic front surface mirrors for this. 12x24 inches, $46 each fro</w:t>
+      </w:r>
+      <w:r>
+        <w:t xml:space="preserve">m </w:t>
+      </w:r>
+      <w:proofErr w:type="spellStart"/>
+      <w:r>
+        <w:t>I</w:t>
+      </w:r>
+      <w:r>
+        <w:t>nventables</w:t>
+      </w:r>
+      <w:proofErr w:type="spellEnd"/>
+      <w:r>
+        <w:t>. Front surface mirrors preserve image quality, and acrylic is hard to break, making it safer than glass. I'm not yet sure how big a mirror one needs to accom</w:t>
       </w:r>
       <w:r>
         <w:t>m</w:t>
@@ -3870,7 +5104,7 @@
         </w:rPr>
         <w:t xml:space="preserve"> </w:t>
       </w:r>
-      <w:hyperlink r:id="rId30" w:history="1">
+      <w:hyperlink r:id="rId34" w:history="1">
         <w:r>
           <w:rPr>
             <w:rStyle w:val="Hyperlink"/>
@@ -3898,7 +5132,7 @@
         </w:rPr>
         <w:t xml:space="preserve">  </w:t>
       </w:r>
-      <w:hyperlink r:id="rId31" w:history="1">
+      <w:hyperlink r:id="rId35" w:history="1">
         <w:r>
           <w:rPr>
             <w:rStyle w:val="Hyperlink"/>
@@ -3926,7 +5160,7 @@
         </w:rPr>
         <w:t xml:space="preserve">  </w:t>
       </w:r>
-      <w:hyperlink r:id="rId32" w:history="1">
+      <w:hyperlink r:id="rId36" w:history="1">
         <w:r>
           <w:rPr>
             <w:rStyle w:val="Hyperlink"/>
@@ -3954,7 +5188,7 @@
         </w:rPr>
         <w:t xml:space="preserve">  </w:t>
       </w:r>
-      <w:hyperlink r:id="rId33" w:history="1">
+      <w:hyperlink r:id="rId37" w:history="1">
         <w:r>
           <w:rPr>
             <w:rStyle w:val="Hyperlink"/>
@@ -3982,7 +5216,7 @@
         </w:rPr>
         <w:t xml:space="preserve">  </w:t>
       </w:r>
-      <w:hyperlink r:id="rId34" w:history="1">
+      <w:hyperlink r:id="rId38" w:history="1">
         <w:r>
           <w:rPr>
             <w:rStyle w:val="Hyperlink"/>
@@ -4010,7 +5244,7 @@
         </w:rPr>
         <w:t xml:space="preserve">  </w:t>
       </w:r>
-      <w:hyperlink r:id="rId35" w:history="1">
+      <w:hyperlink r:id="rId39" w:history="1">
         <w:r>
           <w:rPr>
             <w:rStyle w:val="Hyperlink"/>
@@ -4035,7 +5269,7 @@
       <w:r>
         <w:t xml:space="preserve">THANKS to Paul Fan, </w:t>
       </w:r>
-      <w:hyperlink r:id="rId36" w:history="1">
+      <w:hyperlink r:id="rId40" w:history="1">
         <w:r>
           <w:rPr>
             <w:rStyle w:val="Hyperlink"/>
@@ -4060,7 +5294,7 @@
       </w:r>
     </w:p>
     <w:sectPr>
-      <w:headerReference w:type="default" r:id="rId37"/>
+      <w:headerReference w:type="default" r:id="rId41"/>
       <w:pgSz w:w="12240" w:h="15840"/>
       <w:pgMar w:top="1440" w:right="1440" w:bottom="1440" w:left="1440" w:header="720" w:footer="720" w:gutter="0"/>
       <w:cols w:space="720"/>
@@ -4070,7 +5304,7 @@
 </file>
 
 <file path=word/endnotes.xml><?xml version="1.0" encoding="utf-8"?>
-<w:endnotes xmlns:wpc="http://schemas.microsoft.com/office/word/2010/wordprocessingCanvas" xmlns:mo="http://schemas.microsoft.com/office/mac/office/2008/main" xmlns:mc="http://schemas.openxmlformats.org/markup-compatibility/2006" xmlns:mv="urn:schemas-microsoft-com:mac:vml" xmlns:o="urn:schemas-microsoft-com:office:office" xmlns:r="http://schemas.openxmlformats.org/officeDocument/2006/relationships" xmlns:m="http://schemas.openxmlformats.org/officeDocument/2006/math" xmlns:v="urn:schemas-microsoft-com:vml" xmlns:wp14="http://schemas.microsoft.com/office/word/2010/wordprocessingDrawing" xmlns:wp="http://schemas.openxmlformats.org/drawingml/2006/wordprocessingDrawing" xmlns:w10="urn:schemas-microsoft-com:office:word" xmlns:w="http://schemas.openxmlformats.org/wordprocessingml/2006/main" xmlns:w14="http://schemas.microsoft.com/office/word/2010/wordml" xmlns:w15="http://schemas.microsoft.com/office/word/2012/wordml" xmlns:wpg="http://schemas.microsoft.com/office/word/2010/wordprocessingGroup" xmlns:wpi="http://schemas.microsoft.com/office/word/2010/wordprocessingInk" xmlns:wne="http://schemas.microsoft.com/office/word/2006/wordml" xmlns:wps="http://schemas.microsoft.com/office/word/2010/wordprocessingShape" mc:Ignorable="w14 w15 wp14">
+<w:endnotes xmlns:wpc="http://schemas.microsoft.com/office/word/2010/wordprocessingCanvas" xmlns:cx="http://schemas.microsoft.com/office/drawing/2014/chartex" xmlns:cx1="http://schemas.microsoft.com/office/drawing/2015/9/8/chartex" xmlns:cx2="http://schemas.microsoft.com/office/drawing/2015/10/21/chartex" xmlns:cx3="http://schemas.microsoft.com/office/drawing/2016/5/9/chartex" xmlns:cx4="http://schemas.microsoft.com/office/drawing/2016/5/10/chartex" xmlns:cx5="http://schemas.microsoft.com/office/drawing/2016/5/11/chartex" xmlns:cx6="http://schemas.microsoft.com/office/drawing/2016/5/12/chartex" xmlns:cx7="http://schemas.microsoft.com/office/drawing/2016/5/13/chartex" xmlns:cx8="http://schemas.microsoft.com/office/drawing/2016/5/14/chartex" xmlns:mc="http://schemas.openxmlformats.org/markup-compatibility/2006" xmlns:aink="http://schemas.microsoft.com/office/drawing/2016/ink" xmlns:am3d="http://schemas.microsoft.com/office/drawing/2017/model3d" xmlns:o="urn:schemas-microsoft-com:office:office" xmlns:r="http://schemas.openxmlformats.org/officeDocument/2006/relationships" xmlns:m="http://schemas.openxmlformats.org/officeDocument/2006/math" xmlns:v="urn:schemas-microsoft-com:vml" xmlns:wp14="http://schemas.microsoft.com/office/word/2010/wordprocessingDrawing" xmlns:wp="http://schemas.openxmlformats.org/drawingml/2006/wordprocessingDrawing" xmlns:w10="urn:schemas-microsoft-com:office:word" xmlns:w="http://schemas.openxmlformats.org/wordprocessingml/2006/main" xmlns:w14="http://schemas.microsoft.com/office/word/2010/wordml" xmlns:w15="http://schemas.microsoft.com/office/word/2012/wordml" xmlns:w16cid="http://schemas.microsoft.com/office/word/2016/wordml/cid" xmlns:w16se="http://schemas.microsoft.com/office/word/2015/wordml/symex" xmlns:wpg="http://schemas.microsoft.com/office/word/2010/wordprocessingGroup" xmlns:wpi="http://schemas.microsoft.com/office/word/2010/wordprocessingInk" xmlns:wne="http://schemas.microsoft.com/office/word/2006/wordml" xmlns:wps="http://schemas.microsoft.com/office/word/2010/wordprocessingShape" mc:Ignorable="w14 w15 w16se w16cid wp14">
   <w:endnote w:type="separator" w:id="-1">
     <w:p>
       <w:pPr>
@@ -4095,7 +5329,7 @@
 </file>
 
 <file path=word/footnotes.xml><?xml version="1.0" encoding="utf-8"?>
-<w:footnotes xmlns:wpc="http://schemas.microsoft.com/office/word/2010/wordprocessingCanvas" xmlns:mo="http://schemas.microsoft.com/office/mac/office/2008/main" xmlns:mc="http://schemas.openxmlformats.org/markup-compatibility/2006" xmlns:mv="urn:schemas-microsoft-com:mac:vml" xmlns:o="urn:schemas-microsoft-com:office:office" xmlns:r="http://schemas.openxmlformats.org/officeDocument/2006/relationships" xmlns:m="http://schemas.openxmlformats.org/officeDocument/2006/math" xmlns:v="urn:schemas-microsoft-com:vml" xmlns:wp14="http://schemas.microsoft.com/office/word/2010/wordprocessingDrawing" xmlns:wp="http://schemas.openxmlformats.org/drawingml/2006/wordprocessingDrawing" xmlns:w10="urn:schemas-microsoft-com:office:word" xmlns:w="http://schemas.openxmlformats.org/wordprocessingml/2006/main" xmlns:w14="http://schemas.microsoft.com/office/word/2010/wordml" xmlns:w15="http://schemas.microsoft.com/office/word/2012/wordml" xmlns:wpg="http://schemas.microsoft.com/office/word/2010/wordprocessingGroup" xmlns:wpi="http://schemas.microsoft.com/office/word/2010/wordprocessingInk" xmlns:wne="http://schemas.microsoft.com/office/word/2006/wordml" xmlns:wps="http://schemas.microsoft.com/office/word/2010/wordprocessingShape" mc:Ignorable="w14 w15 wp14">
+<w:footnotes xmlns:wpc="http://schemas.microsoft.com/office/word/2010/wordprocessingCanvas" xmlns:cx="http://schemas.microsoft.com/office/drawing/2014/chartex" xmlns:cx1="http://schemas.microsoft.com/office/drawing/2015/9/8/chartex" xmlns:cx2="http://schemas.microsoft.com/office/drawing/2015/10/21/chartex" xmlns:cx3="http://schemas.microsoft.com/office/drawing/2016/5/9/chartex" xmlns:cx4="http://schemas.microsoft.com/office/drawing/2016/5/10/chartex" xmlns:cx5="http://schemas.microsoft.com/office/drawing/2016/5/11/chartex" xmlns:cx6="http://schemas.microsoft.com/office/drawing/2016/5/12/chartex" xmlns:cx7="http://schemas.microsoft.com/office/drawing/2016/5/13/chartex" xmlns:cx8="http://schemas.microsoft.com/office/drawing/2016/5/14/chartex" xmlns:mc="http://schemas.openxmlformats.org/markup-compatibility/2006" xmlns:aink="http://schemas.microsoft.com/office/drawing/2016/ink" xmlns:am3d="http://schemas.microsoft.com/office/drawing/2017/model3d" xmlns:o="urn:schemas-microsoft-com:office:office" xmlns:r="http://schemas.openxmlformats.org/officeDocument/2006/relationships" xmlns:m="http://schemas.openxmlformats.org/officeDocument/2006/math" xmlns:v="urn:schemas-microsoft-com:vml" xmlns:wp14="http://schemas.microsoft.com/office/word/2010/wordprocessingDrawing" xmlns:wp="http://schemas.openxmlformats.org/drawingml/2006/wordprocessingDrawing" xmlns:w10="urn:schemas-microsoft-com:office:word" xmlns:w="http://schemas.openxmlformats.org/wordprocessingml/2006/main" xmlns:w14="http://schemas.microsoft.com/office/word/2010/wordml" xmlns:w15="http://schemas.microsoft.com/office/word/2012/wordml" xmlns:w16cid="http://schemas.microsoft.com/office/word/2016/wordml/cid" xmlns:w16se="http://schemas.microsoft.com/office/word/2015/wordml/symex" xmlns:wpg="http://schemas.microsoft.com/office/word/2010/wordprocessingGroup" xmlns:wpi="http://schemas.microsoft.com/office/word/2010/wordprocessingInk" xmlns:wne="http://schemas.microsoft.com/office/word/2006/wordml" xmlns:wps="http://schemas.microsoft.com/office/word/2010/wordprocessingShape" mc:Ignorable="w14 w15 w16se w16cid wp14">
   <w:footnote w:type="separator" w:id="-1">
     <w:p>
       <w:r>
@@ -4114,7 +5348,7 @@
 </file>
 
 <file path=word/header1.xml><?xml version="1.0" encoding="utf-8"?>
-<w:hdr xmlns:wpc="http://schemas.microsoft.com/office/word/2010/wordprocessingCanvas" xmlns:mo="http://schemas.microsoft.com/office/mac/office/2008/main" xmlns:mc="http://schemas.openxmlformats.org/markup-compatibility/2006" xmlns:mv="urn:schemas-microsoft-com:mac:vml" xmlns:o="urn:schemas-microsoft-com:office:office" xmlns:r="http://schemas.openxmlformats.org/officeDocument/2006/relationships" xmlns:m="http://schemas.openxmlformats.org/officeDocument/2006/math" xmlns:v="urn:schemas-microsoft-com:vml" xmlns:wp14="http://schemas.microsoft.com/office/word/2010/wordprocessingDrawing" xmlns:wp="http://schemas.openxmlformats.org/drawingml/2006/wordprocessingDrawing" xmlns:w10="urn:schemas-microsoft-com:office:word" xmlns:w="http://schemas.openxmlformats.org/wordprocessingml/2006/main" xmlns:w14="http://schemas.microsoft.com/office/word/2010/wordml" xmlns:w15="http://schemas.microsoft.com/office/word/2012/wordml" xmlns:wpg="http://schemas.microsoft.com/office/word/2010/wordprocessingGroup" xmlns:wpi="http://schemas.microsoft.com/office/word/2010/wordprocessingInk" xmlns:wne="http://schemas.microsoft.com/office/word/2006/wordml" xmlns:wps="http://schemas.microsoft.com/office/word/2010/wordprocessingShape" mc:Ignorable="w14 w15 wp14">
+<w:hdr xmlns:wpc="http://schemas.microsoft.com/office/word/2010/wordprocessingCanvas" xmlns:cx="http://schemas.microsoft.com/office/drawing/2014/chartex" xmlns:cx1="http://schemas.microsoft.com/office/drawing/2015/9/8/chartex" xmlns:cx2="http://schemas.microsoft.com/office/drawing/2015/10/21/chartex" xmlns:cx3="http://schemas.microsoft.com/office/drawing/2016/5/9/chartex" xmlns:cx4="http://schemas.microsoft.com/office/drawing/2016/5/10/chartex" xmlns:cx5="http://schemas.microsoft.com/office/drawing/2016/5/11/chartex" xmlns:cx6="http://schemas.microsoft.com/office/drawing/2016/5/12/chartex" xmlns:cx7="http://schemas.microsoft.com/office/drawing/2016/5/13/chartex" xmlns:cx8="http://schemas.microsoft.com/office/drawing/2016/5/14/chartex" xmlns:mc="http://schemas.openxmlformats.org/markup-compatibility/2006" xmlns:aink="http://schemas.microsoft.com/office/drawing/2016/ink" xmlns:am3d="http://schemas.microsoft.com/office/drawing/2017/model3d" xmlns:o="urn:schemas-microsoft-com:office:office" xmlns:r="http://schemas.openxmlformats.org/officeDocument/2006/relationships" xmlns:m="http://schemas.openxmlformats.org/officeDocument/2006/math" xmlns:v="urn:schemas-microsoft-com:vml" xmlns:wp14="http://schemas.microsoft.com/office/word/2010/wordprocessingDrawing" xmlns:wp="http://schemas.openxmlformats.org/drawingml/2006/wordprocessingDrawing" xmlns:w10="urn:schemas-microsoft-com:office:word" xmlns:w="http://schemas.openxmlformats.org/wordprocessingml/2006/main" xmlns:w14="http://schemas.microsoft.com/office/word/2010/wordml" xmlns:w15="http://schemas.microsoft.com/office/word/2012/wordml" xmlns:w16cid="http://schemas.microsoft.com/office/word/2016/wordml/cid" xmlns:w16se="http://schemas.microsoft.com/office/word/2015/wordml/symex" xmlns:wpg="http://schemas.microsoft.com/office/word/2010/wordprocessingGroup" xmlns:wpi="http://schemas.microsoft.com/office/word/2010/wordprocessingInk" xmlns:wne="http://schemas.microsoft.com/office/word/2006/wordml" xmlns:wps="http://schemas.microsoft.com/office/word/2010/wordprocessingShape" mc:Ignorable="w14 w15 w16se w16cid wp14">
   <w:p>
     <w:pPr>
       <w:pStyle w:val="Header"/>
@@ -4202,8 +5436,8 @@
 </file>
 
 <file path=word/numbering.xml><?xml version="1.0" encoding="utf-8"?>
-<w:numbering xmlns:wpc="http://schemas.microsoft.com/office/word/2010/wordprocessingCanvas" xmlns:mo="http://schemas.microsoft.com/office/mac/office/2008/main" xmlns:mc="http://schemas.openxmlformats.org/markup-compatibility/2006" xmlns:mv="urn:schemas-microsoft-com:mac:vml" xmlns:o="urn:schemas-microsoft-com:office:office" xmlns:r="http://schemas.openxmlformats.org/officeDocument/2006/relationships" xmlns:m="http://schemas.openxmlformats.org/officeDocument/2006/math" xmlns:v="urn:schemas-microsoft-com:vml" xmlns:wp14="http://schemas.microsoft.com/office/word/2010/wordprocessingDrawing" xmlns:wp="http://schemas.openxmlformats.org/drawingml/2006/wordprocessingDrawing" xmlns:w10="urn:schemas-microsoft-com:office:word" xmlns:w="http://schemas.openxmlformats.org/wordprocessingml/2006/main" xmlns:w14="http://schemas.microsoft.com/office/word/2010/wordml" xmlns:w15="http://schemas.microsoft.com/office/word/2012/wordml" xmlns:wpg="http://schemas.microsoft.com/office/word/2010/wordprocessingGroup" xmlns:wpi="http://schemas.microsoft.com/office/word/2010/wordprocessingInk" xmlns:wne="http://schemas.microsoft.com/office/word/2006/wordml" xmlns:wps="http://schemas.microsoft.com/office/word/2010/wordprocessingShape" mc:Ignorable="w14 w15 wp14">
-  <w:abstractNum w:abstractNumId="0">
+<w:numbering xmlns:wpc="http://schemas.microsoft.com/office/word/2010/wordprocessingCanvas" xmlns:cx="http://schemas.microsoft.com/office/drawing/2014/chartex" xmlns:cx1="http://schemas.microsoft.com/office/drawing/2015/9/8/chartex" xmlns:cx2="http://schemas.microsoft.com/office/drawing/2015/10/21/chartex" xmlns:cx3="http://schemas.microsoft.com/office/drawing/2016/5/9/chartex" xmlns:cx4="http://schemas.microsoft.com/office/drawing/2016/5/10/chartex" xmlns:cx5="http://schemas.microsoft.com/office/drawing/2016/5/11/chartex" xmlns:cx6="http://schemas.microsoft.com/office/drawing/2016/5/12/chartex" xmlns:cx7="http://schemas.microsoft.com/office/drawing/2016/5/13/chartex" xmlns:cx8="http://schemas.microsoft.com/office/drawing/2016/5/14/chartex" xmlns:mc="http://schemas.openxmlformats.org/markup-compatibility/2006" xmlns:aink="http://schemas.microsoft.com/office/drawing/2016/ink" xmlns:am3d="http://schemas.microsoft.com/office/drawing/2017/model3d" xmlns:o="urn:schemas-microsoft-com:office:office" xmlns:r="http://schemas.openxmlformats.org/officeDocument/2006/relationships" xmlns:m="http://schemas.openxmlformats.org/officeDocument/2006/math" xmlns:v="urn:schemas-microsoft-com:vml" xmlns:wp14="http://schemas.microsoft.com/office/word/2010/wordprocessingDrawing" xmlns:wp="http://schemas.openxmlformats.org/drawingml/2006/wordprocessingDrawing" xmlns:w10="urn:schemas-microsoft-com:office:word" xmlns:w="http://schemas.openxmlformats.org/wordprocessingml/2006/main" xmlns:w14="http://schemas.microsoft.com/office/word/2010/wordml" xmlns:w15="http://schemas.microsoft.com/office/word/2012/wordml" xmlns:w16cid="http://schemas.microsoft.com/office/word/2016/wordml/cid" xmlns:w16se="http://schemas.microsoft.com/office/word/2015/wordml/symex" xmlns:wpg="http://schemas.microsoft.com/office/word/2010/wordprocessingGroup" xmlns:wpi="http://schemas.microsoft.com/office/word/2010/wordprocessingInk" xmlns:wne="http://schemas.microsoft.com/office/word/2006/wordml" xmlns:wps="http://schemas.microsoft.com/office/word/2010/wordprocessingShape" mc:Ignorable="w14 w15 w16se w16cid wp14">
+  <w:abstractNum w:abstractNumId="0" w15:restartNumberingAfterBreak="0">
     <w:nsid w:val="CC365CF5"/>
     <w:multiLevelType w:val="multilevel"/>
     <w:tmpl w:val="6CCC3148"/>
@@ -4302,7 +5536,7 @@
       <w:lvlJc w:val="left"/>
     </w:lvl>
   </w:abstractNum>
-  <w:abstractNum w:abstractNumId="1">
+  <w:abstractNum w:abstractNumId="1" w15:restartNumberingAfterBreak="0">
     <w:nsid w:val="E17F69BA"/>
     <w:multiLevelType w:val="multilevel"/>
     <w:tmpl w:val="E604BBB8"/>
@@ -4394,7 +5628,7 @@
       <w:lvlJc w:val="left"/>
     </w:lvl>
   </w:abstractNum>
-  <w:abstractNum w:abstractNumId="2">
+  <w:abstractNum w:abstractNumId="2" w15:restartNumberingAfterBreak="0">
     <w:nsid w:val="14C27CAA"/>
     <w:multiLevelType w:val="hybridMultilevel"/>
     <w:tmpl w:val="BD02A0C6"/>
@@ -4404,7 +5638,7 @@
       <w:lvlText w:val=""/>
       <w:lvlJc w:val="left"/>
       <w:pPr>
-        <w:ind w:left="840" w:hanging="360"/>
+        <w:ind w:left="1110" w:hanging="360"/>
       </w:pPr>
       <w:rPr>
         <w:rFonts w:ascii="Symbol" w:hAnsi="Symbol" w:hint="default"/>
@@ -4416,7 +5650,7 @@
       <w:lvlText w:val=""/>
       <w:lvlJc w:val="left"/>
       <w:pPr>
-        <w:ind w:left="1560" w:hanging="360"/>
+        <w:ind w:left="1830" w:hanging="360"/>
       </w:pPr>
       <w:rPr>
         <w:rFonts w:ascii="Symbol" w:hAnsi="Symbol" w:hint="default"/>
@@ -4428,7 +5662,7 @@
       <w:lvlText w:val=""/>
       <w:lvlJc w:val="left"/>
       <w:pPr>
-        <w:ind w:left="2280" w:hanging="360"/>
+        <w:ind w:left="2550" w:hanging="360"/>
       </w:pPr>
       <w:rPr>
         <w:rFonts w:ascii="Wingdings" w:hAnsi="Wingdings" w:hint="default"/>
@@ -4440,7 +5674,7 @@
       <w:lvlText w:val=""/>
       <w:lvlJc w:val="left"/>
       <w:pPr>
-        <w:ind w:left="3000" w:hanging="360"/>
+        <w:ind w:left="3270" w:hanging="360"/>
       </w:pPr>
       <w:rPr>
         <w:rFonts w:ascii="Symbol" w:hAnsi="Symbol" w:hint="default"/>
@@ -4452,7 +5686,7 @@
       <w:lvlText w:val="o"/>
       <w:lvlJc w:val="left"/>
       <w:pPr>
-        <w:ind w:left="3720" w:hanging="360"/>
+        <w:ind w:left="3990" w:hanging="360"/>
       </w:pPr>
       <w:rPr>
         <w:rFonts w:ascii="Courier New" w:hAnsi="Courier New" w:cs="Courier New" w:hint="default"/>
@@ -4464,7 +5698,7 @@
       <w:lvlText w:val=""/>
       <w:lvlJc w:val="left"/>
       <w:pPr>
-        <w:ind w:left="4440" w:hanging="360"/>
+        <w:ind w:left="4710" w:hanging="360"/>
       </w:pPr>
       <w:rPr>
         <w:rFonts w:ascii="Wingdings" w:hAnsi="Wingdings" w:hint="default"/>
@@ -4476,7 +5710,7 @@
       <w:lvlText w:val=""/>
       <w:lvlJc w:val="left"/>
       <w:pPr>
-        <w:ind w:left="5160" w:hanging="360"/>
+        <w:ind w:left="5430" w:hanging="360"/>
       </w:pPr>
       <w:rPr>
         <w:rFonts w:ascii="Symbol" w:hAnsi="Symbol" w:hint="default"/>
@@ -4488,7 +5722,7 @@
       <w:lvlText w:val="o"/>
       <w:lvlJc w:val="left"/>
       <w:pPr>
-        <w:ind w:left="5880" w:hanging="360"/>
+        <w:ind w:left="6150" w:hanging="360"/>
       </w:pPr>
       <w:rPr>
         <w:rFonts w:ascii="Courier New" w:hAnsi="Courier New" w:cs="Courier New" w:hint="default"/>
@@ -4500,14 +5734,14 @@
       <w:lvlText w:val=""/>
       <w:lvlJc w:val="left"/>
       <w:pPr>
-        <w:ind w:left="6600" w:hanging="360"/>
+        <w:ind w:left="6870" w:hanging="360"/>
       </w:pPr>
       <w:rPr>
         <w:rFonts w:ascii="Wingdings" w:hAnsi="Wingdings" w:hint="default"/>
       </w:rPr>
     </w:lvl>
   </w:abstractNum>
-  <w:abstractNum w:abstractNumId="3">
+  <w:abstractNum w:abstractNumId="3" w15:restartNumberingAfterBreak="0">
     <w:nsid w:val="150CF7B0"/>
     <w:multiLevelType w:val="multilevel"/>
     <w:tmpl w:val="F3B60DD2"/>
@@ -4599,7 +5833,7 @@
       <w:lvlJc w:val="left"/>
     </w:lvl>
   </w:abstractNum>
-  <w:abstractNum w:abstractNumId="4">
+  <w:abstractNum w:abstractNumId="4" w15:restartNumberingAfterBreak="0">
     <w:nsid w:val="1E846EDA"/>
     <w:multiLevelType w:val="hybridMultilevel"/>
     <w:tmpl w:val="CC28A21C"/>
@@ -4685,7 +5919,7 @@
       </w:pPr>
     </w:lvl>
   </w:abstractNum>
-  <w:abstractNum w:abstractNumId="5">
+  <w:abstractNum w:abstractNumId="5" w15:restartNumberingAfterBreak="0">
     <w:nsid w:val="2DF71A82"/>
     <w:multiLevelType w:val="hybridMultilevel"/>
     <w:tmpl w:val="0C92C364"/>
@@ -4771,7 +6005,7 @@
       </w:pPr>
     </w:lvl>
   </w:abstractNum>
-  <w:abstractNum w:abstractNumId="6">
+  <w:abstractNum w:abstractNumId="6" w15:restartNumberingAfterBreak="0">
     <w:nsid w:val="3EA6276F"/>
     <w:multiLevelType w:val="multilevel"/>
     <w:tmpl w:val="CC28A21C"/>
@@ -4857,7 +6091,7 @@
       </w:pPr>
     </w:lvl>
   </w:abstractNum>
-  <w:abstractNum w:abstractNumId="7">
+  <w:abstractNum w:abstractNumId="7" w15:restartNumberingAfterBreak="0">
     <w:nsid w:val="3F4E60EF"/>
     <w:multiLevelType w:val="hybridMultilevel"/>
     <w:tmpl w:val="0BCE56E2"/>
@@ -4943,7 +6177,7 @@
       </w:pPr>
     </w:lvl>
   </w:abstractNum>
-  <w:abstractNum w:abstractNumId="8">
+  <w:abstractNum w:abstractNumId="8" w15:restartNumberingAfterBreak="0">
     <w:nsid w:val="411D41D9"/>
     <w:multiLevelType w:val="hybridMultilevel"/>
     <w:tmpl w:val="C9289D5A"/>
@@ -5056,7 +6290,7 @@
       </w:rPr>
     </w:lvl>
   </w:abstractNum>
-  <w:abstractNum w:abstractNumId="9">
+  <w:abstractNum w:abstractNumId="9" w15:restartNumberingAfterBreak="0">
     <w:nsid w:val="56BB18F7"/>
     <w:multiLevelType w:val="multilevel"/>
     <w:tmpl w:val="03BED8EE"/>
@@ -5066,9 +6300,9 @@
       <w:lvlJc w:val="left"/>
       <w:pPr>
         <w:tabs>
-          <w:tab w:val="num" w:pos="480"/>
+          <w:tab w:val="num" w:pos="750"/>
         </w:tabs>
-        <w:ind w:left="960" w:hanging="480"/>
+        <w:ind w:left="1230" w:hanging="480"/>
       </w:pPr>
     </w:lvl>
     <w:lvl w:ilvl="1">
@@ -5077,9 +6311,9 @@
       <w:lvlJc w:val="left"/>
       <w:pPr>
         <w:tabs>
-          <w:tab w:val="num" w:pos="1200"/>
+          <w:tab w:val="num" w:pos="1470"/>
         </w:tabs>
-        <w:ind w:left="1680" w:hanging="480"/>
+        <w:ind w:left="1950" w:hanging="480"/>
       </w:pPr>
     </w:lvl>
     <w:lvl w:ilvl="2">
@@ -5088,9 +6322,9 @@
       <w:lvlJc w:val="left"/>
       <w:pPr>
         <w:tabs>
-          <w:tab w:val="num" w:pos="1920"/>
+          <w:tab w:val="num" w:pos="2190"/>
         </w:tabs>
-        <w:ind w:left="2400" w:hanging="480"/>
+        <w:ind w:left="2670" w:hanging="480"/>
       </w:pPr>
     </w:lvl>
     <w:lvl w:ilvl="3">
@@ -5099,9 +6333,9 @@
       <w:lvlJc w:val="left"/>
       <w:pPr>
         <w:tabs>
-          <w:tab w:val="num" w:pos="2640"/>
+          <w:tab w:val="num" w:pos="2910"/>
         </w:tabs>
-        <w:ind w:left="3120" w:hanging="480"/>
+        <w:ind w:left="3390" w:hanging="480"/>
       </w:pPr>
     </w:lvl>
     <w:lvl w:ilvl="4">
@@ -5110,9 +6344,9 @@
       <w:lvlJc w:val="left"/>
       <w:pPr>
         <w:tabs>
-          <w:tab w:val="num" w:pos="3360"/>
+          <w:tab w:val="num" w:pos="3630"/>
         </w:tabs>
-        <w:ind w:left="3840" w:hanging="480"/>
+        <w:ind w:left="4110" w:hanging="480"/>
       </w:pPr>
     </w:lvl>
     <w:lvl w:ilvl="5">
@@ -5121,9 +6355,9 @@
       <w:lvlJc w:val="left"/>
       <w:pPr>
         <w:tabs>
-          <w:tab w:val="num" w:pos="4080"/>
+          <w:tab w:val="num" w:pos="4350"/>
         </w:tabs>
-        <w:ind w:left="4560" w:hanging="480"/>
+        <w:ind w:left="4830" w:hanging="480"/>
       </w:pPr>
     </w:lvl>
     <w:lvl w:ilvl="6">
@@ -5132,9 +6366,9 @@
       <w:lvlJc w:val="left"/>
       <w:pPr>
         <w:tabs>
-          <w:tab w:val="num" w:pos="4800"/>
+          <w:tab w:val="num" w:pos="5070"/>
         </w:tabs>
-        <w:ind w:left="5280" w:hanging="480"/>
+        <w:ind w:left="5550" w:hanging="480"/>
       </w:pPr>
     </w:lvl>
     <w:lvl w:ilvl="7">
@@ -5148,7 +6382,7 @@
       <w:lvlJc w:val="left"/>
     </w:lvl>
   </w:abstractNum>
-  <w:abstractNum w:abstractNumId="10">
+  <w:abstractNum w:abstractNumId="10" w15:restartNumberingAfterBreak="0">
     <w:nsid w:val="6473557F"/>
     <w:multiLevelType w:val="multilevel"/>
     <w:tmpl w:val="CC28A21C"/>
@@ -5234,7 +6468,7 @@
       </w:pPr>
     </w:lvl>
   </w:abstractNum>
-  <w:abstractNum w:abstractNumId="11">
+  <w:abstractNum w:abstractNumId="11" w15:restartNumberingAfterBreak="0">
     <w:nsid w:val="7FB16CD3"/>
     <w:multiLevelType w:val="multilevel"/>
     <w:tmpl w:val="6CCC3148"/>
@@ -5430,7 +6664,7 @@
 </file>
 
 <file path=word/styles.xml><?xml version="1.0" encoding="utf-8"?>
-<w:styles xmlns:mc="http://schemas.openxmlformats.org/markup-compatibility/2006" xmlns:r="http://schemas.openxmlformats.org/officeDocument/2006/relationships" xmlns:w="http://schemas.openxmlformats.org/wordprocessingml/2006/main" xmlns:w14="http://schemas.microsoft.com/office/word/2010/wordml" xmlns:w15="http://schemas.microsoft.com/office/word/2012/wordml" mc:Ignorable="w14 w15">
+<w:styles xmlns:mc="http://schemas.openxmlformats.org/markup-compatibility/2006" xmlns:r="http://schemas.openxmlformats.org/officeDocument/2006/relationships" xmlns:w="http://schemas.openxmlformats.org/wordprocessingml/2006/main" xmlns:w14="http://schemas.microsoft.com/office/word/2010/wordml" xmlns:w15="http://schemas.microsoft.com/office/word/2012/wordml" xmlns:w16cid="http://schemas.microsoft.com/office/word/2016/wordml/cid" xmlns:w16se="http://schemas.microsoft.com/office/word/2015/wordml/symex" mc:Ignorable="w14 w15 w16se w16cid">
   <w:docDefaults>
     <w:rPrDefault>
       <w:rPr>
@@ -5446,7 +6680,7 @@
       </w:pPr>
     </w:pPrDefault>
   </w:docDefaults>
-  <w:latentStyles w:defLockedState="0" w:defUIPriority="0" w:defSemiHidden="0" w:defUnhideWhenUsed="0" w:defQFormat="0" w:count="382">
+  <w:latentStyles w:defLockedState="0" w:defUIPriority="0" w:defSemiHidden="0" w:defUnhideWhenUsed="0" w:defQFormat="0" w:count="375">
     <w:lsdException w:name="index 1" w:semiHidden="1" w:unhideWhenUsed="1"/>
     <w:lsdException w:name="index 7" w:semiHidden="1" w:unhideWhenUsed="1"/>
     <w:lsdException w:name="index 8" w:semiHidden="1" w:unhideWhenUsed="1"/>
@@ -5568,15 +6802,6 @@
     <w:lsdException w:name="Table Web 3" w:semiHidden="1" w:unhideWhenUsed="1"/>
     <w:lsdException w:name="Balloon Text" w:semiHidden="1" w:unhideWhenUsed="1"/>
     <w:lsdException w:name="Table Theme" w:semiHidden="1" w:unhideWhenUsed="1"/>
-    <w:lsdException w:name="Note Level 1" w:semiHidden="1" w:unhideWhenUsed="1"/>
-    <w:lsdException w:name="Note Level 2" w:semiHidden="1" w:unhideWhenUsed="1"/>
-    <w:lsdException w:name="Note Level 3" w:semiHidden="1" w:unhideWhenUsed="1"/>
-    <w:lsdException w:name="Note Level 4" w:semiHidden="1" w:unhideWhenUsed="1"/>
-    <w:lsdException w:name="Note Level 5" w:semiHidden="1" w:unhideWhenUsed="1"/>
-    <w:lsdException w:name="Note Level 6" w:semiHidden="1" w:unhideWhenUsed="1"/>
-    <w:lsdException w:name="Note Level 7" w:semiHidden="1" w:unhideWhenUsed="1"/>
-    <w:lsdException w:name="Note Level 8" w:semiHidden="1" w:unhideWhenUsed="1"/>
-    <w:lsdException w:name="Note Level 9" w:semiHidden="1" w:unhideWhenUsed="1"/>
     <w:lsdException w:name="Placeholder Text" w:semiHidden="1"/>
     <w:lsdException w:name="Light Shading"/>
     <w:lsdException w:name="Light List"/>
@@ -5907,7 +7132,6 @@
   <w:style w:type="character" w:default="1" w:styleId="DefaultParagraphFont">
     <w:name w:val="Default Paragraph Font"/>
     <w:uiPriority w:val="1"/>
-    <w:semiHidden/>
     <w:unhideWhenUsed/>
   </w:style>
   <w:style w:type="table" w:default="1" w:styleId="TableNormal">
@@ -6560,6 +7784,15 @@
       <w:rFonts w:ascii="Times New Roman" w:hAnsi="Times New Roman" w:cs="Times New Roman"/>
     </w:rPr>
   </w:style>
+  <w:style w:type="character" w:styleId="UnresolvedMention">
+    <w:name w:val="Unresolved Mention"/>
+    <w:basedOn w:val="DefaultParagraphFont"/>
+    <w:rsid w:val="002B65C5"/>
+    <w:rPr>
+      <w:color w:val="808080"/>
+      <w:shd w:val="clear" w:color="auto" w:fill="E6E6E6"/>
+    </w:rPr>
+  </w:style>
 </w:styles>
 </file>
 

</xml_diff>

<commit_message>
amazon link for eyepatchs
</commit_message>
<xml_diff>
--- a/Install NoiseDiscrimination.docx
+++ b/Install NoiseDiscrimination.docx
@@ -593,19 +593,7 @@
           <w:rPr>
             <w:rStyle w:val="Hyperlink"/>
           </w:rPr>
-          <w:t>http://localweb.c</w:t>
-        </w:r>
-        <w:r>
-          <w:rPr>
-            <w:rStyle w:val="Hyperlink"/>
-          </w:rPr>
-          <w:t>n</w:t>
-        </w:r>
-        <w:r>
-          <w:rPr>
-            <w:rStyle w:val="Hyperlink"/>
-          </w:rPr>
-          <w:t>s.nyu.edu/unixadmin/</w:t>
+          <w:t>http://localweb.cns.nyu.edu/unixadmin/</w:t>
         </w:r>
       </w:hyperlink>
     </w:p>
@@ -4504,13 +4492,8 @@
       <w:proofErr w:type="spellStart"/>
       <w:proofErr w:type="gramStart"/>
       <w:r>
-        <w:t>o.</w:t>
-      </w:r>
-      <w:bookmarkStart w:id="4" w:name="_GoBack"/>
-      <w:r>
-        <w:t>trials</w:t>
-      </w:r>
-      <w:bookmarkEnd w:id="4"/>
+        <w:t>o.trials</w:t>
+      </w:r>
       <w:r>
         <w:t>PerRun</w:t>
       </w:r>
@@ -4913,6 +4896,16 @@
           <w:szCs w:val="18"/>
         </w:rPr>
       </w:pPr>
+      <w:hyperlink r:id="rId33" w:history="1">
+        <w:r>
+          <w:rPr>
+            <w:rStyle w:val="Hyperlink"/>
+            <w:sz w:val="18"/>
+            <w:szCs w:val="18"/>
+          </w:rPr>
+          <w:t>https://www.amazon.com/Adult-Elastic-Patch-Black-Package/dp/B000B63RNA</w:t>
+        </w:r>
+      </w:hyperlink>
     </w:p>
     <w:p>
       <w:pPr>
@@ -4924,44 +4917,48 @@
           <w:szCs w:val="18"/>
         </w:rPr>
       </w:pPr>
-      <w:r>
-        <w:t xml:space="preserve">For long viewing distance: </w:t>
-      </w:r>
-      <w:r>
-        <w:rPr>
-          <w:i/>
-        </w:rPr>
-        <w:t>A wireless or long-cable keyboard</w:t>
-      </w:r>
-      <w:r>
-        <w:t xml:space="preserve"> is highly desirable because a normally sighted observer viewing foveally has excellent vision and must be many meters away from the screen, and thus will be unable to reach a built-in keyboard attached to the screen. If you must use the built-in keyboard, then have the experimenter type the observer's verbal answers. I like the Logitech K760 $86 solar-powered wireless keyboard, because its batteries never run out. It's no longer made, but sti</w:t>
-      </w:r>
-      <w:r>
-        <w:t xml:space="preserve">ll available on Amazon and eBay (below). </w:t>
-      </w:r>
-      <w:r>
-        <w:t xml:space="preserve">To "pair" the </w:t>
-      </w:r>
-      <w:r>
-        <w:t xml:space="preserve">Logitech </w:t>
-      </w:r>
-      <w:r>
-        <w:t>keyboard with your computer's blue tooth,</w:t>
-      </w:r>
-      <w:r>
-        <w:t xml:space="preserve"> </w:t>
-      </w:r>
-      <w:r>
-        <w:t>press the tiny button on the back of the keyboard.</w:t>
-      </w:r>
+      <w:bookmarkStart w:id="4" w:name="_GoBack"/>
+      <w:bookmarkEnd w:id="4"/>
     </w:p>
     <w:p>
       <w:pPr>
         <w:pStyle w:val="Compact"/>
         <w:spacing w:after="0"/>
-      </w:pPr>
-      <w:r>
-        <w:t xml:space="preserve"> </w:t>
+        <w:ind w:left="480"/>
+        <w:rPr>
+          <w:sz w:val="18"/>
+          <w:szCs w:val="18"/>
+        </w:rPr>
+      </w:pPr>
+      <w:r>
+        <w:t xml:space="preserve">For long viewing distance: </w:t>
+      </w:r>
+      <w:r>
+        <w:rPr>
+          <w:i/>
+        </w:rPr>
+        <w:t>A wireless or long-cable keyboard</w:t>
+      </w:r>
+      <w:r>
+        <w:t xml:space="preserve"> is highly desirable because a normally sighted observer viewing foveally has excellent vision and must be many meters away from the screen, and thus will be unable to reach a built-in keyboard attached to the screen. If you must use the built-in keyboard, then have the experimenter type the observer's verbal answers. I like the Logitech K760 $86 solar-powered wireless keyboard, because its batteries never run out. It's no longer made, but sti</w:t>
+      </w:r>
+      <w:r>
+        <w:t xml:space="preserve">ll available on Amazon and eBay (below). </w:t>
+      </w:r>
+      <w:r>
+        <w:t xml:space="preserve">To "pair" the </w:t>
+      </w:r>
+      <w:r>
+        <w:t xml:space="preserve">Logitech </w:t>
+      </w:r>
+      <w:r>
+        <w:t>keyboard with your computer's blue tooth,</w:t>
+      </w:r>
+      <w:r>
+        <w:t xml:space="preserve"> </w:t>
+      </w:r>
+      <w:r>
+        <w:t>press the tiny button on the back of the keyboard.</w:t>
       </w:r>
     </w:p>
     <w:p>
@@ -4970,19 +4967,28 @@
         <w:spacing w:after="0"/>
       </w:pPr>
       <w:r>
-        <w:t xml:space="preserve">  </w:t>
-      </w:r>
-      <w:r>
-        <w:tab/>
-      </w:r>
-      <w:r>
-        <w:t>Logitech Wireless Solar Keyboard K760 for Mac/iPad/iPhone</w:t>
+        <w:t xml:space="preserve"> </w:t>
       </w:r>
     </w:p>
     <w:p>
       <w:pPr>
         <w:pStyle w:val="Compact"/>
         <w:spacing w:after="0"/>
+      </w:pPr>
+      <w:r>
+        <w:t xml:space="preserve">  </w:t>
+      </w:r>
+      <w:r>
+        <w:tab/>
+      </w:r>
+      <w:r>
+        <w:t>Logitech Wireless Solar Keyboard K760 for Mac/iPad/iPhone</w:t>
+      </w:r>
+    </w:p>
+    <w:p>
+      <w:pPr>
+        <w:pStyle w:val="Compact"/>
+        <w:spacing w:after="0"/>
         <w:rPr>
           <w:sz w:val="18"/>
           <w:szCs w:val="18"/>
@@ -5001,7 +5007,7 @@
         </w:rPr>
         <w:t xml:space="preserve"> </w:t>
       </w:r>
-      <w:hyperlink r:id="rId33" w:history="1">
+      <w:hyperlink r:id="rId34" w:history="1">
         <w:r>
           <w:rPr>
             <w:rStyle w:val="Hyperlink"/>
@@ -5104,7 +5110,7 @@
         </w:rPr>
         <w:t xml:space="preserve"> </w:t>
       </w:r>
-      <w:hyperlink r:id="rId34" w:history="1">
+      <w:hyperlink r:id="rId35" w:history="1">
         <w:r>
           <w:rPr>
             <w:rStyle w:val="Hyperlink"/>
@@ -5132,7 +5138,7 @@
         </w:rPr>
         <w:t xml:space="preserve">  </w:t>
       </w:r>
-      <w:hyperlink r:id="rId35" w:history="1">
+      <w:hyperlink r:id="rId36" w:history="1">
         <w:r>
           <w:rPr>
             <w:rStyle w:val="Hyperlink"/>
@@ -5160,7 +5166,7 @@
         </w:rPr>
         <w:t xml:space="preserve">  </w:t>
       </w:r>
-      <w:hyperlink r:id="rId36" w:history="1">
+      <w:hyperlink r:id="rId37" w:history="1">
         <w:r>
           <w:rPr>
             <w:rStyle w:val="Hyperlink"/>
@@ -5188,7 +5194,7 @@
         </w:rPr>
         <w:t xml:space="preserve">  </w:t>
       </w:r>
-      <w:hyperlink r:id="rId37" w:history="1">
+      <w:hyperlink r:id="rId38" w:history="1">
         <w:r>
           <w:rPr>
             <w:rStyle w:val="Hyperlink"/>
@@ -5216,7 +5222,7 @@
         </w:rPr>
         <w:t xml:space="preserve">  </w:t>
       </w:r>
-      <w:hyperlink r:id="rId38" w:history="1">
+      <w:hyperlink r:id="rId39" w:history="1">
         <w:r>
           <w:rPr>
             <w:rStyle w:val="Hyperlink"/>
@@ -5244,7 +5250,7 @@
         </w:rPr>
         <w:t xml:space="preserve">  </w:t>
       </w:r>
-      <w:hyperlink r:id="rId39" w:history="1">
+      <w:hyperlink r:id="rId40" w:history="1">
         <w:r>
           <w:rPr>
             <w:rStyle w:val="Hyperlink"/>
@@ -5267,9 +5273,10 @@
         <w:spacing w:before="0" w:after="0"/>
       </w:pPr>
       <w:r>
+        <w:lastRenderedPageBreak/>
         <w:t xml:space="preserve">THANKS to Paul Fan, </w:t>
       </w:r>
-      <w:hyperlink r:id="rId40" w:history="1">
+      <w:hyperlink r:id="rId41" w:history="1">
         <w:r>
           <w:rPr>
             <w:rStyle w:val="Hyperlink"/>
@@ -5294,7 +5301,7 @@
       </w:r>
     </w:p>
     <w:sectPr>
-      <w:headerReference w:type="default" r:id="rId41"/>
+      <w:headerReference w:type="default" r:id="rId42"/>
       <w:pgSz w:w="12240" w:h="15840"/>
       <w:pgMar w:top="1440" w:right="1440" w:bottom="1440" w:left="1440" w:header="720" w:footer="720" w:gutter="0"/>
       <w:cols w:space="720"/>
@@ -7132,6 +7139,7 @@
   <w:style w:type="character" w:default="1" w:styleId="DefaultParagraphFont">
     <w:name w:val="Default Paragraph Font"/>
     <w:uiPriority w:val="1"/>
+    <w:semiHidden/>
     <w:unhideWhenUsed/>
   </w:style>
   <w:style w:type="table" w:default="1" w:styleId="TableNormal">

</xml_diff>

<commit_message>
enhance text about deleting obsolete svn
</commit_message>
<xml_diff>
--- a/Install NoiseDiscrimination.docx
+++ b/Install NoiseDiscrimination.docx
@@ -238,7 +238,15 @@
         <w:t>software (</w:t>
       </w:r>
       <w:r>
-        <w:t xml:space="preserve">MATLAB, Psychtoolbox, </w:t>
+        <w:t xml:space="preserve">MATLAB, </w:t>
+      </w:r>
+      <w:proofErr w:type="spellStart"/>
+      <w:r>
+        <w:t>Psychtoolbox</w:t>
+      </w:r>
+      <w:proofErr w:type="spellEnd"/>
+      <w:r>
+        <w:t xml:space="preserve">, </w:t>
       </w:r>
       <w:r>
         <w:t xml:space="preserve">and </w:t>
@@ -443,19 +451,19 @@
           <w:rPr>
             <w:rStyle w:val="Hyperlink"/>
           </w:rPr>
-          <w:t>http://localweb.cns.nyu.edu/unixadmin/</w:t>
+          <w:t>http://localweb.cns.nyu.edu/unixadmin/mat-distro-12-2014/</w:t>
         </w:r>
         <w:r>
           <w:rPr>
             <w:rStyle w:val="Hyperlink"/>
           </w:rPr>
-          <w:t>m</w:t>
+          <w:t>macOS</w:t>
         </w:r>
         <w:r>
           <w:rPr>
             <w:rStyle w:val="Hyperlink"/>
           </w:rPr>
-          <w:t>at-distro-12-2014/macos/</w:t>
+          <w:t>/</w:t>
         </w:r>
       </w:hyperlink>
     </w:p>
@@ -675,9 +683,8 @@
           <w:i/>
           <w:iCs/>
         </w:rPr>
-        <w:t xml:space="preserve">Important macOS Note - Please Read Before Unwrapping </w:t>
-      </w:r>
-      <w:proofErr w:type="spellStart"/>
+        <w:t xml:space="preserve">Important </w:t>
+      </w:r>
       <w:r>
         <w:rPr>
           <w:b/>
@@ -685,9 +692,8 @@
           <w:i/>
           <w:iCs/>
         </w:rPr>
-        <w:t>Tarball</w:t>
-      </w:r>
-      <w:proofErr w:type="spellEnd"/>
+        <w:t>macOS</w:t>
+      </w:r>
       <w:r>
         <w:rPr>
           <w:b/>
@@ -695,6 +701,26 @@
           <w:i/>
           <w:iCs/>
         </w:rPr>
+        <w:t xml:space="preserve"> Note - Please Read Before Unwrapping </w:t>
+      </w:r>
+      <w:proofErr w:type="spellStart"/>
+      <w:r>
+        <w:rPr>
+          <w:b/>
+          <w:bCs/>
+          <w:i/>
+          <w:iCs/>
+        </w:rPr>
+        <w:t>Tarball</w:t>
+      </w:r>
+      <w:proofErr w:type="spellEnd"/>
+      <w:r>
+        <w:rPr>
+          <w:b/>
+          <w:bCs/>
+          <w:i/>
+          <w:iCs/>
+        </w:rPr>
         <w:t>:</w:t>
       </w:r>
     </w:p>
@@ -867,7 +893,19 @@
         <w:rPr>
           <w:i/>
         </w:rPr>
-        <w:t xml:space="preserve">For more recent macOS, if you download the </w:t>
+        <w:t xml:space="preserve">For more recent </w:t>
+      </w:r>
+      <w:r>
+        <w:rPr>
+          <w:i/>
+        </w:rPr>
+        <w:t>macOS</w:t>
+      </w:r>
+      <w:r>
+        <w:rPr>
+          <w:i/>
+        </w:rPr>
+        <w:t xml:space="preserve">, if you download the </w:t>
       </w:r>
       <w:proofErr w:type="spellStart"/>
       <w:r>
@@ -907,7 +945,13 @@
         <w:rPr>
           <w:i/>
         </w:rPr>
-        <w:t xml:space="preserve">macOS will tag all the files within your </w:t>
+        <w:t>macOS</w:t>
+      </w:r>
+      <w:r>
+        <w:rPr>
+          <w:i/>
+        </w:rPr>
+        <w:t xml:space="preserve"> will tag all the files within your </w:t>
       </w:r>
       <w:proofErr w:type="spellStart"/>
       <w:r>
@@ -1557,12 +1601,7 @@
         <w:t>Double-</w:t>
       </w:r>
       <w:r>
-        <w:t>click to unpack t</w:t>
-      </w:r>
-      <w:bookmarkStart w:id="2" w:name="_GoBack"/>
-      <w:bookmarkEnd w:id="2"/>
-      <w:r>
-        <w:t xml:space="preserve">he archive and reveal the installer. </w:t>
+        <w:t xml:space="preserve">click to unpack the archive and reveal the installer. </w:t>
       </w:r>
       <w:r>
         <w:t xml:space="preserve">Double click </w:t>
@@ -1887,6 +1926,7 @@
       <w:r>
         <w:t xml:space="preserve"> and enter </w:t>
       </w:r>
+      <w:proofErr w:type="spellStart"/>
       <w:r>
         <w:rPr>
           <w:rStyle w:val="VerbatimChar"/>
@@ -1894,6 +1934,7 @@
         </w:rPr>
         <w:t>cmd</w:t>
       </w:r>
+      <w:proofErr w:type="spellEnd"/>
       <w:r>
         <w:t xml:space="preserve"> in the dialog box. Press enter to open the </w:t>
       </w:r>
@@ -2674,16 +2715,24 @@
       <w:r>
         <w:t xml:space="preserve">inder, </w:t>
       </w:r>
+      <w:proofErr w:type="spellStart"/>
       <w:r>
         <w:rPr>
           <w:rStyle w:val="VerbatimChar"/>
         </w:rPr>
-        <w:t>Cntrl-</w:t>
-      </w:r>
+        <w:t>Cntrl</w:t>
+      </w:r>
+      <w:proofErr w:type="spellEnd"/>
       <w:r>
         <w:rPr>
           <w:rStyle w:val="VerbatimChar"/>
         </w:rPr>
+        <w:t>-</w:t>
+      </w:r>
+      <w:r>
+        <w:rPr>
+          <w:rStyle w:val="VerbatimChar"/>
+        </w:rPr>
         <w:t>click</w:t>
       </w:r>
       <w:r>
@@ -2764,14 +2813,8 @@
       <w:r>
         <w:t xml:space="preserve">file. </w:t>
       </w:r>
-      <w:bookmarkStart w:id="3" w:name="installing-psychtoolbox"/>
-      <w:bookmarkEnd w:id="3"/>
-    </w:p>
-    <w:p>
-      <w:pPr>
-        <w:pStyle w:val="Compact"/>
-        <w:spacing w:before="0" w:after="0"/>
-      </w:pPr>
+      <w:bookmarkStart w:id="2" w:name="installing-psychtoolbox"/>
+      <w:bookmarkEnd w:id="2"/>
     </w:p>
     <w:p>
       <w:pPr>
@@ -2871,6 +2914,7 @@
           <w:sz w:val="36"/>
           <w:szCs w:val="36"/>
         </w:rPr>
+        <w:lastRenderedPageBreak/>
         <w:t xml:space="preserve">B. </w:t>
       </w:r>
       <w:r>
@@ -3082,6 +3126,15 @@
         <w:spacing w:after="0"/>
       </w:pPr>
       <w:r>
+        <w:rPr>
+          <w:b/>
+        </w:rPr>
+        <w:t>macOS</w:t>
+      </w:r>
+      <w:r>
+        <w:t xml:space="preserve">: </w:t>
+      </w:r>
+      <w:r>
         <w:t xml:space="preserve">February 2018. DownloadPsychtoolbox failed because svn was rejected by the </w:t>
       </w:r>
       <w:proofErr w:type="spellStart"/>
@@ -3104,7 +3157,13 @@
         <w:t>/opt/subversion/bin/svn</w:t>
       </w:r>
       <w:r>
-        <w:t xml:space="preserve">. As suggested by Mario Kleiner, I deleted that subversion folder. This solved the problem because I already had a newer </w:t>
+        <w:t xml:space="preserve">. As suggested by Mario Kleiner, I deleted that </w:t>
+      </w:r>
+      <w:r>
+        <w:t xml:space="preserve">obsolete </w:t>
+      </w:r>
+      <w:r>
+        <w:t xml:space="preserve">subversion folder. This solved the problem because I already had a newer </w:t>
       </w:r>
       <w:proofErr w:type="spellStart"/>
       <w:r>
@@ -3112,23 +3171,130 @@
       </w:r>
       <w:proofErr w:type="spellEnd"/>
       <w:r>
-        <w:t>-compatible version of svn at /</w:t>
+        <w:t xml:space="preserve">-compatible version of </w:t>
       </w:r>
       <w:proofErr w:type="spellStart"/>
       <w:r>
+        <w:t>svn</w:t>
+      </w:r>
+      <w:proofErr w:type="spellEnd"/>
+      <w:r>
+        <w:t xml:space="preserve"> at /</w:t>
+      </w:r>
+      <w:proofErr w:type="spellStart"/>
+      <w:r>
         <w:t>usr</w:t>
       </w:r>
       <w:proofErr w:type="spellEnd"/>
       <w:r>
-        <w:t xml:space="preserve">/bin/. It works fine. You can find which svn you’re using by calling the Psychtoolbox function </w:t>
+        <w:t>/bin/</w:t>
+      </w:r>
+      <w:r>
+        <w:t>, which was installed by XCode (see above)</w:t>
+      </w:r>
+      <w:r>
+        <w:t xml:space="preserve">. It works fine. You can find which svn you’re using by calling the </w:t>
       </w:r>
       <w:proofErr w:type="spellStart"/>
       <w:r>
+        <w:t>Psychtoolbox</w:t>
+      </w:r>
+      <w:proofErr w:type="spellEnd"/>
+      <w:r>
+        <w:t xml:space="preserve"> function </w:t>
+      </w:r>
+      <w:proofErr w:type="spellStart"/>
+      <w:r>
+        <w:rPr>
+          <w:rFonts w:ascii="Courier" w:hAnsi="Courier"/>
+        </w:rPr>
         <w:t>GetSubversionPath</w:t>
       </w:r>
       <w:proofErr w:type="spellEnd"/>
       <w:r>
         <w:t>.</w:t>
+      </w:r>
+      <w:r>
+        <w:t xml:space="preserve"> Running the command</w:t>
+      </w:r>
+      <w:r>
+        <w:t xml:space="preserve"> </w:t>
+      </w:r>
+    </w:p>
+    <w:p>
+      <w:pPr>
+        <w:pStyle w:val="Compact"/>
+        <w:spacing w:after="0"/>
+        <w:ind w:left="360"/>
+      </w:pPr>
+      <w:r>
+        <w:rPr>
+          <w:rFonts w:ascii="Courier" w:hAnsi="Courier"/>
+        </w:rPr>
+        <w:t>w</w:t>
+      </w:r>
+      <w:r>
+        <w:rPr>
+          <w:rFonts w:ascii="Courier" w:hAnsi="Courier"/>
+        </w:rPr>
+        <w:t>hich</w:t>
+      </w:r>
+      <w:r>
+        <w:rPr>
+          <w:rFonts w:ascii="Courier" w:hAnsi="Courier"/>
+        </w:rPr>
+        <w:t> </w:t>
+      </w:r>
+      <w:r>
+        <w:rPr>
+          <w:rFonts w:ascii="Courier" w:hAnsi="Courier"/>
+        </w:rPr>
+        <w:t>-a</w:t>
+      </w:r>
+      <w:r>
+        <w:rPr>
+          <w:rFonts w:ascii="Courier" w:hAnsi="Courier"/>
+        </w:rPr>
+        <w:t> </w:t>
+      </w:r>
+      <w:proofErr w:type="spellStart"/>
+      <w:r>
+        <w:rPr>
+          <w:rFonts w:ascii="Courier" w:hAnsi="Courier"/>
+        </w:rPr>
+        <w:t>svn</w:t>
+      </w:r>
+      <w:proofErr w:type="spellEnd"/>
+      <w:r>
+        <w:rPr>
+          <w:rFonts w:ascii="Courier" w:hAnsi="Courier"/>
+        </w:rPr>
+        <w:br/>
+      </w:r>
+      <w:r>
+        <w:t xml:space="preserve"> </w:t>
+      </w:r>
+      <w:r>
+        <w:t>in a Terminal window will show you all the versions of </w:t>
+      </w:r>
+      <w:proofErr w:type="spellStart"/>
+      <w:r>
+        <w:t>svn</w:t>
+      </w:r>
+      <w:proofErr w:type="spellEnd"/>
+      <w:r>
+        <w:t> in your path</w:t>
+      </w:r>
+      <w:r>
+        <w:t xml:space="preserve">. (Thanks to Mario </w:t>
+      </w:r>
+      <w:proofErr w:type="spellStart"/>
+      <w:r>
+        <w:t>Kleiner</w:t>
+      </w:r>
+      <w:proofErr w:type="spellEnd"/>
+      <w:r>
+        <w:t xml:space="preserve"> and microfish@fishmonkey.com.au.)</w:t>
       </w:r>
     </w:p>
     <w:p>
@@ -3141,7 +3307,15 @@
         <w:spacing w:before="0" w:after="0"/>
       </w:pPr>
       <w:r>
-        <w:t>If you already have Psychtoolbox, from some time ago, please update to the latest version (at least February 2016) by typing in the Command Window:</w:t>
+        <w:t xml:space="preserve">If you already have </w:t>
+      </w:r>
+      <w:proofErr w:type="spellStart"/>
+      <w:r>
+        <w:t>Psychtoolbox</w:t>
+      </w:r>
+      <w:proofErr w:type="spellEnd"/>
+      <w:r>
+        <w:t>, from some time ago, please update to the latest version (at least February 2016) by typing in the Command Window:</w:t>
       </w:r>
       <w:r>
         <w:br/>
@@ -3211,25 +3385,27 @@
           <w:rFonts w:ascii="Consolas" w:hAnsi="Consolas"/>
         </w:rPr>
       </w:pPr>
+      <w:proofErr w:type="spellStart"/>
       <w:r>
         <w:rPr>
           <w:rFonts w:ascii="Consolas" w:hAnsi="Consolas"/>
         </w:rPr>
-        <w:t>Snd('</w:t>
+        <w:t>Snd</w:t>
+      </w:r>
+      <w:proofErr w:type="spellEnd"/>
+      <w:r>
+        <w:rPr>
+          <w:rFonts w:ascii="Consolas" w:hAnsi="Consolas"/>
+        </w:rPr>
+        <w:t>('Play'</w:t>
+      </w:r>
+      <w:r>
+        <w:rPr>
+          <w:rFonts w:ascii="Consolas" w:hAnsi="Consolas"/>
+        </w:rPr>
+        <w:t>,</w:t>
       </w:r>
       <w:proofErr w:type="spellStart"/>
-      <w:r>
-        <w:rPr>
-          <w:rFonts w:ascii="Consolas" w:hAnsi="Consolas"/>
-        </w:rPr>
-        <w:t>Play'</w:t>
-      </w:r>
-      <w:r>
-        <w:rPr>
-          <w:rFonts w:ascii="Consolas" w:hAnsi="Consolas"/>
-        </w:rPr>
-        <w:t>,</w:t>
-      </w:r>
       <w:r>
         <w:rPr>
           <w:rFonts w:ascii="Consolas" w:hAnsi="Consolas"/>
@@ -3374,7 +3550,7 @@
         <w:rPr>
           <w:b/>
         </w:rPr>
-        <w:t>MacOS</w:t>
+        <w:t>macOS</w:t>
       </w:r>
       <w:r>
         <w:t>: In order for Psychtoolbox to be able to load the</w:t>
@@ -3440,7 +3616,7 @@
         <w:rPr>
           <w:b/>
         </w:rPr>
-        <w:t>MacOS</w:t>
+        <w:t>macOS</w:t>
       </w:r>
       <w:r>
         <w:t>:</w:t>
@@ -3562,7 +3738,7 @@
         <w:rPr>
           <w:b/>
         </w:rPr>
-        <w:t>MacOS</w:t>
+        <w:t>macOS</w:t>
       </w:r>
       <w:r>
         <w:t>:</w:t>
@@ -3592,7 +3768,10 @@
         <w:t xml:space="preserve">the </w:t>
       </w:r>
       <w:r>
-        <w:t xml:space="preserve">macOS Terminal </w:t>
+        <w:t>macOS</w:t>
+      </w:r>
+      <w:r>
+        <w:t xml:space="preserve"> Terminal </w:t>
       </w:r>
       <w:r>
         <w:t xml:space="preserve">app </w:t>
@@ -3686,6 +3865,7 @@
         <w:ind w:left="360"/>
       </w:pPr>
       <w:r>
+        <w:lastRenderedPageBreak/>
         <w:t xml:space="preserve">As of this writing </w:t>
       </w:r>
       <w:r>
@@ -3740,7 +3920,6 @@
         <w:rPr>
           <w:b/>
         </w:rPr>
-        <w:lastRenderedPageBreak/>
         <w:t>Microsoft Windows</w:t>
       </w:r>
       <w:r>
@@ -3912,7 +4091,13 @@
         <w:rPr>
           <w:b/>
         </w:rPr>
-        <w:t xml:space="preserve">MacOS: </w:t>
+        <w:t>macOS</w:t>
+      </w:r>
+      <w:r>
+        <w:rPr>
+          <w:b/>
+        </w:rPr>
+        <w:t xml:space="preserve">: </w:t>
       </w:r>
       <w:r>
         <w:rPr>
@@ -3998,7 +4183,7 @@
           <w:b/>
           <w:lang w:eastAsia="zh-CN"/>
         </w:rPr>
-        <w:t>MacOS</w:t>
+        <w:t>macOS</w:t>
       </w:r>
       <w:r>
         <w:rPr>
@@ -4014,7 +4199,25 @@
           <w:i/>
           <w:lang w:eastAsia="zh-CN"/>
         </w:rPr>
-        <w:t>Install the Psychtoolbox kernel</w:t>
+        <w:t xml:space="preserve">Install the </w:t>
+      </w:r>
+      <w:proofErr w:type="spellStart"/>
+      <w:r>
+        <w:rPr>
+          <w:rFonts w:ascii="Times New Roman" w:eastAsia="Times New Roman" w:hAnsi="Times New Roman" w:cs="Times New Roman"/>
+          <w:i/>
+          <w:lang w:eastAsia="zh-CN"/>
+        </w:rPr>
+        <w:t>Psychtoolbox</w:t>
+      </w:r>
+      <w:proofErr w:type="spellEnd"/>
+      <w:r>
+        <w:rPr>
+          <w:rFonts w:ascii="Times New Roman" w:eastAsia="Times New Roman" w:hAnsi="Times New Roman" w:cs="Times New Roman"/>
+          <w:i/>
+          <w:lang w:eastAsia="zh-CN"/>
+        </w:rPr>
+        <w:t xml:space="preserve"> kernel</w:t>
       </w:r>
       <w:r>
         <w:rPr>
@@ -4157,8 +4360,8 @@
           <w:szCs w:val="36"/>
         </w:rPr>
       </w:pPr>
-      <w:bookmarkStart w:id="4" w:name="setting-up-criticalspacing"/>
-      <w:bookmarkEnd w:id="4"/>
+      <w:bookmarkStart w:id="3" w:name="setting-up-criticalspacing"/>
+      <w:bookmarkEnd w:id="3"/>
       <w:r>
         <w:rPr>
           <w:sz w:val="36"/>
@@ -4417,7 +4620,11 @@
         <w:t xml:space="preserve"> (If necessary, the folder will be created.)</w:t>
       </w:r>
       <w:r>
-        <w:t xml:space="preserve"> The test takes 10 min to test one observer (with </w:t>
+        <w:t xml:space="preserve"> The </w:t>
+      </w:r>
+      <w:r>
+        <w:lastRenderedPageBreak/>
+        <w:t xml:space="preserve">test takes 10 min to test one observer (with </w:t>
       </w:r>
       <w:r>
         <w:t>20</w:t>
@@ -4486,7 +4693,6 @@
         <w:rPr>
           <w:i/>
         </w:rPr>
-        <w:lastRenderedPageBreak/>
         <w:t xml:space="preserve">Type “help </w:t>
       </w:r>
       <w:proofErr w:type="spellStart"/>
@@ -4997,7 +5203,11 @@
       </w:r>
       <w:proofErr w:type="spellEnd"/>
       <w:r>
-        <w:t>. Front surface mirrors preserve image quality, and acrylic is hard to break, making it safer than glass. I'm not yet sure how big a mirror one needs to accom</w:t>
+        <w:t xml:space="preserve">. Front surface mirrors preserve image quality, and acrylic is hard to break, making it </w:t>
+      </w:r>
+      <w:r>
+        <w:lastRenderedPageBreak/>
+        <w:t>safer than glass. I'm not yet sure how big a mirror one needs to accom</w:t>
       </w:r>
       <w:r>
         <w:t>m</w:t>
@@ -5020,7 +5230,6 @@
         </w:rPr>
       </w:pPr>
       <w:r>
-        <w:lastRenderedPageBreak/>
         <w:t xml:space="preserve"> </w:t>
       </w:r>
       <w:r>
@@ -5193,7 +5402,34 @@
         <w:spacing w:before="0" w:after="0"/>
       </w:pPr>
       <w:r>
-        <w:t xml:space="preserve">THANKS to Paul Fan, </w:t>
+        <w:t xml:space="preserve">THANKS to </w:t>
+      </w:r>
+      <w:r>
+        <w:t xml:space="preserve">Mario </w:t>
+      </w:r>
+      <w:proofErr w:type="spellStart"/>
+      <w:r>
+        <w:t>Kleiner</w:t>
+      </w:r>
+      <w:proofErr w:type="spellEnd"/>
+      <w:r>
+        <w:t>, currently</w:t>
+      </w:r>
+      <w:bookmarkStart w:id="4" w:name="_GoBack"/>
+      <w:bookmarkEnd w:id="4"/>
+      <w:r>
+        <w:t xml:space="preserve"> the main developer of </w:t>
+      </w:r>
+      <w:proofErr w:type="spellStart"/>
+      <w:r>
+        <w:t>Psychtoolbox</w:t>
+      </w:r>
+      <w:proofErr w:type="spellEnd"/>
+      <w:r>
+        <w:t xml:space="preserve">, and </w:t>
+      </w:r>
+      <w:r>
+        <w:t xml:space="preserve">Paul Fan, </w:t>
       </w:r>
       <w:hyperlink r:id="rId41" w:history="1">
         <w:r>
@@ -7058,7 +7294,6 @@
   <w:style w:type="character" w:default="1" w:styleId="DefaultParagraphFont">
     <w:name w:val="Default Paragraph Font"/>
     <w:uiPriority w:val="1"/>
-    <w:semiHidden/>
     <w:unhideWhenUsed/>
   </w:style>
   <w:style w:type="table" w:default="1" w:styleId="TableNormal">

</xml_diff>

<commit_message>
add note about obsolete svn app
</commit_message>
<xml_diff>
--- a/Install NoiseDiscrimination.docx
+++ b/Install NoiseDiscrimination.docx
@@ -238,15 +238,7 @@
         <w:t>software (</w:t>
       </w:r>
       <w:r>
-        <w:t xml:space="preserve">MATLAB, </w:t>
-      </w:r>
-      <w:proofErr w:type="spellStart"/>
-      <w:r>
-        <w:t>Psychtoolbox</w:t>
-      </w:r>
-      <w:proofErr w:type="spellEnd"/>
-      <w:r>
-        <w:t xml:space="preserve">, </w:t>
+        <w:t xml:space="preserve">MATLAB, Psychtoolbox, </w:t>
       </w:r>
       <w:r>
         <w:t xml:space="preserve">and </w:t>
@@ -324,6 +316,131 @@
           <w:szCs w:val="36"/>
         </w:rPr>
         <w:t xml:space="preserve"> (Already have it? Go to step 11.)</w:t>
+      </w:r>
+    </w:p>
+    <w:p>
+      <w:pPr>
+        <w:pStyle w:val="Compact"/>
+        <w:numPr>
+          <w:ilvl w:val="0"/>
+          <w:numId w:val="3"/>
+        </w:numPr>
+        <w:tabs>
+          <w:tab w:val="clear" w:pos="270"/>
+          <w:tab w:val="num" w:pos="0"/>
+        </w:tabs>
+        <w:ind w:left="480"/>
+      </w:pPr>
+      <w:r>
+        <w:rPr>
+          <w:i/>
+        </w:rPr>
+        <w:t>New</w:t>
+      </w:r>
+      <w:r>
+        <w:t>: T</w:t>
+      </w:r>
+      <w:r>
+        <w:t>ry</w:t>
+      </w:r>
+      <w:r>
+        <w:t xml:space="preserve"> </w:t>
+      </w:r>
+      <w:r>
+        <w:t>the following command to</w:t>
+      </w:r>
+      <w:r>
+        <w:t xml:space="preserve"> download and</w:t>
+      </w:r>
+      <w:r>
+        <w:t xml:space="preserve"> install </w:t>
+      </w:r>
+      <w:r>
+        <w:t>MATLAB</w:t>
+      </w:r>
+      <w:r>
+        <w:t xml:space="preserve"> in one step.  Copy and</w:t>
+      </w:r>
+      <w:r>
+        <w:t xml:space="preserve"> </w:t>
+      </w:r>
+      <w:bookmarkStart w:id="2" w:name="_GoBack"/>
+      <w:bookmarkEnd w:id="2"/>
+      <w:r>
+        <w:t xml:space="preserve">paste it </w:t>
+      </w:r>
+      <w:r>
+        <w:t>into the macOS app</w:t>
+      </w:r>
+      <w:r>
+        <w:t xml:space="preserve"> Terminal.</w:t>
+      </w:r>
+      <w:r>
+        <w:br/>
+      </w:r>
+      <w:r>
+        <w:rPr>
+          <w:rFonts w:ascii="Courier" w:hAnsi="Courier"/>
+          <w:sz w:val="20"/>
+          <w:szCs w:val="20"/>
+        </w:rPr>
+        <w:t>curl </w:t>
+      </w:r>
+      <w:hyperlink r:id="rId9" w:tgtFrame="_blank" w:history="1">
+        <w:r>
+          <w:rPr>
+            <w:rStyle w:val="Hyperlink"/>
+            <w:rFonts w:ascii="Courier" w:hAnsi="Courier"/>
+            <w:sz w:val="20"/>
+            <w:szCs w:val="20"/>
+          </w:rPr>
+          <w:t>http://www.cns.nyu.edu/macos/matlab.tgz</w:t>
+        </w:r>
+      </w:hyperlink>
+      <w:r>
+        <w:rPr>
+          <w:rFonts w:ascii="Courier" w:hAnsi="Courier"/>
+          <w:sz w:val="20"/>
+          <w:szCs w:val="20"/>
+        </w:rPr>
+        <w:t xml:space="preserve"> | tar </w:t>
+      </w:r>
+      <w:proofErr w:type="spellStart"/>
+      <w:r>
+        <w:rPr>
+          <w:rFonts w:ascii="Courier" w:hAnsi="Courier"/>
+          <w:sz w:val="20"/>
+          <w:szCs w:val="20"/>
+        </w:rPr>
+        <w:t>xz</w:t>
+      </w:r>
+      <w:proofErr w:type="spellEnd"/>
+      <w:r>
+        <w:rPr>
+          <w:rFonts w:ascii="Courier" w:hAnsi="Courier"/>
+          <w:sz w:val="20"/>
+          <w:szCs w:val="20"/>
+        </w:rPr>
+        <w:t xml:space="preserve"> -C /Applications</w:t>
+      </w:r>
+      <w:r>
+        <w:br/>
+        <w:t>You can run this from any</w:t>
+      </w:r>
+      <w:r>
+        <w:t>where</w:t>
+      </w:r>
+      <w:r>
+        <w:t>.  This will avoid the quarantine tag</w:t>
+      </w:r>
+      <w:r>
+        <w:br/>
+      </w:r>
+      <w:r>
+        <w:t>problem that you must deal with if</w:t>
+      </w:r>
+      <w:r>
+        <w:t xml:space="preserve"> you download manually.  </w:t>
       </w:r>
     </w:p>
     <w:p>
@@ -446,7 +563,7 @@
         <w:spacing w:before="0" w:after="0"/>
         <w:ind w:left="480"/>
       </w:pPr>
-      <w:hyperlink r:id="rId9" w:history="1">
+      <w:hyperlink r:id="rId10" w:history="1">
         <w:r>
           <w:rPr>
             <w:rStyle w:val="Hyperlink"/>
@@ -495,7 +612,7 @@
         <w:spacing w:before="0" w:after="0"/>
         <w:ind w:left="480"/>
       </w:pPr>
-      <w:hyperlink r:id="rId10" w:history="1">
+      <w:hyperlink r:id="rId11" w:history="1">
         <w:r>
           <w:rPr>
             <w:rStyle w:val="Hyperlink"/>
@@ -526,7 +643,7 @@
         <w:spacing w:before="0" w:after="0"/>
         <w:ind w:left="480"/>
       </w:pPr>
-      <w:hyperlink r:id="rId11" w:history="1">
+      <w:hyperlink r:id="rId12" w:history="1">
         <w:r>
           <w:rPr>
             <w:rStyle w:val="Hyperlink"/>
@@ -580,7 +697,7 @@
       <w:r>
         <w:br/>
       </w:r>
-      <w:hyperlink r:id="rId12" w:history="1">
+      <w:hyperlink r:id="rId13" w:history="1">
         <w:r>
           <w:rPr>
             <w:rStyle w:val="Hyperlink"/>
@@ -631,7 +748,7 @@
         </w:rPr>
         <w:t xml:space="preserve"> </w:t>
       </w:r>
-      <w:hyperlink r:id="rId13" w:history="1">
+      <w:hyperlink r:id="rId14" w:history="1">
         <w:r>
           <w:rPr>
             <w:rStyle w:val="Hyperlink"/>
@@ -793,6 +910,7 @@
         <w:rPr>
           <w:i/>
         </w:rPr>
+        <w:lastRenderedPageBreak/>
         <w:t xml:space="preserve">    </w:t>
       </w:r>
       <w:r>
@@ -958,7 +1076,6 @@
         <w:rPr>
           <w:i/>
         </w:rPr>
-        <w:lastRenderedPageBreak/>
         <w:t>MATLAB.app</w:t>
       </w:r>
       <w:proofErr w:type="spellEnd"/>
@@ -1125,7 +1242,7 @@
           <w:i/>
         </w:rPr>
       </w:pPr>
-      <w:hyperlink r:id="rId14" w:anchor="february22-2016" w:history="1">
+      <w:hyperlink r:id="rId15" w:anchor="february22-2016" w:history="1">
         <w:r>
           <w:rPr>
             <w:rStyle w:val="Hyperlink"/>
@@ -1454,7 +1571,7 @@
       <w:r>
         <w:t xml:space="preserve">: </w:t>
       </w:r>
-      <w:hyperlink r:id="rId15" w:history="1">
+      <w:hyperlink r:id="rId16" w:history="1">
         <w:r>
           <w:rPr>
             <w:rStyle w:val="Hyperlink"/>
@@ -1540,7 +1657,7 @@
       <w:r>
         <w:t xml:space="preserve"> </w:t>
       </w:r>
-      <w:hyperlink r:id="rId16" w:history="1">
+      <w:hyperlink r:id="rId17" w:history="1">
         <w:r>
           <w:rPr>
             <w:rStyle w:val="Hyperlink"/>
@@ -1552,7 +1669,7 @@
       <w:r>
         <w:t xml:space="preserve"> or </w:t>
       </w:r>
-      <w:hyperlink r:id="rId17" w:history="1">
+      <w:hyperlink r:id="rId18" w:history="1">
         <w:r>
           <w:rPr>
             <w:rStyle w:val="Hyperlink"/>
@@ -1705,7 +1822,7 @@
       <w:r>
         <w:br/>
       </w:r>
-      <w:hyperlink r:id="rId18" w:history="1">
+      <w:hyperlink r:id="rId19" w:history="1">
         <w:r>
           <w:rPr>
             <w:rStyle w:val="Hyperlink"/>
@@ -1912,6 +2029,7 @@
         <w:ind w:left="960"/>
       </w:pPr>
       <w:r>
+        <w:lastRenderedPageBreak/>
         <w:t xml:space="preserve">If you are in Windows, press </w:t>
       </w:r>
       <w:proofErr w:type="spellStart"/>
@@ -1986,13 +2104,12 @@
         <w:ind w:left="960"/>
       </w:pPr>
       <w:r>
-        <w:lastRenderedPageBreak/>
         <w:t>E</w:t>
       </w:r>
       <w:r>
         <w:t xml:space="preserve">mail </w:t>
       </w:r>
-      <w:hyperlink r:id="rId19" w:history="1">
+      <w:hyperlink r:id="rId20" w:history="1">
         <w:r>
           <w:rPr>
             <w:rStyle w:val="Hyperlink"/>
@@ -2219,7 +2336,7 @@
       <w:r>
         <w:br/>
       </w:r>
-      <w:hyperlink r:id="rId20" w:history="1">
+      <w:hyperlink r:id="rId21" w:history="1">
         <w:r>
           <w:rPr>
             <w:rStyle w:val="Hyperlink"/>
@@ -2252,7 +2369,7 @@
       <w:r>
         <w:t xml:space="preserve"> If you’re using an NYU license (on or off campus) please contact </w:t>
       </w:r>
-      <w:hyperlink r:id="rId21" w:history="1">
+      <w:hyperlink r:id="rId22" w:history="1">
         <w:r>
           <w:rPr>
             <w:rStyle w:val="Hyperlink"/>
@@ -2511,7 +2628,7 @@
       <w:r>
         <w:t xml:space="preserve">This is explained here: </w:t>
       </w:r>
-      <w:hyperlink r:id="rId22" w:anchor="february22-2016" w:tgtFrame="_blank" w:history="1">
+      <w:hyperlink r:id="rId23" w:anchor="february22-2016" w:tgtFrame="_blank" w:history="1">
         <w:r>
           <w:rPr>
             <w:rStyle w:val="Hyperlink"/>
@@ -2603,7 +2720,7 @@
       <w:r>
         <w:t xml:space="preserve">you from saving the </w:t>
       </w:r>
-      <w:hyperlink r:id="rId23">
+      <w:hyperlink r:id="rId24">
         <w:r>
           <w:rPr>
             <w:rStyle w:val="Hyperlink"/>
@@ -2813,8 +2930,8 @@
       <w:r>
         <w:t xml:space="preserve">file. </w:t>
       </w:r>
-      <w:bookmarkStart w:id="2" w:name="installing-psychtoolbox"/>
-      <w:bookmarkEnd w:id="2"/>
+      <w:bookmarkStart w:id="3" w:name="installing-psychtoolbox"/>
+      <w:bookmarkEnd w:id="3"/>
     </w:p>
     <w:p>
       <w:pPr>
@@ -2875,7 +2992,11 @@
         <w:ind w:left="840"/>
       </w:pPr>
       <w:r>
-        <w:t xml:space="preserve">Select any file with the .m extension. Hit Command-I. The Finder will open a window with information about your file. About halfway down is “Open with:”. Use the pop-up menu to select MATLAB. And, </w:t>
+        <w:t xml:space="preserve">Select any file with the .m extension. Hit Command-I. The Finder will open a window with information about your file. About halfway down is “Open with:”. Use </w:t>
+      </w:r>
+      <w:r>
+        <w:lastRenderedPageBreak/>
+        <w:t xml:space="preserve">the pop-up menu to select MATLAB. And, </w:t>
       </w:r>
       <w:r>
         <w:rPr>
@@ -2914,7 +3035,6 @@
           <w:sz w:val="36"/>
           <w:szCs w:val="36"/>
         </w:rPr>
-        <w:lastRenderedPageBreak/>
         <w:t xml:space="preserve">B. </w:t>
       </w:r>
       <w:r>
@@ -2962,7 +3082,7 @@
         <w:spacing w:before="0" w:after="0"/>
         <w:ind w:left="480" w:firstLine="240"/>
       </w:pPr>
-      <w:hyperlink r:id="rId24">
+      <w:hyperlink r:id="rId25">
         <w:r>
           <w:rPr>
             <w:rStyle w:val="Hyperlink"/>
@@ -3193,15 +3313,7 @@
         <w:t>, which was installed by XCode (see above)</w:t>
       </w:r>
       <w:r>
-        <w:t xml:space="preserve">. It works fine. You can find which svn you’re using by calling the </w:t>
-      </w:r>
-      <w:proofErr w:type="spellStart"/>
-      <w:r>
-        <w:t>Psychtoolbox</w:t>
-      </w:r>
-      <w:proofErr w:type="spellEnd"/>
-      <w:r>
-        <w:t xml:space="preserve"> function </w:t>
+        <w:t xml:space="preserve">. It works fine. You can find which svn you’re using by calling the Psychtoolbox function </w:t>
       </w:r>
       <w:proofErr w:type="spellStart"/>
       <w:r>
@@ -3307,15 +3419,7 @@
         <w:spacing w:before="0" w:after="0"/>
       </w:pPr>
       <w:r>
-        <w:t xml:space="preserve">If you already have </w:t>
-      </w:r>
-      <w:proofErr w:type="spellStart"/>
-      <w:r>
-        <w:t>Psychtoolbox</w:t>
-      </w:r>
-      <w:proofErr w:type="spellEnd"/>
-      <w:r>
-        <w:t>, from some time ago, please update to the latest version (at least February 2016) by typing in the Command Window:</w:t>
+        <w:t>If you already have Psychtoolbox, from some time ago, please update to the latest version (at least February 2016) by typing in the Command Window:</w:t>
       </w:r>
       <w:r>
         <w:br/>
@@ -3578,7 +3682,7 @@
       <w:r>
         <w:br/>
       </w:r>
-      <w:hyperlink r:id="rId25" w:tgtFrame="_blank" w:history="1">
+      <w:hyperlink r:id="rId26" w:tgtFrame="_blank" w:history="1">
         <w:r>
           <w:rPr>
             <w:rStyle w:val="Hyperlink"/>
@@ -3738,6 +3842,7 @@
         <w:rPr>
           <w:b/>
         </w:rPr>
+        <w:lastRenderedPageBreak/>
         <w:t>macOS</w:t>
       </w:r>
       <w:r>
@@ -3865,7 +3970,6 @@
         <w:ind w:left="360"/>
       </w:pPr>
       <w:r>
-        <w:lastRenderedPageBreak/>
         <w:t xml:space="preserve">As of this writing </w:t>
       </w:r>
       <w:r>
@@ -4199,25 +4303,7 @@
           <w:i/>
           <w:lang w:eastAsia="zh-CN"/>
         </w:rPr>
-        <w:t xml:space="preserve">Install the </w:t>
-      </w:r>
-      <w:proofErr w:type="spellStart"/>
-      <w:r>
-        <w:rPr>
-          <w:rFonts w:ascii="Times New Roman" w:eastAsia="Times New Roman" w:hAnsi="Times New Roman" w:cs="Times New Roman"/>
-          <w:i/>
-          <w:lang w:eastAsia="zh-CN"/>
-        </w:rPr>
-        <w:t>Psychtoolbox</w:t>
-      </w:r>
-      <w:proofErr w:type="spellEnd"/>
-      <w:r>
-        <w:rPr>
-          <w:rFonts w:ascii="Times New Roman" w:eastAsia="Times New Roman" w:hAnsi="Times New Roman" w:cs="Times New Roman"/>
-          <w:i/>
-          <w:lang w:eastAsia="zh-CN"/>
-        </w:rPr>
-        <w:t xml:space="preserve"> kernel</w:t>
+        <w:t>Install the Psychtoolbox kernel</w:t>
       </w:r>
       <w:r>
         <w:rPr>
@@ -4360,8 +4446,8 @@
           <w:szCs w:val="36"/>
         </w:rPr>
       </w:pPr>
-      <w:bookmarkStart w:id="3" w:name="setting-up-criticalspacing"/>
-      <w:bookmarkEnd w:id="3"/>
+      <w:bookmarkStart w:id="4" w:name="setting-up-criticalspacing"/>
+      <w:bookmarkEnd w:id="4"/>
       <w:r>
         <w:rPr>
           <w:sz w:val="36"/>
@@ -4434,7 +4520,7 @@
       <w:r>
         <w:br/>
       </w:r>
-      <w:hyperlink r:id="rId26" w:history="1">
+      <w:hyperlink r:id="rId27" w:history="1">
         <w:r>
           <w:rPr>
             <w:rStyle w:val="Hyperlink"/>
@@ -4559,6 +4645,7 @@
         <w:rPr>
           <w:i/>
         </w:rPr>
+        <w:lastRenderedPageBreak/>
         <w:t xml:space="preserve">Run a script. </w:t>
       </w:r>
       <w:r>
@@ -4620,11 +4707,7 @@
         <w:t xml:space="preserve"> (If necessary, the folder will be created.)</w:t>
       </w:r>
       <w:r>
-        <w:t xml:space="preserve"> The </w:t>
-      </w:r>
-      <w:r>
-        <w:lastRenderedPageBreak/>
-        <w:t xml:space="preserve">test takes 10 min to test one observer (with </w:t>
+        <w:t xml:space="preserve"> The test takes 10 min to test one observer (with </w:t>
       </w:r>
       <w:r>
         <w:t>20</w:t>
@@ -4834,7 +4917,7 @@
       <w:r>
         <w:t xml:space="preserve">  </w:t>
       </w:r>
-      <w:hyperlink r:id="rId27" w:history="1">
+      <w:hyperlink r:id="rId28" w:history="1">
         <w:r>
           <w:rPr>
             <w:rStyle w:val="Hyperlink"/>
@@ -4862,7 +4945,7 @@
         </w:rPr>
         <w:t xml:space="preserve">  </w:t>
       </w:r>
-      <w:hyperlink r:id="rId28" w:history="1">
+      <w:hyperlink r:id="rId29" w:history="1">
         <w:r>
           <w:rPr>
             <w:rStyle w:val="Hyperlink"/>
@@ -4890,7 +4973,7 @@
         </w:rPr>
         <w:t xml:space="preserve">  </w:t>
       </w:r>
-      <w:hyperlink r:id="rId29" w:history="1">
+      <w:hyperlink r:id="rId30" w:history="1">
         <w:r>
           <w:rPr>
             <w:rStyle w:val="Hyperlink"/>
@@ -4962,7 +5045,7 @@
           <w:szCs w:val="18"/>
         </w:rPr>
       </w:pPr>
-      <w:hyperlink r:id="rId30" w:history="1">
+      <w:hyperlink r:id="rId31" w:history="1">
         <w:r>
           <w:rPr>
             <w:rStyle w:val="Hyperlink"/>
@@ -4983,7 +5066,7 @@
           <w:szCs w:val="18"/>
         </w:rPr>
       </w:pPr>
-      <w:hyperlink r:id="rId31" w:history="1">
+      <w:hyperlink r:id="rId32" w:history="1">
         <w:r>
           <w:rPr>
             <w:rStyle w:val="Hyperlink"/>
@@ -5004,7 +5087,7 @@
           <w:szCs w:val="16"/>
         </w:rPr>
       </w:pPr>
-      <w:hyperlink r:id="rId32" w:history="1">
+      <w:hyperlink r:id="rId33" w:history="1">
         <w:r>
           <w:rPr>
             <w:rStyle w:val="Hyperlink"/>
@@ -5025,7 +5108,7 @@
           <w:szCs w:val="18"/>
         </w:rPr>
       </w:pPr>
-      <w:hyperlink r:id="rId33" w:history="1">
+      <w:hyperlink r:id="rId34" w:history="1">
         <w:r>
           <w:rPr>
             <w:rStyle w:val="Hyperlink"/>
@@ -5134,7 +5217,7 @@
         </w:rPr>
         <w:t xml:space="preserve"> </w:t>
       </w:r>
-      <w:hyperlink r:id="rId34" w:history="1">
+      <w:hyperlink r:id="rId35" w:history="1">
         <w:r>
           <w:rPr>
             <w:rStyle w:val="Hyperlink"/>
@@ -5181,7 +5264,11 @@
       </w:r>
       <w:proofErr w:type="spellEnd"/>
       <w:r>
-        <w:t xml:space="preserve"> asks you about viewing distance, you can indicate that you're using a mirror by entering the viewing distance as a negative number. It will flip the display to be seen in a mirror. (You can also request this, in advance, by setting </w:t>
+        <w:t xml:space="preserve"> asks you about viewing distance, you can indicate that you're using a mirror by entering the viewing distance as a </w:t>
+      </w:r>
+      <w:r>
+        <w:lastRenderedPageBreak/>
+        <w:t xml:space="preserve">negative number. It will flip the display to be seen in a mirror. (You can also request this, in advance, by setting </w:t>
       </w:r>
       <w:proofErr w:type="spellStart"/>
       <w:r>
@@ -5203,11 +5290,7 @@
       </w:r>
       <w:proofErr w:type="spellEnd"/>
       <w:r>
-        <w:t xml:space="preserve">. Front surface mirrors preserve image quality, and acrylic is hard to break, making it </w:t>
-      </w:r>
-      <w:r>
-        <w:lastRenderedPageBreak/>
-        <w:t>safer than glass. I'm not yet sure how big a mirror one needs to accom</w:t>
+        <w:t>. Front surface mirrors preserve image quality, and acrylic is hard to break, making it safer than glass. I'm not yet sure how big a mirror one needs to accom</w:t>
       </w:r>
       <w:r>
         <w:t>m</w:t>
@@ -5239,7 +5322,7 @@
         </w:rPr>
         <w:t xml:space="preserve"> </w:t>
       </w:r>
-      <w:hyperlink r:id="rId35" w:history="1">
+      <w:hyperlink r:id="rId36" w:history="1">
         <w:r>
           <w:rPr>
             <w:rStyle w:val="Hyperlink"/>
@@ -5267,7 +5350,7 @@
         </w:rPr>
         <w:t xml:space="preserve">  </w:t>
       </w:r>
-      <w:hyperlink r:id="rId36" w:history="1">
+      <w:hyperlink r:id="rId37" w:history="1">
         <w:r>
           <w:rPr>
             <w:rStyle w:val="Hyperlink"/>
@@ -5295,7 +5378,7 @@
         </w:rPr>
         <w:t xml:space="preserve">  </w:t>
       </w:r>
-      <w:hyperlink r:id="rId37" w:history="1">
+      <w:hyperlink r:id="rId38" w:history="1">
         <w:r>
           <w:rPr>
             <w:rStyle w:val="Hyperlink"/>
@@ -5323,7 +5406,7 @@
         </w:rPr>
         <w:t xml:space="preserve">  </w:t>
       </w:r>
-      <w:hyperlink r:id="rId38" w:history="1">
+      <w:hyperlink r:id="rId39" w:history="1">
         <w:r>
           <w:rPr>
             <w:rStyle w:val="Hyperlink"/>
@@ -5351,7 +5434,7 @@
         </w:rPr>
         <w:t xml:space="preserve">  </w:t>
       </w:r>
-      <w:hyperlink r:id="rId39" w:history="1">
+      <w:hyperlink r:id="rId40" w:history="1">
         <w:r>
           <w:rPr>
             <w:rStyle w:val="Hyperlink"/>
@@ -5379,7 +5462,7 @@
         </w:rPr>
         <w:t xml:space="preserve">  </w:t>
       </w:r>
-      <w:hyperlink r:id="rId40" w:history="1">
+      <w:hyperlink r:id="rId41" w:history="1">
         <w:r>
           <w:rPr>
             <w:rStyle w:val="Hyperlink"/>
@@ -5413,25 +5496,12 @@
       </w:r>
       <w:proofErr w:type="spellEnd"/>
       <w:r>
-        <w:t>, currently</w:t>
-      </w:r>
-      <w:bookmarkStart w:id="4" w:name="_GoBack"/>
-      <w:bookmarkEnd w:id="4"/>
-      <w:r>
-        <w:t xml:space="preserve"> the main developer of </w:t>
-      </w:r>
-      <w:proofErr w:type="spellStart"/>
-      <w:r>
-        <w:t>Psychtoolbox</w:t>
-      </w:r>
-      <w:proofErr w:type="spellEnd"/>
-      <w:r>
-        <w:t xml:space="preserve">, and </w:t>
+        <w:t xml:space="preserve">, currently the main developer of Psychtoolbox, and </w:t>
       </w:r>
       <w:r>
         <w:t xml:space="preserve">Paul Fan, </w:t>
       </w:r>
-      <w:hyperlink r:id="rId41" w:history="1">
+      <w:hyperlink r:id="rId42" w:history="1">
         <w:r>
           <w:rPr>
             <w:rStyle w:val="Hyperlink"/>
@@ -5456,7 +5526,7 @@
       </w:r>
     </w:p>
     <w:sectPr>
-      <w:headerReference w:type="default" r:id="rId42"/>
+      <w:headerReference w:type="default" r:id="rId43"/>
       <w:pgSz w:w="12240" w:h="15840"/>
       <w:pgMar w:top="1440" w:right="1440" w:bottom="1440" w:left="1440" w:header="720" w:footer="720" w:gutter="0"/>
       <w:cols w:space="720"/>

</xml_diff>